<commit_message>
Add wysiwyg editor feature
Textarea are replaced with wysiwyg editor
Text is saved as HTML and converted to OOXML in report template
Add tests to the HTML to OOXML conversion function
</commit_message>
<xml_diff>
--- a/backend/report-templates/Default Template.docx
+++ b/backend/report-templates/Default Template.docx
@@ -13,10 +13,9 @@
     <w:p/>
     <w:p/>
     <w:p/>
-    <w:p/>
     <w:tbl>
       <w:tblPr>
-        <w:tblStyle w:val="Grilledutableau"/>
+        <w:tblStyle w:val="TableGrid"/>
         <w:tblW w:w="9039" w:type="dxa"/>
         <w:tblInd w:w="708" w:type="dxa"/>
         <w:tblBorders>
@@ -42,10 +41,12 @@
               <w:t>{</w:t>
             </w:r>
             <w:proofErr w:type="spellStart"/>
+            <w:proofErr w:type="gramStart"/>
             <w:r>
               <w:t>name</w:t>
             </w:r>
             <w:proofErr w:type="spellEnd"/>
+            <w:proofErr w:type="gramEnd"/>
             <w:r>
               <w:t>}</w:t>
             </w:r>
@@ -59,7 +60,7 @@
           </w:tcPr>
           <w:p>
             <w:pPr>
-              <w:pStyle w:val="Titre"/>
+              <w:pStyle w:val="Title"/>
             </w:pPr>
             <w:proofErr w:type="spellStart"/>
             <w:r>
@@ -79,7 +80,7 @@
           </w:tcPr>
           <w:p>
             <w:pPr>
-              <w:pStyle w:val="Titre"/>
+              <w:pStyle w:val="Title"/>
               <w:rPr>
                 <w:sz w:val="20"/>
                 <w:szCs w:val="20"/>
@@ -92,13 +93,23 @@
               </w:rPr>
               <w:t>{</w:t>
             </w:r>
+            <w:proofErr w:type="gramStart"/>
             <w:r>
               <w:rPr>
                 <w:smallCaps w:val="0"/>
                 <w:sz w:val="20"/>
                 <w:szCs w:val="20"/>
               </w:rPr>
-              <w:t xml:space="preserve">date | </w:t>
+              <w:t>date</w:t>
+            </w:r>
+            <w:proofErr w:type="gramEnd"/>
+            <w:r>
+              <w:rPr>
+                <w:smallCaps w:val="0"/>
+                <w:sz w:val="20"/>
+                <w:szCs w:val="20"/>
+              </w:rPr>
+              <w:t xml:space="preserve"> | </w:t>
             </w:r>
             <w:proofErr w:type="spellStart"/>
             <w:r>
@@ -132,7 +143,30 @@
     <w:p/>
     <w:p/>
     <w:p/>
-    <w:p/>
+    <w:p>
+      <w:pPr>
+        <w:jc w:val="center"/>
+      </w:pPr>
+      <w:r>
+        <w:t>{%</w:t>
+      </w:r>
+      <w:proofErr w:type="spellStart"/>
+      <w:proofErr w:type="gramStart"/>
+      <w:r>
+        <w:t>company</w:t>
+      </w:r>
+      <w:r>
+        <w:t>.</w:t>
+      </w:r>
+      <w:r>
+        <w:t>logo</w:t>
+      </w:r>
+      <w:proofErr w:type="spellEnd"/>
+      <w:proofErr w:type="gramEnd"/>
+      <w:r>
+        <w:t>}</w:t>
+      </w:r>
+    </w:p>
     <w:p/>
     <w:p>
       <w:r>
@@ -152,15 +186,7 @@
       </w:r>
       <w:proofErr w:type="spellStart"/>
       <w:r>
-        <w:t>h</w:t>
-      </w:r>
-      <w:r>
-        <w:t>i</w:t>
-      </w:r>
-      <w:bookmarkStart w:id="0" w:name="_GoBack"/>
-      <w:bookmarkEnd w:id="0"/>
-      <w:r>
-        <w:t>story</w:t>
+        <w:t>history</w:t>
       </w:r>
       <w:proofErr w:type="spellEnd"/>
     </w:p>
@@ -317,22 +343,38 @@
                 <w:sz w:val="16"/>
                 <w:szCs w:val="16"/>
               </w:rPr>
-              <w:t xml:space="preserve">{date | </w:t>
-            </w:r>
-            <w:proofErr w:type="spellStart"/>
+              <w:t>{</w:t>
+            </w:r>
+            <w:proofErr w:type="gramStart"/>
             <w:r>
               <w:rPr>
                 <w:sz w:val="16"/>
                 <w:szCs w:val="16"/>
               </w:rPr>
-              <w:t>convertDate</w:t>
-            </w:r>
-            <w:proofErr w:type="spellEnd"/>
+              <w:t>date</w:t>
+            </w:r>
+            <w:proofErr w:type="gramEnd"/>
             <w:r>
               <w:rPr>
                 <w:sz w:val="16"/>
                 <w:szCs w:val="16"/>
               </w:rPr>
+              <w:t xml:space="preserve"> | </w:t>
+            </w:r>
+            <w:proofErr w:type="spellStart"/>
+            <w:r>
+              <w:rPr>
+                <w:sz w:val="16"/>
+                <w:szCs w:val="16"/>
+              </w:rPr>
+              <w:t>convertDate</w:t>
+            </w:r>
+            <w:proofErr w:type="spellEnd"/>
+            <w:r>
+              <w:rPr>
+                <w:sz w:val="16"/>
+                <w:szCs w:val="16"/>
+              </w:rPr>
               <w:t xml:space="preserve"> :'short'}</w:t>
             </w:r>
           </w:p>
@@ -356,6 +398,7 @@
               <w:t>{</w:t>
             </w:r>
             <w:proofErr w:type="spellStart"/>
+            <w:proofErr w:type="gramStart"/>
             <w:r>
               <w:rPr>
                 <w:sz w:val="16"/>
@@ -363,6 +406,7 @@
               <w:t>creator.firstname</w:t>
             </w:r>
             <w:proofErr w:type="spellEnd"/>
+            <w:proofErr w:type="gramEnd"/>
             <w:r>
               <w:rPr>
                 <w:sz w:val="16"/>
@@ -634,7 +678,7 @@
     </w:p>
     <w:p>
       <w:pPr>
-        <w:pStyle w:val="TM1"/>
+        <w:pStyle w:val="TOC1"/>
         <w:rPr>
           <w:noProof/>
           <w:sz w:val="22"/>
@@ -725,7 +769,7 @@
     </w:p>
     <w:p>
       <w:pPr>
-        <w:pStyle w:val="TM2"/>
+        <w:pStyle w:val="TOC2"/>
         <w:tabs>
           <w:tab w:val="left" w:pos="880"/>
           <w:tab w:val="right" w:leader="dot" w:pos="10534"/>
@@ -807,7 +851,7 @@
     </w:p>
     <w:p>
       <w:pPr>
-        <w:pStyle w:val="TM2"/>
+        <w:pStyle w:val="TOC2"/>
         <w:tabs>
           <w:tab w:val="left" w:pos="880"/>
           <w:tab w:val="right" w:leader="dot" w:pos="10534"/>
@@ -889,7 +933,7 @@
     </w:p>
     <w:p>
       <w:pPr>
-        <w:pStyle w:val="TM1"/>
+        <w:pStyle w:val="TOC1"/>
         <w:rPr>
           <w:noProof/>
           <w:sz w:val="22"/>
@@ -968,7 +1012,7 @@
     </w:p>
     <w:p>
       <w:pPr>
-        <w:pStyle w:val="TM1"/>
+        <w:pStyle w:val="TOC1"/>
         <w:rPr>
           <w:noProof/>
           <w:sz w:val="22"/>
@@ -1047,7 +1091,7 @@
     </w:p>
     <w:p>
       <w:pPr>
-        <w:pStyle w:val="TM2"/>
+        <w:pStyle w:val="TOC2"/>
         <w:tabs>
           <w:tab w:val="left" w:pos="880"/>
           <w:tab w:val="right" w:leader="dot" w:pos="10534"/>
@@ -1124,7 +1168,7 @@
     </w:p>
     <w:p>
       <w:pPr>
-        <w:pStyle w:val="TM1"/>
+        <w:pStyle w:val="TOC1"/>
         <w:rPr>
           <w:noProof/>
           <w:sz w:val="22"/>
@@ -1220,22 +1264,134 @@
     </w:p>
     <w:p>
       <w:pPr>
-        <w:pStyle w:val="Titre1"/>
-      </w:pPr>
-      <w:bookmarkStart w:id="1" w:name="_Toc29853414"/>
-      <w:r>
+        <w:pStyle w:val="Heading1"/>
+        <w:rPr>
+          <w:lang w:val="en-CA"/>
+        </w:rPr>
+      </w:pPr>
+      <w:bookmarkStart w:id="0" w:name="_Toc29853414"/>
+      <w:r>
+        <w:rPr>
+          <w:lang w:val="en-CA"/>
+        </w:rPr>
         <w:lastRenderedPageBreak/>
         <w:t>General Information</w:t>
+      </w:r>
+      <w:bookmarkEnd w:id="0"/>
+    </w:p>
+    <w:p>
+      <w:pPr>
+        <w:pStyle w:val="Heading2"/>
+        <w:rPr>
+          <w:lang w:val="en-CA"/>
+        </w:rPr>
+      </w:pPr>
+      <w:bookmarkStart w:id="1" w:name="_Toc29853415"/>
+      <w:r>
+        <w:rPr>
+          <w:lang w:val="en-CA"/>
+        </w:rPr>
+        <w:t>Scope</w:t>
       </w:r>
       <w:bookmarkEnd w:id="1"/>
     </w:p>
     <w:p>
       <w:pPr>
-        <w:pStyle w:val="Titre2"/>
-      </w:pPr>
-      <w:bookmarkStart w:id="2" w:name="_Toc29853415"/>
-      <w:r>
-        <w:t>Scope</w:t>
+        <w:rPr>
+          <w:lang w:val="en-CA"/>
+        </w:rPr>
+      </w:pPr>
+      <w:r>
+        <w:rPr>
+          <w:lang w:val="en-CA"/>
+        </w:rPr>
+        <w:t xml:space="preserve">{company.name} has mandated us to perform security tests on the </w:t>
+      </w:r>
+      <w:r>
+        <w:rPr>
+          <w:lang w:val="en-CA"/>
+        </w:rPr>
+        <w:t>following scope</w:t>
+      </w:r>
+      <w:r>
+        <w:rPr>
+          <w:lang w:val="en-CA"/>
+        </w:rPr>
+        <w:t>:</w:t>
+      </w:r>
+    </w:p>
+    <w:p>
+      <w:pPr>
+        <w:pStyle w:val="ListParagraph"/>
+        <w:numPr>
+          <w:ilvl w:val="0"/>
+          <w:numId w:val="3"/>
+        </w:numPr>
+        <w:rPr>
+          <w:lang w:val="en-CA"/>
+        </w:rPr>
+      </w:pPr>
+      <w:r>
+        <w:rPr>
+          <w:lang w:val="en-CA"/>
+        </w:rPr>
+        <w:t>{-</w:t>
+      </w:r>
+      <w:proofErr w:type="spellStart"/>
+      <w:proofErr w:type="gramStart"/>
+      <w:r>
+        <w:rPr>
+          <w:lang w:val="en-CA"/>
+        </w:rPr>
+        <w:t>w:p</w:t>
+      </w:r>
+      <w:proofErr w:type="spellEnd"/>
+      <w:proofErr w:type="gramEnd"/>
+      <w:r>
+        <w:rPr>
+          <w:lang w:val="en-CA"/>
+        </w:rPr>
+        <w:t xml:space="preserve"> </w:t>
+      </w:r>
+      <w:r>
+        <w:rPr>
+          <w:lang w:val="en-CA"/>
+        </w:rPr>
+        <w:t>scope</w:t>
+      </w:r>
+      <w:r>
+        <w:rPr>
+          <w:lang w:val="en-CA"/>
+        </w:rPr>
+        <w:t>}{name}{/</w:t>
+      </w:r>
+      <w:r>
+        <w:rPr>
+          <w:lang w:val="en-CA"/>
+        </w:rPr>
+        <w:t>scope</w:t>
+      </w:r>
+      <w:r>
+        <w:rPr>
+          <w:lang w:val="en-CA"/>
+        </w:rPr>
+        <w:t>}</w:t>
+      </w:r>
+    </w:p>
+    <w:p>
+      <w:pPr>
+        <w:pStyle w:val="Heading2"/>
+        <w:rPr>
+          <w:lang w:val="en-CA"/>
+        </w:rPr>
+      </w:pPr>
+      <w:bookmarkStart w:id="2" w:name="_Toc29853416"/>
+      <w:bookmarkStart w:id="3" w:name="_Toc514757738"/>
+      <w:r>
+        <w:rPr>
+          <w:lang w:val="en-CA"/>
+        </w:rPr>
+        <w:t>Organisation</w:t>
       </w:r>
       <w:bookmarkEnd w:id="2"/>
     </w:p>
@@ -1249,303 +1405,323 @@
         <w:rPr>
           <w:lang w:val="en-CA"/>
         </w:rPr>
-        <w:t xml:space="preserve">{company.name} has mandated us to perform security tests on the </w:t>
-      </w:r>
-      <w:r>
-        <w:rPr>
-          <w:lang w:val="en-CA"/>
-        </w:rPr>
-        <w:t>following scope</w:t>
-      </w:r>
-      <w:r>
-        <w:rPr>
-          <w:lang w:val="en-CA"/>
-        </w:rPr>
-        <w:t>:</w:t>
+        <w:t>Th</w:t>
+      </w:r>
+      <w:r>
+        <w:rPr>
+          <w:lang w:val="en-CA"/>
+        </w:rPr>
+        <w:t>e testing activities were performed between</w:t>
+      </w:r>
+      <w:r>
+        <w:rPr>
+          <w:lang w:val="en-CA"/>
+        </w:rPr>
+        <w:t xml:space="preserve"> {</w:t>
+      </w:r>
+      <w:proofErr w:type="spellStart"/>
+      <w:r>
+        <w:rPr>
+          <w:lang w:val="en-CA"/>
+        </w:rPr>
+        <w:t>date_start</w:t>
+      </w:r>
+      <w:proofErr w:type="spellEnd"/>
+      <w:r>
+        <w:rPr>
+          <w:lang w:val="en-CA"/>
+        </w:rPr>
+        <w:t xml:space="preserve"> | </w:t>
+      </w:r>
+      <w:proofErr w:type="spellStart"/>
+      <w:r>
+        <w:rPr>
+          <w:lang w:val="en-CA"/>
+        </w:rPr>
+        <w:t>convertDate</w:t>
+      </w:r>
+      <w:proofErr w:type="spellEnd"/>
+      <w:r>
+        <w:rPr>
+          <w:lang w:val="en-CA"/>
+        </w:rPr>
+        <w:t xml:space="preserve">: 'short'} </w:t>
+      </w:r>
+      <w:r>
+        <w:rPr>
+          <w:lang w:val="en-CA"/>
+        </w:rPr>
+        <w:t>and</w:t>
+      </w:r>
+      <w:r>
+        <w:rPr>
+          <w:lang w:val="en-CA"/>
+        </w:rPr>
+        <w:t xml:space="preserve"> {</w:t>
+      </w:r>
+      <w:proofErr w:type="spellStart"/>
+      <w:r>
+        <w:rPr>
+          <w:lang w:val="en-CA"/>
+        </w:rPr>
+        <w:t>date_end</w:t>
+      </w:r>
+      <w:proofErr w:type="spellEnd"/>
+      <w:r>
+        <w:rPr>
+          <w:lang w:val="en-CA"/>
+        </w:rPr>
+        <w:t xml:space="preserve"> | </w:t>
+      </w:r>
+      <w:proofErr w:type="spellStart"/>
+      <w:r>
+        <w:rPr>
+          <w:lang w:val="en-CA"/>
+        </w:rPr>
+        <w:t>convertDate</w:t>
+      </w:r>
+      <w:proofErr w:type="spellEnd"/>
+      <w:r>
+        <w:rPr>
+          <w:lang w:val="en-CA"/>
+        </w:rPr>
+        <w:t>: 'short'}.</w:t>
       </w:r>
     </w:p>
     <w:p>
       <w:pPr>
-        <w:pStyle w:val="Paragraphedeliste"/>
-        <w:numPr>
-          <w:ilvl w:val="0"/>
-          <w:numId w:val="2"/>
-        </w:numPr>
-        <w:rPr>
-          <w:lang w:val="en-CA"/>
-        </w:rPr>
-      </w:pPr>
-      <w:r>
-        <w:rPr>
-          <w:lang w:val="en-CA"/>
-        </w:rPr>
-        <w:t>{-</w:t>
-      </w:r>
-      <w:proofErr w:type="spellStart"/>
-      <w:r>
-        <w:rPr>
-          <w:lang w:val="en-CA"/>
-        </w:rPr>
-        <w:t>w:p</w:t>
-      </w:r>
-      <w:proofErr w:type="spellEnd"/>
-      <w:r>
-        <w:rPr>
-          <w:lang w:val="en-CA"/>
-        </w:rPr>
-        <w:t xml:space="preserve"> </w:t>
-      </w:r>
-      <w:r>
-        <w:rPr>
-          <w:lang w:val="en-CA"/>
-        </w:rPr>
-        <w:t>scope</w:t>
-      </w:r>
-      <w:r>
-        <w:rPr>
-          <w:lang w:val="en-CA"/>
-        </w:rPr>
-        <w:t>}{name}{/</w:t>
-      </w:r>
-      <w:r>
-        <w:rPr>
-          <w:lang w:val="en-CA"/>
-        </w:rPr>
-        <w:t>scope</w:t>
-      </w:r>
-      <w:r>
-        <w:rPr>
-          <w:lang w:val="en-CA"/>
-        </w:rPr>
-        <w:t>}</w:t>
+        <w:spacing w:after="200"/>
+        <w:jc w:val="both"/>
+        <w:rPr>
+          <w:lang w:val="en-CA"/>
+        </w:rPr>
+      </w:pPr>
+      <w:bookmarkStart w:id="4" w:name="_Toc472339252"/>
+      <w:bookmarkEnd w:id="3"/>
+      <w:r>
+        <w:rPr>
+          <w:lang w:val="en-CA"/>
+        </w:rPr>
+        <w:br w:type="page"/>
       </w:r>
     </w:p>
     <w:p>
       <w:pPr>
-        <w:pStyle w:val="Titre2"/>
-        <w:rPr>
-          <w:lang w:val="fr-FR"/>
-        </w:rPr>
-      </w:pPr>
-      <w:bookmarkStart w:id="3" w:name="_Toc29853416"/>
-      <w:bookmarkStart w:id="4" w:name="_Toc514757738"/>
-      <w:r>
-        <w:rPr>
-          <w:lang w:val="fr-FR"/>
-        </w:rPr>
-        <w:t>Organisation</w:t>
-      </w:r>
-      <w:bookmarkEnd w:id="3"/>
+        <w:pStyle w:val="Heading1"/>
+        <w:rPr>
+          <w:lang w:val="en-CA"/>
+        </w:rPr>
+      </w:pPr>
+      <w:bookmarkStart w:id="5" w:name="_Toc29853417"/>
+      <w:bookmarkStart w:id="6" w:name="_Toc514757741"/>
+      <w:bookmarkEnd w:id="4"/>
+      <w:r>
+        <w:rPr>
+          <w:lang w:val="en-CA"/>
+        </w:rPr>
+        <w:lastRenderedPageBreak/>
+        <w:t>Executive Summary</w:t>
+      </w:r>
+      <w:bookmarkEnd w:id="5"/>
+      <w:r>
+        <w:rPr>
+          <w:lang w:val="en-CA"/>
+        </w:rPr>
+        <w:t>{#</w:t>
+      </w:r>
+      <w:r>
+        <w:rPr>
+          <w:lang w:val="en-CA"/>
+        </w:rPr>
+        <w:t>summary}</w:t>
+      </w:r>
     </w:p>
     <w:p>
       <w:pPr>
-        <w:rPr>
-          <w:lang w:val="en-CA"/>
-        </w:rPr>
-      </w:pPr>
-      <w:r>
-        <w:rPr>
-          <w:lang w:val="en-CA"/>
-        </w:rPr>
-        <w:t>Th</w:t>
-      </w:r>
-      <w:r>
-        <w:rPr>
-          <w:lang w:val="en-CA"/>
-        </w:rPr>
-        <w:t>e testing activities were performed between</w:t>
-      </w:r>
-      <w:r>
-        <w:rPr>
-          <w:lang w:val="en-CA"/>
-        </w:rPr>
-        <w:t xml:space="preserve"> {</w:t>
+        <w:spacing w:after="200"/>
+        <w:jc w:val="both"/>
+        <w:rPr>
+          <w:lang w:val="en-CA"/>
+        </w:rPr>
+      </w:pPr>
+      <w:r>
+        <w:rPr>
+          <w:lang w:val="en-CA"/>
+        </w:rPr>
+        <w:t xml:space="preserve">{@text | </w:t>
       </w:r>
       <w:proofErr w:type="spellStart"/>
       <w:r>
         <w:rPr>
           <w:lang w:val="en-CA"/>
         </w:rPr>
-        <w:t>date_start</w:t>
+        <w:t>convertHTML</w:t>
       </w:r>
       <w:proofErr w:type="spellEnd"/>
       <w:r>
         <w:rPr>
           <w:lang w:val="en-CA"/>
         </w:rPr>
-        <w:t xml:space="preserve"> | </w:t>
-      </w:r>
-      <w:proofErr w:type="spellStart"/>
-      <w:r>
-        <w:rPr>
-          <w:lang w:val="en-CA"/>
-        </w:rPr>
-        <w:t>convertDate</w:t>
-      </w:r>
-      <w:proofErr w:type="spellEnd"/>
-      <w:r>
-        <w:rPr>
-          <w:lang w:val="en-CA"/>
-        </w:rPr>
-        <w:t xml:space="preserve">: 'short'} </w:t>
-      </w:r>
-      <w:r>
-        <w:rPr>
-          <w:lang w:val="en-CA"/>
-        </w:rPr>
-        <w:t>and</w:t>
-      </w:r>
-      <w:r>
-        <w:rPr>
-          <w:lang w:val="en-CA"/>
-        </w:rPr>
-        <w:t xml:space="preserve"> {</w:t>
-      </w:r>
-      <w:proofErr w:type="spellStart"/>
-      <w:r>
-        <w:rPr>
-          <w:lang w:val="en-CA"/>
-        </w:rPr>
-        <w:t>date_end</w:t>
-      </w:r>
-      <w:proofErr w:type="spellEnd"/>
-      <w:r>
-        <w:rPr>
-          <w:lang w:val="en-CA"/>
-        </w:rPr>
-        <w:t xml:space="preserve"> | </w:t>
-      </w:r>
-      <w:proofErr w:type="spellStart"/>
-      <w:r>
-        <w:rPr>
-          <w:lang w:val="en-CA"/>
-        </w:rPr>
-        <w:t>convertDate</w:t>
-      </w:r>
-      <w:proofErr w:type="spellEnd"/>
-      <w:r>
-        <w:rPr>
-          <w:lang w:val="en-CA"/>
-        </w:rPr>
-        <w:t>: 'short'}.</w:t>
+        <w:t>}</w:t>
       </w:r>
     </w:p>
     <w:p>
       <w:pPr>
-        <w:spacing w:after="200"/>
-        <w:jc w:val="both"/>
-        <w:rPr>
-          <w:lang w:val="en-CA"/>
-        </w:rPr>
-      </w:pPr>
-      <w:bookmarkStart w:id="5" w:name="_Toc472339252"/>
-      <w:bookmarkEnd w:id="4"/>
-      <w:r>
-        <w:rPr>
-          <w:lang w:val="en-CA"/>
-        </w:rPr>
-        <w:br w:type="page"/>
+        <w:jc w:val="center"/>
+        <w:rPr>
+          <w:lang w:val="en-CA"/>
+        </w:rPr>
+      </w:pPr>
+      <w:r>
+        <w:rPr>
+          <w:lang w:val="en-CA"/>
+        </w:rPr>
+        <w:t>{#</w:t>
+      </w:r>
+      <w:proofErr w:type="gramStart"/>
+      <w:r>
+        <w:rPr>
+          <w:lang w:val="en-CA"/>
+        </w:rPr>
+        <w:t>images}{</w:t>
+      </w:r>
+      <w:proofErr w:type="gramEnd"/>
+      <w:r>
+        <w:rPr>
+          <w:lang w:val="en-CA"/>
+        </w:rPr>
+        <w:t>%image}</w:t>
       </w:r>
     </w:p>
     <w:p>
       <w:pPr>
-        <w:pStyle w:val="Titre1"/>
-      </w:pPr>
-      <w:bookmarkStart w:id="6" w:name="_Toc29853417"/>
-      <w:bookmarkStart w:id="7" w:name="_Toc514757741"/>
-      <w:bookmarkEnd w:id="5"/>
-      <w:proofErr w:type="spellStart"/>
-      <w:r>
-        <w:lastRenderedPageBreak/>
-        <w:t>Executive</w:t>
-      </w:r>
-      <w:proofErr w:type="spellEnd"/>
-      <w:r>
-        <w:t xml:space="preserve"> </w:t>
-      </w:r>
-      <w:proofErr w:type="spellStart"/>
-      <w:r>
-        <w:t>Summary</w:t>
-      </w:r>
-      <w:bookmarkEnd w:id="6"/>
-      <w:proofErr w:type="spellEnd"/>
+        <w:jc w:val="center"/>
+        <w:rPr>
+          <w:lang w:val="en-CA"/>
+        </w:rPr>
+      </w:pPr>
+      <w:r>
+        <w:rPr>
+          <w:lang w:val="en-CA"/>
+        </w:rPr>
+        <w:t xml:space="preserve">Image </w:t>
+      </w:r>
+      <w:r>
+        <w:rPr>
+          <w:b/>
+          <w:caps/>
+        </w:rPr>
+        <w:fldChar w:fldCharType="begin"/>
+      </w:r>
+      <w:r>
+        <w:rPr>
+          <w:lang w:val="en-CA"/>
+        </w:rPr>
+        <w:instrText xml:space="preserve"> SEQ Figure \* ARABIC </w:instrText>
+      </w:r>
+      <w:r>
+        <w:rPr>
+          <w:b/>
+          <w:caps/>
+        </w:rPr>
+        <w:fldChar w:fldCharType="separate"/>
+      </w:r>
+      <w:r>
+        <w:rPr>
+          <w:noProof/>
+          <w:lang w:val="en-CA"/>
+        </w:rPr>
+        <w:t>1</w:t>
+      </w:r>
+      <w:r>
+        <w:rPr>
+          <w:b/>
+          <w:caps/>
+        </w:rPr>
+        <w:fldChar w:fldCharType="end"/>
+      </w:r>
+      <w:r>
+        <w:rPr>
+          <w:lang w:val="en-CA"/>
+        </w:rPr>
+        <w:t xml:space="preserve"> – {caption}</w:t>
+      </w:r>
     </w:p>
     <w:p>
       <w:pPr>
-        <w:spacing w:after="200"/>
-        <w:jc w:val="both"/>
-      </w:pPr>
-      <w:r>
-        <w:t>{@</w:t>
-      </w:r>
-      <w:proofErr w:type="spellStart"/>
-      <w:r>
-        <w:t>summary</w:t>
-      </w:r>
-      <w:proofErr w:type="spellEnd"/>
-      <w:r>
-        <w:t xml:space="preserve"> | </w:t>
-      </w:r>
-      <w:proofErr w:type="spellStart"/>
-      <w:r>
-        <w:t>NewLines</w:t>
-      </w:r>
-      <w:proofErr w:type="spellEnd"/>
-      <w:r>
-        <w:t>}</w:t>
+        <w:jc w:val="center"/>
+        <w:rPr>
+          <w:lang w:val="en-CA"/>
+        </w:rPr>
+      </w:pPr>
+      <w:r>
+        <w:rPr>
+          <w:lang w:val="en-CA"/>
+        </w:rPr>
+        <w:t>{/</w:t>
+      </w:r>
+      <w:proofErr w:type="gramStart"/>
+      <w:r>
+        <w:rPr>
+          <w:lang w:val="en-CA"/>
+        </w:rPr>
+        <w:t>images}</w:t>
+      </w:r>
+      <w:r>
+        <w:rPr>
+          <w:lang w:val="en-CA"/>
+        </w:rPr>
+        <w:t>{</w:t>
+      </w:r>
+      <w:proofErr w:type="gramEnd"/>
+      <w:r>
+        <w:rPr>
+          <w:lang w:val="en-CA"/>
+        </w:rPr>
+        <w:t>/summary}</w:t>
+      </w:r>
+      <w:r>
+        <w:rPr>
+          <w:lang w:val="en-CA"/>
+        </w:rPr>
+        <w:br w:type="page"/>
       </w:r>
     </w:p>
     <w:p>
       <w:pPr>
-        <w:spacing w:after="200"/>
-        <w:jc w:val="both"/>
-      </w:pPr>
-      <w:r>
-        <w:br w:type="page"/>
-      </w:r>
+        <w:pStyle w:val="Heading1"/>
+        <w:rPr>
+          <w:lang w:val="en-CA"/>
+        </w:rPr>
+      </w:pPr>
+      <w:bookmarkStart w:id="7" w:name="_Toc29853418"/>
+      <w:bookmarkEnd w:id="6"/>
+      <w:r>
+        <w:rPr>
+          <w:lang w:val="en-CA"/>
+        </w:rPr>
+        <w:lastRenderedPageBreak/>
+        <w:t>Technical Details{#findings}</w:t>
+      </w:r>
+      <w:bookmarkEnd w:id="7"/>
     </w:p>
     <w:p>
       <w:pPr>
-        <w:pStyle w:val="Titre1"/>
-      </w:pPr>
-      <w:bookmarkStart w:id="8" w:name="_Toc29853418"/>
-      <w:bookmarkEnd w:id="7"/>
+        <w:pStyle w:val="Heading2"/>
+      </w:pPr>
+      <w:bookmarkStart w:id="8" w:name="_Toc29853419"/>
+      <w:r>
+        <w:t>{</w:t>
+      </w:r>
       <w:proofErr w:type="spellStart"/>
       <w:r>
-        <w:lastRenderedPageBreak/>
-        <w:t>Technical</w:t>
+        <w:t>title</w:t>
       </w:r>
       <w:proofErr w:type="spellEnd"/>
       <w:r>
-        <w:t xml:space="preserve"> Details{#</w:t>
-      </w:r>
-      <w:proofErr w:type="spellStart"/>
-      <w:r>
-        <w:t>findings</w:t>
-      </w:r>
-      <w:proofErr w:type="spellEnd"/>
-      <w:r>
         <w:t>}</w:t>
       </w:r>
       <w:bookmarkEnd w:id="8"/>
-    </w:p>
-    <w:p>
-      <w:pPr>
-        <w:pStyle w:val="Titre2"/>
-      </w:pPr>
-      <w:bookmarkStart w:id="9" w:name="_Toc29853419"/>
-      <w:r>
-        <w:t>{</w:t>
-      </w:r>
-      <w:proofErr w:type="spellStart"/>
-      <w:r>
-        <w:t>title</w:t>
-      </w:r>
-      <w:proofErr w:type="spellEnd"/>
-      <w:r>
-        <w:t>}</w:t>
-      </w:r>
-      <w:bookmarkEnd w:id="9"/>
     </w:p>
     <w:tbl>
       <w:tblPr>
@@ -1653,6 +1829,7 @@
               <w:t>{</w:t>
             </w:r>
             <w:proofErr w:type="spellStart"/>
+            <w:proofErr w:type="gramStart"/>
             <w:r>
               <w:rPr>
                 <w:rFonts w:cstheme="minorHAnsi"/>
@@ -1661,6 +1838,7 @@
               <w:t>cvssSeverity</w:t>
             </w:r>
             <w:proofErr w:type="spellEnd"/>
+            <w:proofErr w:type="gramEnd"/>
             <w:r>
               <w:rPr>
                 <w:rFonts w:cstheme="minorHAnsi"/>
@@ -1747,6 +1925,7 @@
               <w:t>{</w:t>
             </w:r>
             <w:proofErr w:type="spellStart"/>
+            <w:proofErr w:type="gramStart"/>
             <w:r>
               <w:rPr>
                 <w:rFonts w:ascii="Calibri" w:hAnsi="Calibri"/>
@@ -1755,6 +1934,7 @@
               <w:t>cvssScore</w:t>
             </w:r>
             <w:proofErr w:type="spellEnd"/>
+            <w:proofErr w:type="gramEnd"/>
             <w:r>
               <w:rPr>
                 <w:rFonts w:ascii="Calibri" w:hAnsi="Calibri"/>
@@ -1999,7 +2179,23 @@
                 <w:b/>
                 <w:bCs/>
               </w:rPr>
-              <w:t>{cvssObj.AC}</w:t>
+              <w:t>{</w:t>
+            </w:r>
+            <w:proofErr w:type="gramStart"/>
+            <w:r>
+              <w:rPr>
+                <w:b/>
+                <w:bCs/>
+              </w:rPr>
+              <w:t>cvssObj.AC</w:t>
+            </w:r>
+            <w:proofErr w:type="gramEnd"/>
+            <w:r>
+              <w:rPr>
+                <w:b/>
+                <w:bCs/>
+              </w:rPr>
+              <w:t>}</w:t>
             </w:r>
           </w:p>
         </w:tc>
@@ -2138,7 +2334,23 @@
                 <w:b/>
                 <w:bCs/>
               </w:rPr>
-              <w:t>{cvssObj.PR}</w:t>
+              <w:t>{</w:t>
+            </w:r>
+            <w:proofErr w:type="gramStart"/>
+            <w:r>
+              <w:rPr>
+                <w:b/>
+                <w:bCs/>
+              </w:rPr>
+              <w:t>cvssObj.PR</w:t>
+            </w:r>
+            <w:proofErr w:type="gramEnd"/>
+            <w:r>
+              <w:rPr>
+                <w:b/>
+                <w:bCs/>
+              </w:rPr>
+              <w:t>}</w:t>
             </w:r>
           </w:p>
         </w:tc>
@@ -2402,6 +2614,7 @@
               <w:t>{-</w:t>
             </w:r>
             <w:proofErr w:type="spellStart"/>
+            <w:proofErr w:type="gramStart"/>
             <w:r>
               <w:rPr>
                 <w:rFonts w:asciiTheme="minorHAnsi" w:hAnsiTheme="minorHAnsi" w:cstheme="minorHAnsi"/>
@@ -2409,11 +2622,24 @@
               <w:t>w:p</w:t>
             </w:r>
             <w:proofErr w:type="spellEnd"/>
+            <w:proofErr w:type="gramEnd"/>
             <w:r>
               <w:rPr>
                 <w:rFonts w:asciiTheme="minorHAnsi" w:hAnsiTheme="minorHAnsi" w:cstheme="minorHAnsi"/>
               </w:rPr>
-              <w:t xml:space="preserve"> scope}{.} {/scope}</w:t>
+              <w:t xml:space="preserve"> scope}{</w:t>
+            </w:r>
+            <w:r>
+              <w:rPr>
+                <w:rFonts w:asciiTheme="minorHAnsi" w:hAnsiTheme="minorHAnsi" w:cstheme="minorHAnsi"/>
+              </w:rPr>
+              <w:t>.</w:t>
+            </w:r>
+            <w:r>
+              <w:rPr>
+                <w:rFonts w:asciiTheme="minorHAnsi" w:hAnsiTheme="minorHAnsi" w:cstheme="minorHAnsi"/>
+              </w:rPr>
+              <w:t>} {/scope}</w:t>
             </w:r>
           </w:p>
         </w:tc>
@@ -2458,7 +2684,7 @@
             </w:r>
             <w:proofErr w:type="spellStart"/>
             <w:r>
-              <w:t>NewLines</w:t>
+              <w:t>convertHTML</w:t>
             </w:r>
             <w:proofErr w:type="spellEnd"/>
             <w:r>
@@ -2507,7 +2733,7 @@
             </w:r>
             <w:proofErr w:type="spellStart"/>
             <w:r>
-              <w:t>NewLines</w:t>
+              <w:t>convertHTML</w:t>
             </w:r>
             <w:proofErr w:type="spellEnd"/>
             <w:r>
@@ -2525,226 +2751,211 @@
           <w:p>
             <w:pPr>
               <w:rPr>
+                <w:lang w:val="en-CA"/>
+              </w:rPr>
+            </w:pPr>
+            <w:r>
+              <w:rPr>
                 <w:b/>
                 <w:smallCaps/>
-              </w:rPr>
-            </w:pPr>
-            <w:r>
+                <w:lang w:val="en-CA"/>
+              </w:rPr>
+              <w:t>Test details</w:t>
+            </w:r>
+            <w:r>
+              <w:rPr>
+                <w:lang w:val="en-CA"/>
+              </w:rPr>
+              <w:t>{#</w:t>
+            </w:r>
+            <w:proofErr w:type="spellStart"/>
+            <w:r>
+              <w:rPr>
+                <w:lang w:val="en-CA"/>
+              </w:rPr>
+              <w:t>poc</w:t>
+            </w:r>
+            <w:proofErr w:type="spellEnd"/>
+            <w:r>
+              <w:rPr>
+                <w:lang w:val="en-CA"/>
+              </w:rPr>
+              <w:t>}</w:t>
+            </w:r>
+          </w:p>
+          <w:p>
+            <w:pPr>
               <w:rPr>
                 <w:b/>
                 <w:smallCaps/>
-              </w:rPr>
-              <w:t xml:space="preserve">Test </w:t>
-            </w:r>
-            <w:proofErr w:type="spellStart"/>
-            <w:r>
-              <w:rPr>
-                <w:b/>
-                <w:smallCaps/>
-              </w:rPr>
-              <w:t>details</w:t>
-            </w:r>
-            <w:proofErr w:type="spellEnd"/>
-            <w:r>
+                <w:lang w:val="en-CA"/>
+              </w:rPr>
+            </w:pPr>
+            <w:r>
+              <w:rPr>
+                <w:lang w:val="en-CA"/>
+              </w:rPr>
+              <w:t xml:space="preserve">{@text | </w:t>
+            </w:r>
+            <w:proofErr w:type="spellStart"/>
+            <w:r>
+              <w:rPr>
+                <w:lang w:val="en-CA"/>
+              </w:rPr>
+              <w:t>convertHTML</w:t>
+            </w:r>
+            <w:proofErr w:type="spellEnd"/>
+            <w:r>
+              <w:rPr>
+                <w:lang w:val="en-CA"/>
+              </w:rPr>
+              <w:t>}</w:t>
+            </w:r>
+          </w:p>
+          <w:p>
+            <w:pPr>
+              <w:jc w:val="center"/>
+              <w:rPr>
+                <w:lang w:val="fr-FR"/>
+              </w:rPr>
+            </w:pPr>
+            <w:r>
+              <w:rPr>
+                <w:lang w:val="fr-FR"/>
+              </w:rPr>
               <w:t>{#</w:t>
             </w:r>
-            <w:proofErr w:type="spellStart"/>
-            <w:r>
-              <w:t>p</w:t>
-            </w:r>
-            <w:r>
-              <w:t>aragraphs</w:t>
-            </w:r>
-            <w:proofErr w:type="spellEnd"/>
-            <w:r>
+            <w:proofErr w:type="gramStart"/>
+            <w:r>
+              <w:rPr>
+                <w:lang w:val="fr-FR"/>
+              </w:rPr>
+              <w:t>images</w:t>
+            </w:r>
+            <w:r>
+              <w:rPr>
+                <w:lang w:val="fr-FR"/>
+              </w:rPr>
               <w:t>}</w:t>
             </w:r>
-          </w:p>
-          <w:p>
-            <w:pPr>
-              <w:rPr>
-                <w:b/>
-                <w:smallCaps/>
-              </w:rPr>
-            </w:pPr>
-          </w:p>
-          <w:p>
-            <w:pPr>
-              <w:rPr>
-                <w:b/>
-                <w:smallCaps/>
-              </w:rPr>
-            </w:pPr>
-            <w:r>
-              <w:t>{@</w:t>
-            </w:r>
-            <w:proofErr w:type="spellStart"/>
-            <w:r>
-              <w:t>text</w:t>
-            </w:r>
-            <w:proofErr w:type="spellEnd"/>
-            <w:r>
-              <w:t xml:space="preserve"> | </w:t>
-            </w:r>
-            <w:proofErr w:type="spellStart"/>
-            <w:r>
-              <w:t>NewLines</w:t>
-            </w:r>
-            <w:proofErr w:type="spellEnd"/>
-            <w:r>
+            <w:bookmarkStart w:id="9" w:name="_GoBack"/>
+            <w:r>
+              <w:rPr>
+                <w:b/>
+                <w:bCs/>
+                <w:lang w:val="fr-FR"/>
+              </w:rPr>
+              <w:t>{</w:t>
+            </w:r>
+            <w:proofErr w:type="gramEnd"/>
+            <w:r>
+              <w:rPr>
+                <w:b/>
+                <w:bCs/>
+                <w:lang w:val="fr-FR"/>
+              </w:rPr>
+              <w:t>%image}</w:t>
+            </w:r>
+            <w:bookmarkEnd w:id="9"/>
+          </w:p>
+          <w:p>
+            <w:pPr>
+              <w:jc w:val="center"/>
+              <w:rPr>
+                <w:lang w:val="fr-FR"/>
+              </w:rPr>
+            </w:pPr>
+            <w:r>
+              <w:rPr>
+                <w:lang w:val="fr-FR"/>
+              </w:rPr>
+              <w:t xml:space="preserve">Image </w:t>
+            </w:r>
+            <w:r>
+              <w:rPr>
+                <w:b/>
+                <w:caps/>
+              </w:rPr>
+              <w:fldChar w:fldCharType="begin"/>
+            </w:r>
+            <w:r>
+              <w:rPr>
+                <w:lang w:val="fr-FR"/>
+              </w:rPr>
+              <w:instrText xml:space="preserve"> SEQ Figure \* ARABIC </w:instrText>
+            </w:r>
+            <w:r>
+              <w:rPr>
+                <w:b/>
+                <w:caps/>
+              </w:rPr>
+              <w:fldChar w:fldCharType="separate"/>
+            </w:r>
+            <w:r>
+              <w:rPr>
+                <w:noProof/>
+                <w:lang w:val="fr-FR"/>
+              </w:rPr>
+              <w:t>1</w:t>
+            </w:r>
+            <w:r>
+              <w:rPr>
+                <w:b/>
+                <w:caps/>
+              </w:rPr>
+              <w:fldChar w:fldCharType="end"/>
+            </w:r>
+            <w:r>
+              <w:rPr>
+                <w:lang w:val="fr-FR"/>
+              </w:rPr>
+              <w:t xml:space="preserve"> – {</w:t>
+            </w:r>
+            <w:proofErr w:type="spellStart"/>
+            <w:r>
+              <w:rPr>
+                <w:lang w:val="fr-FR"/>
+              </w:rPr>
+              <w:t>caption</w:t>
+            </w:r>
+            <w:proofErr w:type="spellEnd"/>
+            <w:r>
+              <w:rPr>
+                <w:lang w:val="fr-FR"/>
+              </w:rPr>
               <w:t>}</w:t>
             </w:r>
           </w:p>
           <w:p>
             <w:pPr>
               <w:jc w:val="center"/>
-              <w:rPr>
-                <w:b/>
-                <w:smallCaps/>
-              </w:rPr>
-            </w:pPr>
-            <w:r>
-              <w:t>{#</w:t>
-            </w:r>
-            <w:r>
-              <w:t>i</w:t>
-            </w:r>
-            <w:r>
-              <w:t>mages}</w:t>
-            </w:r>
-          </w:p>
-          <w:p>
-            <w:pPr>
-              <w:jc w:val="center"/>
-              <w:rPr>
-                <w:b/>
-                <w:smallCaps/>
-              </w:rPr>
-            </w:pPr>
-            <w:r>
-              <w:t>{%image}</w:t>
-            </w:r>
-          </w:p>
-          <w:p>
-            <w:pPr>
-              <w:pStyle w:val="Lgende"/>
-              <w:jc w:val="center"/>
-              <w:rPr>
-                <w:smallCaps/>
-              </w:rPr>
-            </w:pPr>
-            <w:r>
-              <w:rPr>
-                <w:b w:val="0"/>
-                <w:caps w:val="0"/>
-              </w:rPr>
-              <w:t>Image</w:t>
-            </w:r>
-            <w:r>
-              <w:t xml:space="preserve"> </w:t>
-            </w:r>
-            <w:r>
-              <w:rPr>
-                <w:b w:val="0"/>
-                <w:caps w:val="0"/>
-              </w:rPr>
-              <w:fldChar w:fldCharType="begin"/>
-            </w:r>
-            <w:r>
-              <w:rPr>
-                <w:b w:val="0"/>
-                <w:caps w:val="0"/>
-              </w:rPr>
-              <w:instrText xml:space="preserve"> SEQ Figure \* ARABIC </w:instrText>
-            </w:r>
-            <w:r>
-              <w:rPr>
-                <w:b w:val="0"/>
-                <w:caps w:val="0"/>
-              </w:rPr>
-              <w:fldChar w:fldCharType="separate"/>
-            </w:r>
-            <w:r>
-              <w:rPr>
-                <w:b w:val="0"/>
-                <w:caps w:val="0"/>
-                <w:noProof/>
-              </w:rPr>
-              <w:t>1</w:t>
-            </w:r>
-            <w:r>
-              <w:rPr>
-                <w:b w:val="0"/>
-                <w:caps w:val="0"/>
-              </w:rPr>
-              <w:fldChar w:fldCharType="end"/>
-            </w:r>
-            <w:r>
-              <w:rPr>
-                <w:b w:val="0"/>
-                <w:caps w:val="0"/>
-              </w:rPr>
-              <w:t xml:space="preserve"> – {</w:t>
-            </w:r>
-            <w:proofErr w:type="spellStart"/>
-            <w:r>
-              <w:rPr>
-                <w:b w:val="0"/>
-                <w:caps w:val="0"/>
-              </w:rPr>
-              <w:t>caption</w:t>
-            </w:r>
-            <w:proofErr w:type="spellEnd"/>
-            <w:r>
-              <w:rPr>
-                <w:b w:val="0"/>
-                <w:caps w:val="0"/>
-              </w:rPr>
-              <w:t>}</w:t>
-            </w:r>
-            <w:r>
-              <w:rPr>
-                <w:b w:val="0"/>
-                <w:caps w:val="0"/>
-              </w:rPr>
-              <w:br/>
+            </w:pPr>
+            <w:r>
+              <w:rPr>
+                <w:lang w:val="fr-FR"/>
+              </w:rPr>
               <w:t>{/</w:t>
             </w:r>
-            <w:r>
-              <w:rPr>
-                <w:b w:val="0"/>
-                <w:caps w:val="0"/>
-              </w:rPr>
-              <w:t>i</w:t>
-            </w:r>
-            <w:r>
-              <w:rPr>
-                <w:b w:val="0"/>
-                <w:caps w:val="0"/>
-              </w:rPr>
-              <w:t>mages}{/</w:t>
-            </w:r>
-            <w:proofErr w:type="spellStart"/>
-            <w:r>
-              <w:rPr>
-                <w:b w:val="0"/>
-                <w:caps w:val="0"/>
-              </w:rPr>
-              <w:t>p</w:t>
-            </w:r>
-            <w:r>
-              <w:rPr>
-                <w:b w:val="0"/>
-                <w:caps w:val="0"/>
-              </w:rPr>
-              <w:t>aragraphs</w:t>
-            </w:r>
-            <w:proofErr w:type="spellEnd"/>
-            <w:r>
-              <w:rPr>
-                <w:b w:val="0"/>
-                <w:caps w:val="0"/>
-              </w:rPr>
+            <w:proofErr w:type="gramStart"/>
+            <w:r>
+              <w:rPr>
+                <w:lang w:val="fr-FR"/>
+              </w:rPr>
+              <w:t>images}</w:t>
+            </w:r>
+            <w:r>
+              <w:t>{</w:t>
+            </w:r>
+            <w:proofErr w:type="gramEnd"/>
+            <w:r>
+              <w:t>/</w:t>
+            </w:r>
+            <w:proofErr w:type="spellStart"/>
+            <w:r>
+              <w:t>poc</w:t>
+            </w:r>
+            <w:proofErr w:type="spellEnd"/>
+            <w:r>
               <w:t>}</w:t>
             </w:r>
           </w:p>
@@ -2808,7 +3019,7 @@
             </w:r>
             <w:proofErr w:type="spellStart"/>
             <w:r>
-              <w:t>NewLines</w:t>
+              <w:t>convertHTML</w:t>
             </w:r>
             <w:proofErr w:type="spellEnd"/>
             <w:r>
@@ -2856,10 +3067,12 @@
               <w:t>{-</w:t>
             </w:r>
             <w:proofErr w:type="spellStart"/>
+            <w:proofErr w:type="gramStart"/>
             <w:r>
               <w:t>w:p</w:t>
             </w:r>
             <w:proofErr w:type="spellEnd"/>
+            <w:proofErr w:type="gramEnd"/>
             <w:r>
               <w:t xml:space="preserve"> </w:t>
             </w:r>
@@ -2887,44 +3100,41 @@
       <w:pPr>
         <w:spacing w:after="200"/>
         <w:jc w:val="both"/>
+        <w:rPr>
+          <w:lang w:val="en-CA"/>
+        </w:rPr>
       </w:pPr>
       <w:bookmarkStart w:id="10" w:name="_Toc514757744"/>
       <w:r>
+        <w:rPr>
+          <w:lang w:val="en-CA"/>
+        </w:rPr>
         <w:br w:type="page"/>
       </w:r>
       <w:r>
+        <w:rPr>
+          <w:lang w:val="en-CA"/>
+        </w:rPr>
         <w:lastRenderedPageBreak/>
-        <w:t>{/</w:t>
-      </w:r>
-      <w:proofErr w:type="spellStart"/>
-      <w:r>
-        <w:t>findings</w:t>
-      </w:r>
-      <w:proofErr w:type="spellEnd"/>
-      <w:r>
-        <w:t>}</w:t>
+        <w:t>{/findings}</w:t>
       </w:r>
     </w:p>
     <w:p>
       <w:pPr>
-        <w:pStyle w:val="Titre1"/>
+        <w:pStyle w:val="Heading1"/>
+        <w:rPr>
+          <w:lang w:val="en-CA"/>
+        </w:rPr>
       </w:pPr>
       <w:bookmarkStart w:id="11" w:name="_Toc29853420"/>
       <w:bookmarkEnd w:id="10"/>
-      <w:proofErr w:type="spellStart"/>
-      <w:r>
-        <w:t>Vulnerabilities</w:t>
-      </w:r>
-      <w:proofErr w:type="spellEnd"/>
-      <w:r>
-        <w:t xml:space="preserve"> </w:t>
-      </w:r>
-      <w:proofErr w:type="spellStart"/>
-      <w:r>
-        <w:t>summary</w:t>
+      <w:r>
+        <w:rPr>
+          <w:lang w:val="en-CA"/>
+        </w:rPr>
+        <w:t>Vulnerabilities summary</w:t>
       </w:r>
       <w:bookmarkEnd w:id="11"/>
-      <w:proofErr w:type="spellEnd"/>
     </w:p>
     <w:p>
       <w:pPr>
@@ -2948,7 +3158,7 @@
     </w:p>
     <w:tbl>
       <w:tblPr>
-        <w:tblStyle w:val="Grilledutableau"/>
+        <w:tblStyle w:val="TableGrid"/>
         <w:tblW w:w="10314" w:type="dxa"/>
         <w:tblInd w:w="284" w:type="dxa"/>
         <w:tblLayout w:type="fixed"/>
@@ -3060,6 +3270,7 @@
               </w:rPr>
               <w:t>{#</w:t>
             </w:r>
+            <w:proofErr w:type="gramStart"/>
             <w:r>
               <w:rPr>
                 <w:lang w:val="en-CA"/>
@@ -3070,7 +3281,14 @@
               <w:rPr>
                 <w:lang w:val="en-CA"/>
               </w:rPr>
-              <w:t>}{#</w:t>
+              <w:t>}{</w:t>
+            </w:r>
+            <w:proofErr w:type="gramEnd"/>
+            <w:r>
+              <w:rPr>
+                <w:lang w:val="en-CA"/>
+              </w:rPr>
+              <w:t>#</w:t>
             </w:r>
             <w:proofErr w:type="spellStart"/>
             <w:r>
@@ -3173,10 +3391,12 @@
               <w:t>{</w:t>
             </w:r>
             <w:proofErr w:type="spellStart"/>
+            <w:proofErr w:type="gramStart"/>
             <w:r>
               <w:t>title</w:t>
             </w:r>
             <w:proofErr w:type="spellEnd"/>
+            <w:proofErr w:type="gramEnd"/>
             <w:r>
               <w:t>}</w:t>
             </w:r>
@@ -3207,6 +3427,7 @@
               <w:t>-</w:t>
             </w:r>
             <w:proofErr w:type="spellStart"/>
+            <w:proofErr w:type="gramStart"/>
             <w:r>
               <w:rPr>
                 <w:lang w:val="en-CA"/>
@@ -3214,6 +3435,7 @@
               <w:t>w:p</w:t>
             </w:r>
             <w:proofErr w:type="spellEnd"/>
+            <w:proofErr w:type="gramEnd"/>
             <w:r>
               <w:rPr>
                 <w:lang w:val="en-CA"/>
@@ -3230,7 +3452,7 @@
               <w:rPr>
                 <w:lang w:val="en-CA"/>
               </w:rPr>
-              <w:t>.</w:t>
+              <w:t>name</w:t>
             </w:r>
             <w:r>
               <w:rPr>
@@ -3318,6 +3540,7 @@
               </w:rPr>
               <w:t>{#</w:t>
             </w:r>
+            <w:proofErr w:type="gramStart"/>
             <w:r>
               <w:rPr>
                 <w:color w:val="FFFFFF" w:themeColor="background1"/>
@@ -3330,7 +3553,15 @@
                 <w:color w:val="FFFFFF" w:themeColor="background1"/>
                 <w:lang w:val="en-CA"/>
               </w:rPr>
-              <w:t>}{#</w:t>
+              <w:t>}{</w:t>
+            </w:r>
+            <w:proofErr w:type="gramEnd"/>
+            <w:r>
+              <w:rPr>
+                <w:color w:val="FFFFFF" w:themeColor="background1"/>
+                <w:lang w:val="en-CA"/>
+              </w:rPr>
+              <w:t>#</w:t>
             </w:r>
             <w:proofErr w:type="spellStart"/>
             <w:r>
@@ -3437,10 +3668,12 @@
               <w:t>{</w:t>
             </w:r>
             <w:proofErr w:type="spellStart"/>
+            <w:proofErr w:type="gramStart"/>
             <w:r>
               <w:t>title</w:t>
             </w:r>
             <w:proofErr w:type="spellEnd"/>
+            <w:proofErr w:type="gramEnd"/>
             <w:r>
               <w:t>}</w:t>
             </w:r>
@@ -3471,6 +3704,7 @@
               <w:t>-</w:t>
             </w:r>
             <w:proofErr w:type="spellStart"/>
+            <w:proofErr w:type="gramStart"/>
             <w:r>
               <w:rPr>
                 <w:lang w:val="en-CA"/>
@@ -3478,6 +3712,7 @@
               <w:t>w:p</w:t>
             </w:r>
             <w:proofErr w:type="spellEnd"/>
+            <w:proofErr w:type="gramEnd"/>
             <w:r>
               <w:rPr>
                 <w:lang w:val="en-CA"/>
@@ -3494,7 +3729,7 @@
               <w:rPr>
                 <w:lang w:val="en-CA"/>
               </w:rPr>
-              <w:t>.</w:t>
+              <w:t>name</w:t>
             </w:r>
             <w:r>
               <w:rPr>
@@ -3582,6 +3817,7 @@
               </w:rPr>
               <w:t>{#</w:t>
             </w:r>
+            <w:proofErr w:type="gramStart"/>
             <w:r>
               <w:rPr>
                 <w:color w:val="FFFFFF" w:themeColor="background1"/>
@@ -3594,7 +3830,15 @@
                 <w:color w:val="FFFFFF" w:themeColor="background1"/>
                 <w:lang w:val="en-CA"/>
               </w:rPr>
-              <w:t>}{#</w:t>
+              <w:t>}{</w:t>
+            </w:r>
+            <w:proofErr w:type="gramEnd"/>
+            <w:r>
+              <w:rPr>
+                <w:color w:val="FFFFFF" w:themeColor="background1"/>
+                <w:lang w:val="en-CA"/>
+              </w:rPr>
+              <w:t>#</w:t>
             </w:r>
             <w:proofErr w:type="spellStart"/>
             <w:r>
@@ -3701,10 +3945,12 @@
               <w:t>{</w:t>
             </w:r>
             <w:proofErr w:type="spellStart"/>
+            <w:proofErr w:type="gramStart"/>
             <w:r>
               <w:t>title</w:t>
             </w:r>
             <w:proofErr w:type="spellEnd"/>
+            <w:proofErr w:type="gramEnd"/>
             <w:r>
               <w:t>}</w:t>
             </w:r>
@@ -3735,6 +3981,7 @@
               <w:t>-</w:t>
             </w:r>
             <w:proofErr w:type="spellStart"/>
+            <w:proofErr w:type="gramStart"/>
             <w:r>
               <w:rPr>
                 <w:lang w:val="en-CA"/>
@@ -3742,6 +3989,7 @@
               <w:t>w:p</w:t>
             </w:r>
             <w:proofErr w:type="spellEnd"/>
+            <w:proofErr w:type="gramEnd"/>
             <w:r>
               <w:rPr>
                 <w:lang w:val="en-CA"/>
@@ -3758,7 +4006,7 @@
               <w:rPr>
                 <w:lang w:val="en-CA"/>
               </w:rPr>
-              <w:t>.</w:t>
+              <w:t>name</w:t>
             </w:r>
             <w:r>
               <w:rPr>
@@ -3846,6 +4094,7 @@
               </w:rPr>
               <w:t>{#</w:t>
             </w:r>
+            <w:proofErr w:type="gramStart"/>
             <w:r>
               <w:rPr>
                 <w:color w:val="FFFFFF" w:themeColor="background1"/>
@@ -3858,7 +4107,15 @@
                 <w:color w:val="FFFFFF" w:themeColor="background1"/>
                 <w:lang w:val="en-CA"/>
               </w:rPr>
-              <w:t>}{#</w:t>
+              <w:t>}{</w:t>
+            </w:r>
+            <w:proofErr w:type="gramEnd"/>
+            <w:r>
+              <w:rPr>
+                <w:color w:val="FFFFFF" w:themeColor="background1"/>
+                <w:lang w:val="en-CA"/>
+              </w:rPr>
+              <w:t>#</w:t>
             </w:r>
             <w:proofErr w:type="spellStart"/>
             <w:r>
@@ -3965,10 +4222,12 @@
               <w:t>{</w:t>
             </w:r>
             <w:proofErr w:type="spellStart"/>
+            <w:proofErr w:type="gramStart"/>
             <w:r>
               <w:t>title</w:t>
             </w:r>
             <w:proofErr w:type="spellEnd"/>
+            <w:proofErr w:type="gramEnd"/>
             <w:r>
               <w:t>}</w:t>
             </w:r>
@@ -3999,6 +4258,7 @@
               <w:t>-</w:t>
             </w:r>
             <w:proofErr w:type="spellStart"/>
+            <w:proofErr w:type="gramStart"/>
             <w:r>
               <w:rPr>
                 <w:lang w:val="en-CA"/>
@@ -4006,6 +4266,7 @@
               <w:t>w:p</w:t>
             </w:r>
             <w:proofErr w:type="spellEnd"/>
+            <w:proofErr w:type="gramEnd"/>
             <w:r>
               <w:rPr>
                 <w:lang w:val="en-CA"/>
@@ -4022,7 +4283,7 @@
               <w:rPr>
                 <w:lang w:val="en-CA"/>
               </w:rPr>
-              <w:t>.</w:t>
+              <w:t>name</w:t>
             </w:r>
             <w:r>
               <w:rPr>
@@ -4091,10 +4352,20 @@
         </w:rPr>
       </w:pPr>
     </w:p>
+    <w:p>
+      <w:pPr>
+        <w:rPr>
+          <w:lang w:val="en-CA"/>
+        </w:rPr>
+      </w:pPr>
+    </w:p>
     <w:sectPr>
-      <w:headerReference w:type="default" r:id="rId7"/>
-      <w:footerReference w:type="default" r:id="rId8"/>
-      <w:headerReference w:type="first" r:id="rId9"/>
+      <w:headerReference w:type="even" r:id="rId7"/>
+      <w:headerReference w:type="default" r:id="rId8"/>
+      <w:footerReference w:type="even" r:id="rId9"/>
+      <w:footerReference w:type="default" r:id="rId10"/>
+      <w:headerReference w:type="first" r:id="rId11"/>
+      <w:footerReference w:type="first" r:id="rId12"/>
       <w:pgSz w:w="12240" w:h="15840"/>
       <w:pgMar w:top="1440" w:right="616" w:bottom="1440" w:left="1080" w:header="708" w:footer="708" w:gutter="0"/>
       <w:cols w:space="708"/>
@@ -4134,7 +4405,17 @@
 <w:ftr xmlns:wpc="http://schemas.microsoft.com/office/word/2010/wordprocessingCanvas" xmlns:cx="http://schemas.microsoft.com/office/drawing/2014/chartex" xmlns:cx1="http://schemas.microsoft.com/office/drawing/2015/9/8/chartex" xmlns:cx2="http://schemas.microsoft.com/office/drawing/2015/10/21/chartex" xmlns:cx3="http://schemas.microsoft.com/office/drawing/2016/5/9/chartex" xmlns:cx4="http://schemas.microsoft.com/office/drawing/2016/5/10/chartex" xmlns:cx5="http://schemas.microsoft.com/office/drawing/2016/5/11/chartex" xmlns:cx6="http://schemas.microsoft.com/office/drawing/2016/5/12/chartex" xmlns:cx7="http://schemas.microsoft.com/office/drawing/2016/5/13/chartex" xmlns:cx8="http://schemas.microsoft.com/office/drawing/2016/5/14/chartex" xmlns:mc="http://schemas.openxmlformats.org/markup-compatibility/2006" xmlns:aink="http://schemas.microsoft.com/office/drawing/2016/ink" xmlns:am3d="http://schemas.microsoft.com/office/drawing/2017/model3d" xmlns:o="urn:schemas-microsoft-com:office:office" xmlns:r="http://schemas.openxmlformats.org/officeDocument/2006/relationships" xmlns:m="http://schemas.openxmlformats.org/officeDocument/2006/math" xmlns:v="urn:schemas-microsoft-com:vml" xmlns:wp14="http://schemas.microsoft.com/office/word/2010/wordprocessingDrawing" xmlns:wp="http://schemas.openxmlformats.org/drawingml/2006/wordprocessingDrawing" xmlns:w10="urn:schemas-microsoft-com:office:word" xmlns:w="http://schemas.openxmlformats.org/wordprocessingml/2006/main" xmlns:w14="http://schemas.microsoft.com/office/word/2010/wordml" xmlns:w15="http://schemas.microsoft.com/office/word/2012/wordml" xmlns:w16cid="http://schemas.microsoft.com/office/word/2016/wordml/cid" xmlns:w16se="http://schemas.microsoft.com/office/word/2015/wordml/symex" xmlns:wpg="http://schemas.microsoft.com/office/word/2010/wordprocessingGroup" xmlns:wpi="http://schemas.microsoft.com/office/word/2010/wordprocessingInk" xmlns:wne="http://schemas.microsoft.com/office/word/2006/wordml" xmlns:wps="http://schemas.microsoft.com/office/word/2010/wordprocessingShape" mc:Ignorable="w14 w15 w16se w16cid wp14">
   <w:p>
     <w:pPr>
-      <w:pStyle w:val="Pieddepage"/>
+      <w:pStyle w:val="Footer"/>
+    </w:pPr>
+  </w:p>
+</w:ftr>
+</file>
+
+<file path=word/footer2.xml><?xml version="1.0" encoding="utf-8"?>
+<w:ftr xmlns:wpc="http://schemas.microsoft.com/office/word/2010/wordprocessingCanvas" xmlns:cx="http://schemas.microsoft.com/office/drawing/2014/chartex" xmlns:cx1="http://schemas.microsoft.com/office/drawing/2015/9/8/chartex" xmlns:cx2="http://schemas.microsoft.com/office/drawing/2015/10/21/chartex" xmlns:cx3="http://schemas.microsoft.com/office/drawing/2016/5/9/chartex" xmlns:cx4="http://schemas.microsoft.com/office/drawing/2016/5/10/chartex" xmlns:cx5="http://schemas.microsoft.com/office/drawing/2016/5/11/chartex" xmlns:cx6="http://schemas.microsoft.com/office/drawing/2016/5/12/chartex" xmlns:cx7="http://schemas.microsoft.com/office/drawing/2016/5/13/chartex" xmlns:cx8="http://schemas.microsoft.com/office/drawing/2016/5/14/chartex" xmlns:mc="http://schemas.openxmlformats.org/markup-compatibility/2006" xmlns:aink="http://schemas.microsoft.com/office/drawing/2016/ink" xmlns:am3d="http://schemas.microsoft.com/office/drawing/2017/model3d" xmlns:o="urn:schemas-microsoft-com:office:office" xmlns:r="http://schemas.openxmlformats.org/officeDocument/2006/relationships" xmlns:m="http://schemas.openxmlformats.org/officeDocument/2006/math" xmlns:v="urn:schemas-microsoft-com:vml" xmlns:wp14="http://schemas.microsoft.com/office/word/2010/wordprocessingDrawing" xmlns:wp="http://schemas.openxmlformats.org/drawingml/2006/wordprocessingDrawing" xmlns:w10="urn:schemas-microsoft-com:office:word" xmlns:w="http://schemas.openxmlformats.org/wordprocessingml/2006/main" xmlns:w14="http://schemas.microsoft.com/office/word/2010/wordml" xmlns:w15="http://schemas.microsoft.com/office/word/2012/wordml" xmlns:w16cid="http://schemas.microsoft.com/office/word/2016/wordml/cid" xmlns:w16se="http://schemas.microsoft.com/office/word/2015/wordml/symex" xmlns:wpg="http://schemas.microsoft.com/office/word/2010/wordprocessingGroup" xmlns:wpi="http://schemas.microsoft.com/office/word/2010/wordprocessingInk" xmlns:wne="http://schemas.microsoft.com/office/word/2006/wordml" xmlns:wps="http://schemas.microsoft.com/office/word/2010/wordprocessingShape" mc:Ignorable="w14 w15 w16se w16cid wp14">
+  <w:p>
+    <w:pPr>
+      <w:pStyle w:val="Footer"/>
       <w:jc w:val="right"/>
     </w:pPr>
     <w:r>
@@ -4161,14 +4442,37 @@
     <w:r>
       <w:t xml:space="preserve"> / </w:t>
     </w:r>
-    <w:fldSimple w:instr=" NUMPAGES   \* MERGEFORMAT ">
-      <w:r>
-        <w:rPr>
-          <w:noProof/>
-        </w:rPr>
-        <w:t>12</w:t>
-      </w:r>
-    </w:fldSimple>
+    <w:r>
+      <w:fldChar w:fldCharType="begin"/>
+    </w:r>
+    <w:r>
+      <w:instrText xml:space="preserve"> NUMPAGES   \* MERGEFORMAT </w:instrText>
+    </w:r>
+    <w:r>
+      <w:fldChar w:fldCharType="separate"/>
+    </w:r>
+    <w:r>
+      <w:rPr>
+        <w:noProof/>
+      </w:rPr>
+      <w:t>12</w:t>
+    </w:r>
+    <w:r>
+      <w:rPr>
+        <w:noProof/>
+      </w:rPr>
+      <w:fldChar w:fldCharType="end"/>
+    </w:r>
+  </w:p>
+</w:ftr>
+</file>
+
+<file path=word/footer3.xml><?xml version="1.0" encoding="utf-8"?>
+<w:ftr xmlns:wpc="http://schemas.microsoft.com/office/word/2010/wordprocessingCanvas" xmlns:cx="http://schemas.microsoft.com/office/drawing/2014/chartex" xmlns:cx1="http://schemas.microsoft.com/office/drawing/2015/9/8/chartex" xmlns:cx2="http://schemas.microsoft.com/office/drawing/2015/10/21/chartex" xmlns:cx3="http://schemas.microsoft.com/office/drawing/2016/5/9/chartex" xmlns:cx4="http://schemas.microsoft.com/office/drawing/2016/5/10/chartex" xmlns:cx5="http://schemas.microsoft.com/office/drawing/2016/5/11/chartex" xmlns:cx6="http://schemas.microsoft.com/office/drawing/2016/5/12/chartex" xmlns:cx7="http://schemas.microsoft.com/office/drawing/2016/5/13/chartex" xmlns:cx8="http://schemas.microsoft.com/office/drawing/2016/5/14/chartex" xmlns:mc="http://schemas.openxmlformats.org/markup-compatibility/2006" xmlns:aink="http://schemas.microsoft.com/office/drawing/2016/ink" xmlns:am3d="http://schemas.microsoft.com/office/drawing/2017/model3d" xmlns:o="urn:schemas-microsoft-com:office:office" xmlns:r="http://schemas.openxmlformats.org/officeDocument/2006/relationships" xmlns:m="http://schemas.openxmlformats.org/officeDocument/2006/math" xmlns:v="urn:schemas-microsoft-com:vml" xmlns:wp14="http://schemas.microsoft.com/office/word/2010/wordprocessingDrawing" xmlns:wp="http://schemas.openxmlformats.org/drawingml/2006/wordprocessingDrawing" xmlns:w10="urn:schemas-microsoft-com:office:word" xmlns:w="http://schemas.openxmlformats.org/wordprocessingml/2006/main" xmlns:w14="http://schemas.microsoft.com/office/word/2010/wordml" xmlns:w15="http://schemas.microsoft.com/office/word/2012/wordml" xmlns:w16cid="http://schemas.microsoft.com/office/word/2016/wordml/cid" xmlns:w16se="http://schemas.microsoft.com/office/word/2015/wordml/symex" xmlns:wpg="http://schemas.microsoft.com/office/word/2010/wordprocessingGroup" xmlns:wpi="http://schemas.microsoft.com/office/word/2010/wordprocessingInk" xmlns:wne="http://schemas.microsoft.com/office/word/2006/wordml" xmlns:wps="http://schemas.microsoft.com/office/word/2010/wordprocessingShape" mc:Ignorable="w14 w15 w16se w16cid wp14">
+  <w:p>
+    <w:pPr>
+      <w:pStyle w:val="Footer"/>
+    </w:pPr>
   </w:p>
 </w:ftr>
 </file>
@@ -4202,17 +4506,7 @@
 <w:hdr xmlns:wpc="http://schemas.microsoft.com/office/word/2010/wordprocessingCanvas" xmlns:cx="http://schemas.microsoft.com/office/drawing/2014/chartex" xmlns:cx1="http://schemas.microsoft.com/office/drawing/2015/9/8/chartex" xmlns:cx2="http://schemas.microsoft.com/office/drawing/2015/10/21/chartex" xmlns:cx3="http://schemas.microsoft.com/office/drawing/2016/5/9/chartex" xmlns:cx4="http://schemas.microsoft.com/office/drawing/2016/5/10/chartex" xmlns:cx5="http://schemas.microsoft.com/office/drawing/2016/5/11/chartex" xmlns:cx6="http://schemas.microsoft.com/office/drawing/2016/5/12/chartex" xmlns:cx7="http://schemas.microsoft.com/office/drawing/2016/5/13/chartex" xmlns:cx8="http://schemas.microsoft.com/office/drawing/2016/5/14/chartex" xmlns:mc="http://schemas.openxmlformats.org/markup-compatibility/2006" xmlns:aink="http://schemas.microsoft.com/office/drawing/2016/ink" xmlns:am3d="http://schemas.microsoft.com/office/drawing/2017/model3d" xmlns:o="urn:schemas-microsoft-com:office:office" xmlns:r="http://schemas.openxmlformats.org/officeDocument/2006/relationships" xmlns:m="http://schemas.openxmlformats.org/officeDocument/2006/math" xmlns:v="urn:schemas-microsoft-com:vml" xmlns:wp14="http://schemas.microsoft.com/office/word/2010/wordprocessingDrawing" xmlns:wp="http://schemas.openxmlformats.org/drawingml/2006/wordprocessingDrawing" xmlns:w10="urn:schemas-microsoft-com:office:word" xmlns:w="http://schemas.openxmlformats.org/wordprocessingml/2006/main" xmlns:w14="http://schemas.microsoft.com/office/word/2010/wordml" xmlns:w15="http://schemas.microsoft.com/office/word/2012/wordml" xmlns:w16cid="http://schemas.microsoft.com/office/word/2016/wordml/cid" xmlns:w16se="http://schemas.microsoft.com/office/word/2015/wordml/symex" xmlns:wpg="http://schemas.microsoft.com/office/word/2010/wordprocessingGroup" xmlns:wpi="http://schemas.microsoft.com/office/word/2010/wordprocessingInk" xmlns:wne="http://schemas.microsoft.com/office/word/2006/wordml" xmlns:wps="http://schemas.microsoft.com/office/word/2010/wordprocessingShape" mc:Ignorable="w14 w15 w16se w16cid wp14">
   <w:p>
     <w:pPr>
-      <w:pStyle w:val="En-tte"/>
-      <w:jc w:val="right"/>
-    </w:pPr>
-    <w:r>
-      <w:t>CONFIDENTIAL</w:t>
-    </w:r>
-  </w:p>
-  <w:p>
-    <w:pPr>
-      <w:pStyle w:val="En-tte"/>
-      <w:jc w:val="right"/>
+      <w:pStyle w:val="Header"/>
     </w:pPr>
   </w:p>
 </w:hdr>
@@ -4222,7 +4516,51 @@
 <w:hdr xmlns:wpc="http://schemas.microsoft.com/office/word/2010/wordprocessingCanvas" xmlns:cx="http://schemas.microsoft.com/office/drawing/2014/chartex" xmlns:cx1="http://schemas.microsoft.com/office/drawing/2015/9/8/chartex" xmlns:cx2="http://schemas.microsoft.com/office/drawing/2015/10/21/chartex" xmlns:cx3="http://schemas.microsoft.com/office/drawing/2016/5/9/chartex" xmlns:cx4="http://schemas.microsoft.com/office/drawing/2016/5/10/chartex" xmlns:cx5="http://schemas.microsoft.com/office/drawing/2016/5/11/chartex" xmlns:cx6="http://schemas.microsoft.com/office/drawing/2016/5/12/chartex" xmlns:cx7="http://schemas.microsoft.com/office/drawing/2016/5/13/chartex" xmlns:cx8="http://schemas.microsoft.com/office/drawing/2016/5/14/chartex" xmlns:mc="http://schemas.openxmlformats.org/markup-compatibility/2006" xmlns:aink="http://schemas.microsoft.com/office/drawing/2016/ink" xmlns:am3d="http://schemas.microsoft.com/office/drawing/2017/model3d" xmlns:o="urn:schemas-microsoft-com:office:office" xmlns:r="http://schemas.openxmlformats.org/officeDocument/2006/relationships" xmlns:m="http://schemas.openxmlformats.org/officeDocument/2006/math" xmlns:v="urn:schemas-microsoft-com:vml" xmlns:wp14="http://schemas.microsoft.com/office/word/2010/wordprocessingDrawing" xmlns:wp="http://schemas.openxmlformats.org/drawingml/2006/wordprocessingDrawing" xmlns:w10="urn:schemas-microsoft-com:office:word" xmlns:w="http://schemas.openxmlformats.org/wordprocessingml/2006/main" xmlns:w14="http://schemas.microsoft.com/office/word/2010/wordml" xmlns:w15="http://schemas.microsoft.com/office/word/2012/wordml" xmlns:w16cid="http://schemas.microsoft.com/office/word/2016/wordml/cid" xmlns:w16se="http://schemas.microsoft.com/office/word/2015/wordml/symex" xmlns:wpg="http://schemas.microsoft.com/office/word/2010/wordprocessingGroup" xmlns:wpi="http://schemas.microsoft.com/office/word/2010/wordprocessingInk" xmlns:wne="http://schemas.microsoft.com/office/word/2006/wordml" xmlns:wps="http://schemas.microsoft.com/office/word/2010/wordprocessingShape" mc:Ignorable="w14 w15 w16se w16cid wp14">
   <w:p>
     <w:pPr>
-      <w:pStyle w:val="En-tte"/>
+      <w:pStyle w:val="Header"/>
+      <w:tabs>
+        <w:tab w:val="clear" w:pos="4320"/>
+      </w:tabs>
+    </w:pPr>
+    <w:r>
+      <w:t>{%</w:t>
+    </w:r>
+    <w:proofErr w:type="spellStart"/>
+    <w:proofErr w:type="gramStart"/>
+    <w:r>
+      <w:t>company.logo</w:t>
+    </w:r>
+    <w:proofErr w:type="gramEnd"/>
+    <w:r>
+      <w:t>_small</w:t>
+    </w:r>
+    <w:proofErr w:type="spellEnd"/>
+    <w:r>
+      <w:t>}</w:t>
+    </w:r>
+    <w:r>
+      <w:tab/>
+    </w:r>
+    <w:r>
+      <w:tab/>
+    </w:r>
+    <w:r>
+      <w:t>CONFIDENTIAL</w:t>
+    </w:r>
+  </w:p>
+  <w:p>
+    <w:pPr>
+      <w:pStyle w:val="Header"/>
+      <w:jc w:val="right"/>
+    </w:pPr>
+  </w:p>
+</w:hdr>
+</file>
+
+<file path=word/header3.xml><?xml version="1.0" encoding="utf-8"?>
+<w:hdr xmlns:wpc="http://schemas.microsoft.com/office/word/2010/wordprocessingCanvas" xmlns:cx="http://schemas.microsoft.com/office/drawing/2014/chartex" xmlns:cx1="http://schemas.microsoft.com/office/drawing/2015/9/8/chartex" xmlns:cx2="http://schemas.microsoft.com/office/drawing/2015/10/21/chartex" xmlns:cx3="http://schemas.microsoft.com/office/drawing/2016/5/9/chartex" xmlns:cx4="http://schemas.microsoft.com/office/drawing/2016/5/10/chartex" xmlns:cx5="http://schemas.microsoft.com/office/drawing/2016/5/11/chartex" xmlns:cx6="http://schemas.microsoft.com/office/drawing/2016/5/12/chartex" xmlns:cx7="http://schemas.microsoft.com/office/drawing/2016/5/13/chartex" xmlns:cx8="http://schemas.microsoft.com/office/drawing/2016/5/14/chartex" xmlns:mc="http://schemas.openxmlformats.org/markup-compatibility/2006" xmlns:aink="http://schemas.microsoft.com/office/drawing/2016/ink" xmlns:am3d="http://schemas.microsoft.com/office/drawing/2017/model3d" xmlns:o="urn:schemas-microsoft-com:office:office" xmlns:r="http://schemas.openxmlformats.org/officeDocument/2006/relationships" xmlns:m="http://schemas.openxmlformats.org/officeDocument/2006/math" xmlns:v="urn:schemas-microsoft-com:vml" xmlns:wp14="http://schemas.microsoft.com/office/word/2010/wordprocessingDrawing" xmlns:wp="http://schemas.openxmlformats.org/drawingml/2006/wordprocessingDrawing" xmlns:w10="urn:schemas-microsoft-com:office:word" xmlns:w="http://schemas.openxmlformats.org/wordprocessingml/2006/main" xmlns:w14="http://schemas.microsoft.com/office/word/2010/wordml" xmlns:w15="http://schemas.microsoft.com/office/word/2012/wordml" xmlns:w16cid="http://schemas.microsoft.com/office/word/2016/wordml/cid" xmlns:w16se="http://schemas.microsoft.com/office/word/2015/wordml/symex" xmlns:wpg="http://schemas.microsoft.com/office/word/2010/wordprocessingGroup" xmlns:wpi="http://schemas.microsoft.com/office/word/2010/wordprocessingInk" xmlns:wne="http://schemas.microsoft.com/office/word/2006/wordml" xmlns:wps="http://schemas.microsoft.com/office/word/2010/wordprocessingShape" mc:Ignorable="w14 w15 w16se w16cid wp14">
+  <w:p>
+    <w:pPr>
+      <w:pStyle w:val="Header"/>
       <w:jc w:val="right"/>
     </w:pPr>
     <w:r>
@@ -4231,7 +4569,7 @@
   </w:p>
   <w:p>
     <w:pPr>
-      <w:pStyle w:val="En-tte"/>
+      <w:pStyle w:val="Header"/>
       <w:jc w:val="right"/>
     </w:pPr>
   </w:p>
@@ -4243,8 +4581,8 @@
   <w:abstractNum w:abstractNumId="0" w15:restartNumberingAfterBreak="0">
     <w:nsid w:val="0CD2031B"/>
     <w:multiLevelType w:val="hybridMultilevel"/>
-    <w:tmpl w:val="4544B7B6"/>
-    <w:lvl w:ilvl="0" w:tplc="3392D0E0">
+    <w:tmpl w:val="B266658E"/>
+    <w:lvl w:ilvl="0" w:tplc="040C0001">
       <w:start w:val="1"/>
       <w:numFmt w:val="bullet"/>
       <w:lvlText w:val=""/>
@@ -4257,7 +4595,7 @@
         <w:color w:val="44546A" w:themeColor="text2"/>
       </w:rPr>
     </w:lvl>
-    <w:lvl w:ilvl="1" w:tplc="0C0C0003" w:tentative="1">
+    <w:lvl w:ilvl="1" w:tplc="0C0C0003">
       <w:start w:val="1"/>
       <w:numFmt w:val="bullet"/>
       <w:lvlText w:val="o"/>
@@ -4355,170 +4693,212 @@
     </w:lvl>
   </w:abstractNum>
   <w:abstractNum w:abstractNumId="1" w15:restartNumberingAfterBreak="0">
-    <w:nsid w:val="71301775"/>
-    <w:multiLevelType w:val="multilevel"/>
-    <w:tmpl w:val="712878CE"/>
-    <w:styleLink w:val="StyleCustom"/>
-    <w:lvl w:ilvl="0">
+    <w:nsid w:val="499C2D3B"/>
+    <w:multiLevelType w:val="hybridMultilevel"/>
+    <w:tmpl w:val="CDF023C4"/>
+    <w:lvl w:ilvl="0" w:tplc="040C0001">
+      <w:start w:val="1"/>
+      <w:numFmt w:val="bullet"/>
+      <w:lvlText w:val=""/>
+      <w:lvlJc w:val="left"/>
+      <w:pPr>
+        <w:ind w:left="720" w:hanging="360"/>
+      </w:pPr>
+      <w:rPr>
+        <w:rFonts w:ascii="Symbol" w:hAnsi="Symbol" w:hint="default"/>
+      </w:rPr>
+    </w:lvl>
+    <w:lvl w:ilvl="1" w:tplc="040C0003" w:tentative="1">
+      <w:start w:val="1"/>
+      <w:numFmt w:val="bullet"/>
+      <w:lvlText w:val="o"/>
+      <w:lvlJc w:val="left"/>
+      <w:pPr>
+        <w:ind w:left="1440" w:hanging="360"/>
+      </w:pPr>
+      <w:rPr>
+        <w:rFonts w:ascii="Courier New" w:hAnsi="Courier New" w:cs="Courier New" w:hint="default"/>
+      </w:rPr>
+    </w:lvl>
+    <w:lvl w:ilvl="2" w:tplc="040C0005" w:tentative="1">
+      <w:start w:val="1"/>
+      <w:numFmt w:val="bullet"/>
+      <w:lvlText w:val=""/>
+      <w:lvlJc w:val="left"/>
+      <w:pPr>
+        <w:ind w:left="2160" w:hanging="360"/>
+      </w:pPr>
+      <w:rPr>
+        <w:rFonts w:ascii="Wingdings" w:hAnsi="Wingdings" w:hint="default"/>
+      </w:rPr>
+    </w:lvl>
+    <w:lvl w:ilvl="3" w:tplc="040C0001" w:tentative="1">
+      <w:start w:val="1"/>
+      <w:numFmt w:val="bullet"/>
+      <w:lvlText w:val=""/>
+      <w:lvlJc w:val="left"/>
+      <w:pPr>
+        <w:ind w:left="2880" w:hanging="360"/>
+      </w:pPr>
+      <w:rPr>
+        <w:rFonts w:ascii="Symbol" w:hAnsi="Symbol" w:hint="default"/>
+      </w:rPr>
+    </w:lvl>
+    <w:lvl w:ilvl="4" w:tplc="040C0003" w:tentative="1">
+      <w:start w:val="1"/>
+      <w:numFmt w:val="bullet"/>
+      <w:lvlText w:val="o"/>
+      <w:lvlJc w:val="left"/>
+      <w:pPr>
+        <w:ind w:left="3600" w:hanging="360"/>
+      </w:pPr>
+      <w:rPr>
+        <w:rFonts w:ascii="Courier New" w:hAnsi="Courier New" w:cs="Courier New" w:hint="default"/>
+      </w:rPr>
+    </w:lvl>
+    <w:lvl w:ilvl="5" w:tplc="040C0005" w:tentative="1">
+      <w:start w:val="1"/>
+      <w:numFmt w:val="bullet"/>
+      <w:lvlText w:val=""/>
+      <w:lvlJc w:val="left"/>
+      <w:pPr>
+        <w:ind w:left="4320" w:hanging="360"/>
+      </w:pPr>
+      <w:rPr>
+        <w:rFonts w:ascii="Wingdings" w:hAnsi="Wingdings" w:hint="default"/>
+      </w:rPr>
+    </w:lvl>
+    <w:lvl w:ilvl="6" w:tplc="040C0001" w:tentative="1">
+      <w:start w:val="1"/>
+      <w:numFmt w:val="bullet"/>
+      <w:lvlText w:val=""/>
+      <w:lvlJc w:val="left"/>
+      <w:pPr>
+        <w:ind w:left="5040" w:hanging="360"/>
+      </w:pPr>
+      <w:rPr>
+        <w:rFonts w:ascii="Symbol" w:hAnsi="Symbol" w:hint="default"/>
+      </w:rPr>
+    </w:lvl>
+    <w:lvl w:ilvl="7" w:tplc="040C0003" w:tentative="1">
+      <w:start w:val="1"/>
+      <w:numFmt w:val="bullet"/>
+      <w:lvlText w:val="o"/>
+      <w:lvlJc w:val="left"/>
+      <w:pPr>
+        <w:ind w:left="5760" w:hanging="360"/>
+      </w:pPr>
+      <w:rPr>
+        <w:rFonts w:ascii="Courier New" w:hAnsi="Courier New" w:cs="Courier New" w:hint="default"/>
+      </w:rPr>
+    </w:lvl>
+    <w:lvl w:ilvl="8" w:tplc="040C0005" w:tentative="1">
+      <w:start w:val="1"/>
+      <w:numFmt w:val="bullet"/>
+      <w:lvlText w:val=""/>
+      <w:lvlJc w:val="left"/>
+      <w:pPr>
+        <w:ind w:left="6480" w:hanging="360"/>
+      </w:pPr>
+      <w:rPr>
+        <w:rFonts w:ascii="Wingdings" w:hAnsi="Wingdings" w:hint="default"/>
+      </w:rPr>
+    </w:lvl>
+  </w:abstractNum>
+  <w:abstractNum w:abstractNumId="2" w15:restartNumberingAfterBreak="0">
+    <w:nsid w:val="559E4E44"/>
+    <w:multiLevelType w:val="hybridMultilevel"/>
+    <w:tmpl w:val="B4F6C862"/>
+    <w:lvl w:ilvl="0" w:tplc="040C000F">
       <w:start w:val="1"/>
       <w:numFmt w:val="decimal"/>
-      <w:pStyle w:val="Titre1"/>
       <w:lvlText w:val="%1."/>
       <w:lvlJc w:val="left"/>
       <w:pPr>
-        <w:ind w:left="0" w:firstLine="0"/>
-      </w:pPr>
-      <w:rPr>
-        <w:rFonts w:ascii="Times New Roman" w:hAnsi="Times New Roman" w:hint="default"/>
-      </w:rPr>
+        <w:ind w:left="720" w:hanging="360"/>
+      </w:pPr>
     </w:lvl>
-    <w:lvl w:ilvl="1">
+    <w:lvl w:ilvl="1" w:tplc="040C0019" w:tentative="1">
+      <w:start w:val="1"/>
+      <w:numFmt w:val="lowerLetter"/>
+      <w:lvlText w:val="%2."/>
+      <w:lvlJc w:val="left"/>
+      <w:pPr>
+        <w:ind w:left="1440" w:hanging="360"/>
+      </w:pPr>
+    </w:lvl>
+    <w:lvl w:ilvl="2" w:tplc="040C001B" w:tentative="1">
+      <w:start w:val="1"/>
+      <w:numFmt w:val="lowerRoman"/>
+      <w:lvlText w:val="%3."/>
+      <w:lvlJc w:val="right"/>
+      <w:pPr>
+        <w:ind w:left="2160" w:hanging="180"/>
+      </w:pPr>
+    </w:lvl>
+    <w:lvl w:ilvl="3" w:tplc="040C000F" w:tentative="1">
       <w:start w:val="1"/>
       <w:numFmt w:val="decimal"/>
-      <w:pStyle w:val="Titre2"/>
-      <w:lvlText w:val="%1.%2"/>
-      <w:lvlJc w:val="left"/>
-      <w:pPr>
-        <w:ind w:left="0" w:firstLine="0"/>
-      </w:pPr>
-      <w:rPr>
-        <w:rFonts w:hint="default"/>
-      </w:rPr>
-    </w:lvl>
-    <w:lvl w:ilvl="2">
-      <w:start w:val="1"/>
-      <w:numFmt w:val="decimal"/>
-      <w:lvlRestart w:val="0"/>
-      <w:pStyle w:val="Titre3"/>
-      <w:lvlText w:val="%1.%2.%3"/>
-      <w:lvlJc w:val="left"/>
-      <w:pPr>
-        <w:ind w:left="0" w:firstLine="0"/>
-      </w:pPr>
-      <w:rPr>
-        <w:rFonts w:ascii="Times New Roman" w:hAnsi="Times New Roman" w:cs="Times New Roman" w:hint="default"/>
-        <w:b w:val="0"/>
-        <w:bCs w:val="0"/>
-        <w:i w:val="0"/>
-        <w:iCs w:val="0"/>
-        <w:caps w:val="0"/>
-        <w:smallCaps w:val="0"/>
-        <w:strike w:val="0"/>
-        <w:dstrike w:val="0"/>
-        <w:outline w:val="0"/>
-        <w:shadow w:val="0"/>
-        <w:emboss w:val="0"/>
-        <w:imprint w:val="0"/>
-        <w:noProof w:val="0"/>
-        <w:snapToGrid w:val="0"/>
-        <w:vanish w:val="0"/>
-        <w:color w:val="000000"/>
-        <w:spacing w:val="0"/>
-        <w:w w:val="0"/>
-        <w:kern w:val="0"/>
-        <w:position w:val="0"/>
-        <w:szCs w:val="0"/>
-        <w:u w:val="none"/>
-        <w:vertAlign w:val="baseline"/>
-        <w:em w:val="none"/>
-      </w:rPr>
-    </w:lvl>
-    <w:lvl w:ilvl="3">
-      <w:start w:val="1"/>
-      <w:numFmt w:val="upperRoman"/>
       <w:lvlText w:val="%4."/>
       <w:lvlJc w:val="left"/>
       <w:pPr>
-        <w:ind w:left="0" w:firstLine="0"/>
-      </w:pPr>
-      <w:rPr>
-        <w:rFonts w:hint="default"/>
-      </w:rPr>
+        <w:ind w:left="2880" w:hanging="360"/>
+      </w:pPr>
     </w:lvl>
-    <w:lvl w:ilvl="4">
+    <w:lvl w:ilvl="4" w:tplc="040C0019" w:tentative="1">
       <w:start w:val="1"/>
       <w:numFmt w:val="lowerLetter"/>
       <w:lvlText w:val="%5."/>
       <w:lvlJc w:val="left"/>
       <w:pPr>
-        <w:ind w:left="0" w:firstLine="0"/>
-      </w:pPr>
-      <w:rPr>
-        <w:rFonts w:hint="default"/>
-      </w:rPr>
+        <w:ind w:left="3600" w:hanging="360"/>
+      </w:pPr>
     </w:lvl>
-    <w:lvl w:ilvl="5">
+    <w:lvl w:ilvl="5" w:tplc="040C001B" w:tentative="1">
       <w:start w:val="1"/>
       <w:numFmt w:val="lowerRoman"/>
       <w:lvlText w:val="%6."/>
       <w:lvlJc w:val="right"/>
       <w:pPr>
-        <w:ind w:left="0" w:firstLine="0"/>
-      </w:pPr>
-      <w:rPr>
-        <w:rFonts w:hint="default"/>
-      </w:rPr>
+        <w:ind w:left="4320" w:hanging="180"/>
+      </w:pPr>
     </w:lvl>
-    <w:lvl w:ilvl="6">
+    <w:lvl w:ilvl="6" w:tplc="040C000F" w:tentative="1">
       <w:start w:val="1"/>
       <w:numFmt w:val="decimal"/>
       <w:lvlText w:val="%7."/>
       <w:lvlJc w:val="left"/>
       <w:pPr>
-        <w:ind w:left="0" w:firstLine="0"/>
-      </w:pPr>
-      <w:rPr>
-        <w:rFonts w:hint="default"/>
-      </w:rPr>
+        <w:ind w:left="5040" w:hanging="360"/>
+      </w:pPr>
     </w:lvl>
-    <w:lvl w:ilvl="7">
+    <w:lvl w:ilvl="7" w:tplc="040C0019" w:tentative="1">
       <w:start w:val="1"/>
       <w:numFmt w:val="lowerLetter"/>
       <w:lvlText w:val="%8."/>
       <w:lvlJc w:val="left"/>
       <w:pPr>
-        <w:ind w:left="0" w:firstLine="0"/>
-      </w:pPr>
-      <w:rPr>
-        <w:rFonts w:hint="default"/>
-      </w:rPr>
+        <w:ind w:left="5760" w:hanging="360"/>
+      </w:pPr>
     </w:lvl>
-    <w:lvl w:ilvl="8">
+    <w:lvl w:ilvl="8" w:tplc="040C001B" w:tentative="1">
       <w:start w:val="1"/>
       <w:numFmt w:val="lowerRoman"/>
       <w:lvlText w:val="%9."/>
       <w:lvlJc w:val="right"/>
       <w:pPr>
-        <w:ind w:left="0" w:firstLine="0"/>
-      </w:pPr>
-      <w:rPr>
-        <w:rFonts w:hint="default"/>
-      </w:rPr>
+        <w:ind w:left="6480" w:hanging="180"/>
+      </w:pPr>
     </w:lvl>
   </w:abstractNum>
   <w:num w:numId="1">
     <w:abstractNumId w:val="1"/>
-    <w:lvlOverride w:ilvl="1">
-      <w:lvl w:ilvl="1">
-        <w:start w:val="1"/>
-        <w:numFmt w:val="decimal"/>
-        <w:pStyle w:val="Titre2"/>
-        <w:lvlText w:val="%1.%2"/>
-        <w:lvlJc w:val="left"/>
-        <w:pPr>
-          <w:ind w:left="0" w:firstLine="0"/>
-        </w:pPr>
-        <w:rPr>
-          <w:rFonts w:hint="default"/>
-        </w:rPr>
-      </w:lvl>
-    </w:lvlOverride>
   </w:num>
   <w:num w:numId="2">
-    <w:abstractNumId w:val="0"/>
+    <w:abstractNumId w:val="2"/>
   </w:num>
   <w:num w:numId="3">
-    <w:abstractNumId w:val="1"/>
+    <w:abstractNumId w:val="0"/>
   </w:num>
 </w:numbering>
 </file>
@@ -4540,7 +4920,7 @@
       </w:pPr>
     </w:pPrDefault>
   </w:docDefaults>
-  <w:latentStyles w:defLockedState="0" w:defUIPriority="99" w:defSemiHidden="0" w:defUnhideWhenUsed="0" w:defQFormat="0" w:count="377">
+  <w:latentStyles w:defLockedState="0" w:defUIPriority="99" w:defSemiHidden="0" w:defUnhideWhenUsed="0" w:defQFormat="0" w:count="376">
     <w:lsdException w:name="Normal" w:uiPriority="0" w:qFormat="1"/>
     <w:lsdException w:name="heading 1" w:uiPriority="9" w:qFormat="1"/>
     <w:lsdException w:name="heading 2" w:semiHidden="1" w:uiPriority="9" w:unhideWhenUsed="1" w:qFormat="1"/>
@@ -4917,12 +5297,11 @@
     <w:lsdException w:name="Hashtag" w:semiHidden="1" w:unhideWhenUsed="1"/>
     <w:lsdException w:name="Unresolved Mention" w:semiHidden="1" w:unhideWhenUsed="1"/>
     <w:lsdException w:name="Smart Link" w:semiHidden="1" w:unhideWhenUsed="1"/>
-    <w:lsdException w:name="Smart Link Error" w:semiHidden="1" w:unhideWhenUsed="1"/>
   </w:latentStyles>
   <w:style w:type="paragraph" w:default="1" w:styleId="Normal">
     <w:name w:val="Normal"/>
     <w:qFormat/>
-    <w:rsid w:val="001B2B49"/>
+    <w:rsid w:val="00D32753"/>
     <w:pPr>
       <w:spacing w:after="0" w:line="276" w:lineRule="auto"/>
     </w:pPr>
@@ -4933,18 +5312,15 @@
       <w:lang w:val="fr-CA" w:bidi="en-US"/>
     </w:rPr>
   </w:style>
-  <w:style w:type="paragraph" w:styleId="Titre1">
+  <w:style w:type="paragraph" w:styleId="Heading1">
     <w:name w:val="heading 1"/>
     <w:basedOn w:val="Normal"/>
     <w:next w:val="Normal"/>
-    <w:link w:val="Titre1Car"/>
+    <w:link w:val="Heading1Char"/>
     <w:uiPriority w:val="9"/>
     <w:qFormat/>
-    <w:rsid w:val="001B2B49"/>
+    <w:rsid w:val="00D32753"/>
     <w:pPr>
-      <w:numPr>
-        <w:numId w:val="1"/>
-      </w:numPr>
       <w:pBdr>
         <w:top w:val="single" w:sz="24" w:space="1" w:color="595959" w:themeColor="text1" w:themeTint="A6"/>
       </w:pBdr>
@@ -4958,15 +5334,15 @@
       <w:szCs w:val="32"/>
     </w:rPr>
   </w:style>
-  <w:style w:type="paragraph" w:styleId="Titre2">
+  <w:style w:type="paragraph" w:styleId="Heading2">
     <w:name w:val="heading 2"/>
-    <w:basedOn w:val="Titre1"/>
+    <w:basedOn w:val="Heading1"/>
     <w:next w:val="Normal"/>
-    <w:link w:val="Titre2Car"/>
+    <w:link w:val="Heading2Char"/>
     <w:uiPriority w:val="9"/>
     <w:unhideWhenUsed/>
     <w:qFormat/>
-    <w:rsid w:val="001B2B49"/>
+    <w:rsid w:val="00D32753"/>
     <w:pPr>
       <w:numPr>
         <w:ilvl w:val="1"/>
@@ -4982,37 +5358,13 @@
       <w:szCs w:val="28"/>
     </w:rPr>
   </w:style>
-  <w:style w:type="paragraph" w:styleId="Titre3">
-    <w:name w:val="heading 3"/>
-    <w:basedOn w:val="Titre2"/>
-    <w:next w:val="Normal"/>
-    <w:link w:val="Titre3Car"/>
-    <w:uiPriority w:val="9"/>
-    <w:unhideWhenUsed/>
-    <w:qFormat/>
-    <w:rsid w:val="001B2B49"/>
-    <w:pPr>
-      <w:numPr>
-        <w:ilvl w:val="2"/>
-      </w:numPr>
-      <w:pBdr>
-        <w:top w:val="none" w:sz="0" w:space="0" w:color="auto"/>
-      </w:pBdr>
-      <w:spacing w:before="0" w:after="0" w:line="360" w:lineRule="auto"/>
-      <w:outlineLvl w:val="2"/>
-    </w:pPr>
-    <w:rPr>
-      <w:sz w:val="24"/>
-      <w:szCs w:val="24"/>
-    </w:rPr>
-  </w:style>
-  <w:style w:type="character" w:default="1" w:styleId="Policepardfaut">
+  <w:style w:type="character" w:default="1" w:styleId="DefaultParagraphFont">
     <w:name w:val="Default Paragraph Font"/>
     <w:uiPriority w:val="1"/>
     <w:semiHidden/>
     <w:unhideWhenUsed/>
   </w:style>
-  <w:style w:type="table" w:default="1" w:styleId="TableauNormal">
+  <w:style w:type="table" w:default="1" w:styleId="TableNormal">
     <w:name w:val="Normal Table"/>
     <w:uiPriority w:val="99"/>
     <w:semiHidden/>
@@ -5027,18 +5379,29 @@
       </w:tblCellMar>
     </w:tblPr>
   </w:style>
-  <w:style w:type="numbering" w:default="1" w:styleId="Aucuneliste">
+  <w:style w:type="numbering" w:default="1" w:styleId="NoList">
     <w:name w:val="No List"/>
     <w:uiPriority w:val="99"/>
     <w:semiHidden/>
     <w:unhideWhenUsed/>
   </w:style>
-  <w:style w:type="character" w:customStyle="1" w:styleId="Titre1Car">
-    <w:name w:val="Titre 1 Car"/>
-    <w:basedOn w:val="Policepardfaut"/>
-    <w:link w:val="Titre1"/>
+  <w:style w:type="paragraph" w:styleId="ListParagraph">
+    <w:name w:val="List Paragraph"/>
+    <w:basedOn w:val="Normal"/>
+    <w:uiPriority w:val="34"/>
+    <w:qFormat/>
+    <w:rsid w:val="00D61629"/>
+    <w:pPr>
+      <w:ind w:left="720"/>
+      <w:contextualSpacing/>
+    </w:pPr>
+  </w:style>
+  <w:style w:type="character" w:customStyle="1" w:styleId="Heading1Char">
+    <w:name w:val="Heading 1 Char"/>
+    <w:basedOn w:val="DefaultParagraphFont"/>
+    <w:link w:val="Heading1"/>
     <w:uiPriority w:val="9"/>
-    <w:rsid w:val="001B2B49"/>
+    <w:rsid w:val="00D32753"/>
     <w:rPr>
       <w:rFonts w:eastAsiaTheme="minorEastAsia"/>
       <w:smallCaps/>
@@ -5048,12 +5411,12 @@
       <w:lang w:val="fr-CA" w:bidi="en-US"/>
     </w:rPr>
   </w:style>
-  <w:style w:type="character" w:customStyle="1" w:styleId="Titre2Car">
-    <w:name w:val="Titre 2 Car"/>
-    <w:basedOn w:val="Policepardfaut"/>
-    <w:link w:val="Titre2"/>
+  <w:style w:type="character" w:customStyle="1" w:styleId="Heading2Char">
+    <w:name w:val="Heading 2 Char"/>
+    <w:basedOn w:val="DefaultParagraphFont"/>
+    <w:link w:val="Heading2"/>
     <w:uiPriority w:val="9"/>
-    <w:rsid w:val="001B2B49"/>
+    <w:rsid w:val="00D32753"/>
     <w:rPr>
       <w:rFonts w:eastAsiaTheme="minorEastAsia"/>
       <w:smallCaps/>
@@ -5063,28 +5426,13 @@
       <w:lang w:val="fr-CA" w:bidi="en-US"/>
     </w:rPr>
   </w:style>
-  <w:style w:type="character" w:customStyle="1" w:styleId="Titre3Car">
-    <w:name w:val="Titre 3 Car"/>
-    <w:basedOn w:val="Policepardfaut"/>
-    <w:link w:val="Titre3"/>
-    <w:uiPriority w:val="9"/>
-    <w:rsid w:val="001B2B49"/>
-    <w:rPr>
-      <w:rFonts w:eastAsiaTheme="minorEastAsia"/>
-      <w:smallCaps/>
-      <w:spacing w:val="5"/>
-      <w:sz w:val="24"/>
-      <w:szCs w:val="24"/>
-      <w:lang w:val="fr-CA" w:bidi="en-US"/>
-    </w:rPr>
-  </w:style>
-  <w:style w:type="paragraph" w:styleId="En-tte">
+  <w:style w:type="paragraph" w:styleId="Header">
     <w:name w:val="header"/>
     <w:basedOn w:val="Normal"/>
-    <w:link w:val="En-tteCar"/>
+    <w:link w:val="HeaderChar"/>
     <w:uiPriority w:val="99"/>
     <w:unhideWhenUsed/>
-    <w:rsid w:val="001B2B49"/>
+    <w:rsid w:val="00D32753"/>
     <w:pPr>
       <w:tabs>
         <w:tab w:val="center" w:pos="4320"/>
@@ -5093,12 +5441,12 @@
       <w:spacing w:line="240" w:lineRule="auto"/>
     </w:pPr>
   </w:style>
-  <w:style w:type="character" w:customStyle="1" w:styleId="En-tteCar">
-    <w:name w:val="En-tête Car"/>
-    <w:basedOn w:val="Policepardfaut"/>
-    <w:link w:val="En-tte"/>
+  <w:style w:type="character" w:customStyle="1" w:styleId="HeaderChar">
+    <w:name w:val="Header Char"/>
+    <w:basedOn w:val="DefaultParagraphFont"/>
+    <w:link w:val="Header"/>
     <w:uiPriority w:val="99"/>
-    <w:rsid w:val="001B2B49"/>
+    <w:rsid w:val="00D32753"/>
     <w:rPr>
       <w:rFonts w:eastAsiaTheme="minorEastAsia"/>
       <w:sz w:val="20"/>
@@ -5106,13 +5454,13 @@
       <w:lang w:val="fr-CA" w:bidi="en-US"/>
     </w:rPr>
   </w:style>
-  <w:style w:type="paragraph" w:styleId="Pieddepage">
+  <w:style w:type="paragraph" w:styleId="Footer">
     <w:name w:val="footer"/>
     <w:basedOn w:val="Normal"/>
-    <w:link w:val="PieddepageCar"/>
+    <w:link w:val="FooterChar"/>
     <w:uiPriority w:val="99"/>
     <w:unhideWhenUsed/>
-    <w:rsid w:val="001B2B49"/>
+    <w:rsid w:val="00D32753"/>
     <w:pPr>
       <w:tabs>
         <w:tab w:val="center" w:pos="4320"/>
@@ -5121,12 +5469,12 @@
       <w:spacing w:line="240" w:lineRule="auto"/>
     </w:pPr>
   </w:style>
-  <w:style w:type="character" w:customStyle="1" w:styleId="PieddepageCar">
-    <w:name w:val="Pied de page Car"/>
-    <w:basedOn w:val="Policepardfaut"/>
-    <w:link w:val="Pieddepage"/>
+  <w:style w:type="character" w:customStyle="1" w:styleId="FooterChar">
+    <w:name w:val="Footer Char"/>
+    <w:basedOn w:val="DefaultParagraphFont"/>
+    <w:link w:val="Footer"/>
     <w:uiPriority w:val="99"/>
-    <w:rsid w:val="001B2B49"/>
+    <w:rsid w:val="00D32753"/>
     <w:rPr>
       <w:rFonts w:eastAsiaTheme="minorEastAsia"/>
       <w:sz w:val="20"/>
@@ -5134,11 +5482,11 @@
       <w:lang w:val="fr-CA" w:bidi="en-US"/>
     </w:rPr>
   </w:style>
-  <w:style w:type="table" w:styleId="Grilledutableau">
+  <w:style w:type="table" w:styleId="TableGrid">
     <w:name w:val="Table Grid"/>
-    <w:basedOn w:val="TableauNormal"/>
+    <w:basedOn w:val="TableNormal"/>
     <w:uiPriority w:val="59"/>
-    <w:rsid w:val="001B2B49"/>
+    <w:rsid w:val="00D32753"/>
     <w:pPr>
       <w:spacing w:after="0" w:line="240" w:lineRule="auto"/>
       <w:jc w:val="both"/>
@@ -5160,15 +5508,15 @@
       </w:tblBorders>
     </w:tblPr>
   </w:style>
-  <w:style w:type="paragraph" w:styleId="Lgende">
+  <w:style w:type="paragraph" w:styleId="Caption">
     <w:name w:val="caption"/>
     <w:basedOn w:val="Normal"/>
     <w:next w:val="Normal"/>
-    <w:link w:val="LgendeCar"/>
+    <w:link w:val="CaptionChar"/>
     <w:uiPriority w:val="99"/>
     <w:unhideWhenUsed/>
     <w:qFormat/>
-    <w:rsid w:val="001B2B49"/>
+    <w:rsid w:val="00D32753"/>
     <w:rPr>
       <w:b/>
       <w:bCs/>
@@ -5177,15 +5525,15 @@
       <w:szCs w:val="18"/>
     </w:rPr>
   </w:style>
-  <w:style w:type="paragraph" w:styleId="Titre">
+  <w:style w:type="paragraph" w:styleId="Title">
     <w:name w:val="Title"/>
     <w:aliases w:val="Titre (document)"/>
     <w:basedOn w:val="Normal"/>
     <w:next w:val="Normal"/>
-    <w:link w:val="TitreCar"/>
+    <w:link w:val="TitleChar"/>
     <w:uiPriority w:val="10"/>
     <w:qFormat/>
-    <w:rsid w:val="001B2B49"/>
+    <w:rsid w:val="00D32753"/>
     <w:pPr>
       <w:spacing w:line="240" w:lineRule="auto"/>
     </w:pPr>
@@ -5195,13 +5543,13 @@
       <w:szCs w:val="48"/>
     </w:rPr>
   </w:style>
-  <w:style w:type="character" w:customStyle="1" w:styleId="TitreCar">
-    <w:name w:val="Titre Car"/>
-    <w:aliases w:val="Titre (document) Car"/>
-    <w:basedOn w:val="Policepardfaut"/>
-    <w:link w:val="Titre"/>
+  <w:style w:type="character" w:customStyle="1" w:styleId="TitleChar">
+    <w:name w:val="Title Char"/>
+    <w:aliases w:val="Titre (document) Char"/>
+    <w:basedOn w:val="DefaultParagraphFont"/>
+    <w:link w:val="Title"/>
     <w:uiPriority w:val="10"/>
-    <w:rsid w:val="001B2B49"/>
+    <w:rsid w:val="00D32753"/>
     <w:rPr>
       <w:rFonts w:eastAsiaTheme="minorEastAsia"/>
       <w:smallCaps/>
@@ -5210,23 +5558,12 @@
       <w:lang w:val="fr-CA" w:bidi="en-US"/>
     </w:rPr>
   </w:style>
-  <w:style w:type="paragraph" w:styleId="Paragraphedeliste">
-    <w:name w:val="List Paragraph"/>
-    <w:basedOn w:val="Normal"/>
-    <w:uiPriority w:val="34"/>
-    <w:qFormat/>
-    <w:rsid w:val="001B2B49"/>
-    <w:pPr>
-      <w:ind w:left="720"/>
-      <w:contextualSpacing/>
-    </w:pPr>
-  </w:style>
   <w:style w:type="table" w:customStyle="1" w:styleId="Tab-RisqueHaut">
     <w:name w:val="Tab - Risque Haut"/>
-    <w:basedOn w:val="TableauNormal"/>
+    <w:basedOn w:val="TableNormal"/>
     <w:uiPriority w:val="99"/>
     <w:qFormat/>
-    <w:rsid w:val="001B2B49"/>
+    <w:rsid w:val="00D32753"/>
     <w:pPr>
       <w:spacing w:after="0" w:line="240" w:lineRule="auto"/>
       <w:outlineLvl w:val="1"/>
@@ -5308,7 +5645,7 @@
       </w:rPr>
     </w:tblStylePr>
   </w:style>
-  <w:style w:type="paragraph" w:styleId="TM1">
+  <w:style w:type="paragraph" w:styleId="TOC1">
     <w:name w:val="toc 1"/>
     <w:basedOn w:val="Normal"/>
     <w:next w:val="Normal"/>
@@ -5316,7 +5653,7 @@
     <w:uiPriority w:val="39"/>
     <w:unhideWhenUsed/>
     <w:qFormat/>
-    <w:rsid w:val="001B2B49"/>
+    <w:rsid w:val="00D32753"/>
     <w:pPr>
       <w:tabs>
         <w:tab w:val="left" w:pos="440"/>
@@ -5325,7 +5662,7 @@
       <w:spacing w:after="100"/>
     </w:pPr>
   </w:style>
-  <w:style w:type="paragraph" w:styleId="TM2">
+  <w:style w:type="paragraph" w:styleId="TOC2">
     <w:name w:val="toc 2"/>
     <w:basedOn w:val="Normal"/>
     <w:next w:val="Normal"/>
@@ -5333,7 +5670,7 @@
     <w:uiPriority w:val="39"/>
     <w:unhideWhenUsed/>
     <w:qFormat/>
-    <w:rsid w:val="001B2B49"/>
+    <w:rsid w:val="00D32753"/>
     <w:pPr>
       <w:spacing w:after="100"/>
       <w:ind w:left="200"/>
@@ -5345,7 +5682,7 @@
     <w:next w:val="Normal"/>
     <w:link w:val="TitreGardeCar"/>
     <w:qFormat/>
-    <w:rsid w:val="001B2B49"/>
+    <w:rsid w:val="00D32753"/>
     <w:pPr>
       <w:pBdr>
         <w:top w:val="single" w:sz="24" w:space="1" w:color="595959" w:themeColor="text1" w:themeTint="A6"/>
@@ -5360,9 +5697,9 @@
   </w:style>
   <w:style w:type="character" w:customStyle="1" w:styleId="TitreGardeCar">
     <w:name w:val="TitreGarde Car"/>
-    <w:basedOn w:val="Titre1Car"/>
+    <w:basedOn w:val="Heading1Char"/>
     <w:link w:val="TitreGarde"/>
-    <w:rsid w:val="001B2B49"/>
+    <w:rsid w:val="00D32753"/>
     <w:rPr>
       <w:rFonts w:eastAsiaTheme="minorEastAsia"/>
       <w:smallCaps/>
@@ -5372,22 +5709,12 @@
       <w:lang w:val="fr-CA" w:bidi="en-US"/>
     </w:rPr>
   </w:style>
-  <w:style w:type="numbering" w:customStyle="1" w:styleId="StyleCustom">
-    <w:name w:val="StyleCustom"/>
+  <w:style w:type="character" w:customStyle="1" w:styleId="CaptionChar">
+    <w:name w:val="Caption Char"/>
+    <w:basedOn w:val="DefaultParagraphFont"/>
+    <w:link w:val="Caption"/>
     <w:uiPriority w:val="99"/>
-    <w:rsid w:val="001B2B49"/>
-    <w:pPr>
-      <w:numPr>
-        <w:numId w:val="3"/>
-      </w:numPr>
-    </w:pPr>
-  </w:style>
-  <w:style w:type="character" w:customStyle="1" w:styleId="LgendeCar">
-    <w:name w:val="Légende Car"/>
-    <w:basedOn w:val="Policepardfaut"/>
-    <w:link w:val="Lgende"/>
-    <w:uiPriority w:val="99"/>
-    <w:rsid w:val="001B2B49"/>
+    <w:rsid w:val="00D32753"/>
     <w:rPr>
       <w:rFonts w:eastAsiaTheme="minorEastAsia"/>
       <w:b/>
@@ -5395,6 +5722,40 @@
       <w:caps/>
       <w:sz w:val="16"/>
       <w:szCs w:val="18"/>
+      <w:lang w:val="fr-CA" w:bidi="en-US"/>
+    </w:rPr>
+  </w:style>
+  <w:style w:type="paragraph" w:customStyle="1" w:styleId="Code">
+    <w:name w:val="Code"/>
+    <w:basedOn w:val="Normal"/>
+    <w:next w:val="Normal"/>
+    <w:link w:val="CodeChar"/>
+    <w:qFormat/>
+    <w:rsid w:val="00582F32"/>
+    <w:pPr>
+      <w:pBdr>
+        <w:top w:val="single" w:sz="4" w:space="1" w:color="auto"/>
+        <w:left w:val="single" w:sz="4" w:space="4" w:color="auto"/>
+        <w:bottom w:val="single" w:sz="4" w:space="1" w:color="auto"/>
+        <w:right w:val="single" w:sz="4" w:space="4" w:color="auto"/>
+      </w:pBdr>
+      <w:shd w:val="clear" w:color="auto" w:fill="E7E6E6" w:themeFill="background2"/>
+      <w:spacing w:line="240" w:lineRule="auto"/>
+    </w:pPr>
+    <w:rPr>
+      <w:rFonts w:ascii="Consolas" w:hAnsi="Consolas"/>
+    </w:rPr>
+  </w:style>
+  <w:style w:type="character" w:customStyle="1" w:styleId="CodeChar">
+    <w:name w:val="Code Char"/>
+    <w:basedOn w:val="DefaultParagraphFont"/>
+    <w:link w:val="Code"/>
+    <w:rsid w:val="00582F32"/>
+    <w:rPr>
+      <w:rFonts w:ascii="Consolas" w:eastAsiaTheme="minorEastAsia" w:hAnsi="Consolas"/>
+      <w:sz w:val="20"/>
+      <w:szCs w:val="20"/>
+      <w:shd w:val="clear" w:color="auto" w:fill="E7E6E6" w:themeFill="background2"/>
       <w:lang w:val="fr-CA" w:bidi="en-US"/>
     </w:rPr>
   </w:style>

</xml_diff>

<commit_message>
Fix #21 - Update default template
Modifications hade been made but forgot to update the default template
</commit_message>
<xml_diff>
--- a/backend/report-templates/Default Template.docx
+++ b/backend/report-templates/Default Template.docx
@@ -1,6 +1,6 @@
 
 <file path=word/document.xml><?xml version="1.0" encoding="utf-8"?>
-<w:document xmlns:wpc="http://schemas.microsoft.com/office/word/2010/wordprocessingCanvas" xmlns:cx="http://schemas.microsoft.com/office/drawing/2014/chartex" xmlns:cx1="http://schemas.microsoft.com/office/drawing/2015/9/8/chartex" xmlns:cx2="http://schemas.microsoft.com/office/drawing/2015/10/21/chartex" xmlns:cx3="http://schemas.microsoft.com/office/drawing/2016/5/9/chartex" xmlns:cx4="http://schemas.microsoft.com/office/drawing/2016/5/10/chartex" xmlns:cx5="http://schemas.microsoft.com/office/drawing/2016/5/11/chartex" xmlns:cx6="http://schemas.microsoft.com/office/drawing/2016/5/12/chartex" xmlns:cx7="http://schemas.microsoft.com/office/drawing/2016/5/13/chartex" xmlns:cx8="http://schemas.microsoft.com/office/drawing/2016/5/14/chartex" xmlns:mc="http://schemas.openxmlformats.org/markup-compatibility/2006" xmlns:aink="http://schemas.microsoft.com/office/drawing/2016/ink" xmlns:am3d="http://schemas.microsoft.com/office/drawing/2017/model3d" xmlns:o="urn:schemas-microsoft-com:office:office" xmlns:r="http://schemas.openxmlformats.org/officeDocument/2006/relationships" xmlns:m="http://schemas.openxmlformats.org/officeDocument/2006/math" xmlns:v="urn:schemas-microsoft-com:vml" xmlns:wp14="http://schemas.microsoft.com/office/word/2010/wordprocessingDrawing" xmlns:wp="http://schemas.openxmlformats.org/drawingml/2006/wordprocessingDrawing" xmlns:w10="urn:schemas-microsoft-com:office:word" xmlns:w="http://schemas.openxmlformats.org/wordprocessingml/2006/main" xmlns:w14="http://schemas.microsoft.com/office/word/2010/wordml" xmlns:w15="http://schemas.microsoft.com/office/word/2012/wordml" xmlns:w16cid="http://schemas.microsoft.com/office/word/2016/wordml/cid" xmlns:w16se="http://schemas.microsoft.com/office/word/2015/wordml/symex" xmlns:wpg="http://schemas.microsoft.com/office/word/2010/wordprocessingGroup" xmlns:wpi="http://schemas.microsoft.com/office/word/2010/wordprocessingInk" xmlns:wne="http://schemas.microsoft.com/office/word/2006/wordml" xmlns:wps="http://schemas.microsoft.com/office/word/2010/wordprocessingShape" mc:Ignorable="w14 w15 w16se w16cid wp14">
+<w:document xmlns:wpc="http://schemas.microsoft.com/office/word/2010/wordprocessingCanvas" xmlns:cx="http://schemas.microsoft.com/office/drawing/2014/chartex" xmlns:cx1="http://schemas.microsoft.com/office/drawing/2015/9/8/chartex" xmlns:cx2="http://schemas.microsoft.com/office/drawing/2015/10/21/chartex" xmlns:cx3="http://schemas.microsoft.com/office/drawing/2016/5/9/chartex" xmlns:cx4="http://schemas.microsoft.com/office/drawing/2016/5/10/chartex" xmlns:cx5="http://schemas.microsoft.com/office/drawing/2016/5/11/chartex" xmlns:cx6="http://schemas.microsoft.com/office/drawing/2016/5/12/chartex" xmlns:cx7="http://schemas.microsoft.com/office/drawing/2016/5/13/chartex" xmlns:cx8="http://schemas.microsoft.com/office/drawing/2016/5/14/chartex" xmlns:mc="http://schemas.openxmlformats.org/markup-compatibility/2006" xmlns:aink="http://schemas.microsoft.com/office/drawing/2016/ink" xmlns:am3d="http://schemas.microsoft.com/office/drawing/2017/model3d" xmlns:o="urn:schemas-microsoft-com:office:office" xmlns:r="http://schemas.openxmlformats.org/officeDocument/2006/relationships" xmlns:m="http://schemas.openxmlformats.org/officeDocument/2006/math" xmlns:v="urn:schemas-microsoft-com:vml" xmlns:wp14="http://schemas.microsoft.com/office/word/2010/wordprocessingDrawing" xmlns:wp="http://schemas.openxmlformats.org/drawingml/2006/wordprocessingDrawing" xmlns:w10="urn:schemas-microsoft-com:office:word" xmlns:w="http://schemas.openxmlformats.org/wordprocessingml/2006/main" xmlns:w14="http://schemas.microsoft.com/office/word/2010/wordml" xmlns:w15="http://schemas.microsoft.com/office/word/2012/wordml" xmlns:w16cex="http://schemas.microsoft.com/office/word/2018/wordml/cex" xmlns:w16cid="http://schemas.microsoft.com/office/word/2016/wordml/cid" xmlns:w16="http://schemas.microsoft.com/office/word/2018/wordml" xmlns:w16se="http://schemas.microsoft.com/office/word/2015/wordml/symex" xmlns:wpg="http://schemas.microsoft.com/office/word/2010/wordprocessingGroup" xmlns:wpi="http://schemas.microsoft.com/office/word/2010/wordprocessingInk" xmlns:wne="http://schemas.microsoft.com/office/word/2006/wordml" xmlns:wps="http://schemas.microsoft.com/office/word/2010/wordprocessingShape" mc:Ignorable="w14 w15 w16se w16cid w16 w16cex wp14">
   <w:body>
     <w:p/>
     <w:p/>
@@ -1792,23 +1792,7 @@
                 <w:rFonts w:cstheme="minorHAnsi"/>
                 <w:smallCaps w:val="0"/>
               </w:rPr>
-              <w:t>{@</w:t>
-            </w:r>
-            <w:proofErr w:type="spellStart"/>
-            <w:r>
-              <w:rPr>
-                <w:rFonts w:cstheme="minorHAnsi"/>
-                <w:smallCaps w:val="0"/>
-              </w:rPr>
-              <w:t>cvssColor</w:t>
-            </w:r>
-            <w:proofErr w:type="spellEnd"/>
-            <w:r>
-              <w:rPr>
-                <w:rFonts w:cstheme="minorHAnsi"/>
-                <w:smallCaps w:val="0"/>
-              </w:rPr>
-              <w:t>}</w:t>
+              <w:t>{@cvssColor}</w:t>
             </w:r>
           </w:p>
           <w:p>
@@ -1888,23 +1872,7 @@
                 <w:rFonts w:ascii="Calibri" w:hAnsi="Calibri"/>
                 <w:smallCaps w:val="0"/>
               </w:rPr>
-              <w:t>{@</w:t>
-            </w:r>
-            <w:proofErr w:type="spellStart"/>
-            <w:r>
-              <w:rPr>
-                <w:rFonts w:ascii="Calibri" w:hAnsi="Calibri"/>
-                <w:smallCaps w:val="0"/>
-              </w:rPr>
-              <w:t>cvssColor</w:t>
-            </w:r>
-            <w:proofErr w:type="spellEnd"/>
-            <w:r>
-              <w:rPr>
-                <w:rFonts w:ascii="Calibri" w:hAnsi="Calibri"/>
-                <w:smallCaps w:val="0"/>
-              </w:rPr>
-              <w:t>}</w:t>
+              <w:t>{@cvssColor}</w:t>
             </w:r>
           </w:p>
           <w:p>
@@ -2605,41 +2573,31 @@
             <w:pPr>
               <w:rPr>
                 <w:rFonts w:asciiTheme="minorHAnsi" w:hAnsiTheme="minorHAnsi" w:cstheme="minorHAnsi"/>
+                <w:lang w:val="en-CA"/>
               </w:rPr>
             </w:pPr>
             <w:r>
               <w:rPr>
                 <w:rFonts w:asciiTheme="minorHAnsi" w:hAnsiTheme="minorHAnsi" w:cstheme="minorHAnsi"/>
-              </w:rPr>
-              <w:t>{-</w:t>
-            </w:r>
-            <w:proofErr w:type="spellStart"/>
-            <w:proofErr w:type="gramStart"/>
+                <w:lang w:val="en-CA"/>
+              </w:rPr>
+              <w:t xml:space="preserve">{@affected | </w:t>
+            </w:r>
+            <w:proofErr w:type="spellStart"/>
             <w:r>
               <w:rPr>
                 <w:rFonts w:asciiTheme="minorHAnsi" w:hAnsiTheme="minorHAnsi" w:cstheme="minorHAnsi"/>
-              </w:rPr>
-              <w:t>w:p</w:t>
-            </w:r>
-            <w:proofErr w:type="spellEnd"/>
-            <w:proofErr w:type="gramEnd"/>
+                <w:lang w:val="en-CA"/>
+              </w:rPr>
+              <w:t>convertHTML</w:t>
+            </w:r>
+            <w:proofErr w:type="spellEnd"/>
             <w:r>
               <w:rPr>
                 <w:rFonts w:asciiTheme="minorHAnsi" w:hAnsiTheme="minorHAnsi" w:cstheme="minorHAnsi"/>
-              </w:rPr>
-              <w:t xml:space="preserve"> scope}{</w:t>
-            </w:r>
-            <w:r>
-              <w:rPr>
-                <w:rFonts w:asciiTheme="minorHAnsi" w:hAnsiTheme="minorHAnsi" w:cstheme="minorHAnsi"/>
-              </w:rPr>
-              <w:t>.</w:t>
-            </w:r>
-            <w:r>
-              <w:rPr>
-                <w:rFonts w:asciiTheme="minorHAnsi" w:hAnsiTheme="minorHAnsi" w:cstheme="minorHAnsi"/>
-              </w:rPr>
-              <w:t>} {/scope}</w:t>
+                <w:lang w:val="en-CA"/>
+              </w:rPr>
+              <w:t>}</w:t>
             </w:r>
           </w:p>
         </w:tc>
@@ -2675,20 +2633,181 @@
           </w:tcPr>
           <w:p>
             <w:pPr>
-              <w:tabs>
-                <w:tab w:val="left" w:pos="1481"/>
-              </w:tabs>
-            </w:pPr>
-            <w:r>
-              <w:t xml:space="preserve">{@description | </w:t>
-            </w:r>
-            <w:proofErr w:type="spellStart"/>
-            <w:r>
+              <w:pStyle w:val="TableText"/>
+              <w:rPr>
+                <w:lang w:val="en-CA"/>
+              </w:rPr>
+            </w:pPr>
+            <w:r>
+              <w:rPr>
+                <w:lang w:val="en-CA"/>
+              </w:rPr>
+              <w:t>{-</w:t>
+            </w:r>
+            <w:proofErr w:type="spellStart"/>
+            <w:proofErr w:type="gramStart"/>
+            <w:r>
+              <w:rPr>
+                <w:lang w:val="en-CA"/>
+              </w:rPr>
+              <w:t>w:p</w:t>
+            </w:r>
+            <w:proofErr w:type="spellEnd"/>
+            <w:proofErr w:type="gramEnd"/>
+            <w:r>
+              <w:rPr>
+                <w:lang w:val="en-CA"/>
+              </w:rPr>
+              <w:t xml:space="preserve"> description}{@text | </w:t>
+            </w:r>
+            <w:proofErr w:type="spellStart"/>
+            <w:r>
+              <w:rPr>
+                <w:lang w:val="en-CA"/>
+              </w:rPr>
               <w:t>convertHTML</w:t>
             </w:r>
             <w:proofErr w:type="spellEnd"/>
             <w:r>
+              <w:rPr>
+                <w:lang w:val="en-CA"/>
+              </w:rPr>
               <w:t>}</w:t>
+            </w:r>
+          </w:p>
+          <w:p>
+            <w:pPr>
+              <w:pStyle w:val="TableText"/>
+              <w:jc w:val="center"/>
+              <w:rPr>
+                <w:lang w:val="fr-FR"/>
+              </w:rPr>
+            </w:pPr>
+            <w:r>
+              <w:rPr>
+                <w:lang w:val="fr-FR"/>
+              </w:rPr>
+              <w:t>{-</w:t>
+            </w:r>
+            <w:proofErr w:type="spellStart"/>
+            <w:proofErr w:type="gramStart"/>
+            <w:r>
+              <w:rPr>
+                <w:lang w:val="fr-FR"/>
+              </w:rPr>
+              <w:t>w:p</w:t>
+            </w:r>
+            <w:proofErr w:type="spellEnd"/>
+            <w:proofErr w:type="gramEnd"/>
+            <w:r>
+              <w:rPr>
+                <w:lang w:val="fr-FR"/>
+              </w:rPr>
+              <w:t xml:space="preserve"> images}</w:t>
+            </w:r>
+            <w:r>
+              <w:rPr>
+                <w:b/>
+                <w:bCs/>
+                <w:lang w:val="fr-FR"/>
+              </w:rPr>
+              <w:t>{%image}</w:t>
+            </w:r>
+          </w:p>
+          <w:p>
+            <w:pPr>
+              <w:jc w:val="center"/>
+              <w:rPr>
+                <w:lang w:val="fr-FR"/>
+              </w:rPr>
+            </w:pPr>
+            <w:r>
+              <w:rPr>
+                <w:lang w:val="fr-FR"/>
+              </w:rPr>
+              <w:t xml:space="preserve">Image </w:t>
+            </w:r>
+            <w:r>
+              <w:rPr>
+                <w:b/>
+                <w:caps/>
+              </w:rPr>
+              <w:fldChar w:fldCharType="begin"/>
+            </w:r>
+            <w:r>
+              <w:rPr>
+                <w:lang w:val="fr-FR"/>
+              </w:rPr>
+              <w:instrText xml:space="preserve"> SEQ Figure \* ARABIC </w:instrText>
+            </w:r>
+            <w:r>
+              <w:rPr>
+                <w:b/>
+                <w:caps/>
+              </w:rPr>
+              <w:fldChar w:fldCharType="separate"/>
+            </w:r>
+            <w:r>
+              <w:rPr>
+                <w:noProof/>
+                <w:lang w:val="fr-FR"/>
+              </w:rPr>
+              <w:t>1</w:t>
+            </w:r>
+            <w:r>
+              <w:rPr>
+                <w:b/>
+                <w:caps/>
+              </w:rPr>
+              <w:fldChar w:fldCharType="end"/>
+            </w:r>
+            <w:r>
+              <w:rPr>
+                <w:lang w:val="fr-FR"/>
+              </w:rPr>
+              <w:t xml:space="preserve"> – {</w:t>
+            </w:r>
+            <w:proofErr w:type="spellStart"/>
+            <w:r>
+              <w:rPr>
+                <w:lang w:val="fr-FR"/>
+              </w:rPr>
+              <w:t>caption</w:t>
+            </w:r>
+            <w:proofErr w:type="spellEnd"/>
+            <w:r>
+              <w:rPr>
+                <w:lang w:val="fr-FR"/>
+              </w:rPr>
+              <w:t>}</w:t>
+            </w:r>
+            <w:r>
+              <w:rPr>
+                <w:bCs/>
+                <w:lang w:val="fr-FR"/>
+              </w:rPr>
+              <w:t>{/</w:t>
+            </w:r>
+            <w:proofErr w:type="gramStart"/>
+            <w:r>
+              <w:rPr>
+                <w:bCs/>
+                <w:lang w:val="fr-FR"/>
+              </w:rPr>
+              <w:t>images}</w:t>
+            </w:r>
+            <w:r>
+              <w:rPr>
+                <w:lang w:val="fr-FR"/>
+              </w:rPr>
+              <w:t>{</w:t>
+            </w:r>
+            <w:proofErr w:type="gramEnd"/>
+            <w:r>
+              <w:rPr>
+                <w:lang w:val="fr-FR"/>
+              </w:rPr>
+              <w:t>/description}</w:t>
             </w:r>
           </w:p>
         </w:tc>
@@ -2724,19 +2843,202 @@
           </w:tcPr>
           <w:p>
             <w:pPr>
-              <w:tabs>
-                <w:tab w:val="left" w:pos="1481"/>
-              </w:tabs>
-            </w:pPr>
-            <w:r>
-              <w:t xml:space="preserve">{@observation | </w:t>
-            </w:r>
-            <w:proofErr w:type="spellStart"/>
-            <w:r>
+              <w:pStyle w:val="TableText"/>
+              <w:rPr>
+                <w:lang w:val="en-CA"/>
+              </w:rPr>
+            </w:pPr>
+            <w:r>
+              <w:rPr>
+                <w:lang w:val="en-CA"/>
+              </w:rPr>
+              <w:t>{-</w:t>
+            </w:r>
+            <w:proofErr w:type="spellStart"/>
+            <w:proofErr w:type="gramStart"/>
+            <w:r>
+              <w:rPr>
+                <w:lang w:val="en-CA"/>
+              </w:rPr>
+              <w:t>w:p</w:t>
+            </w:r>
+            <w:proofErr w:type="spellEnd"/>
+            <w:proofErr w:type="gramEnd"/>
+            <w:r>
+              <w:rPr>
+                <w:lang w:val="en-CA"/>
+              </w:rPr>
+              <w:t xml:space="preserve"> </w:t>
+            </w:r>
+            <w:r>
+              <w:rPr>
+                <w:lang w:val="en-CA"/>
+              </w:rPr>
+              <w:t>observation</w:t>
+            </w:r>
+            <w:r>
+              <w:rPr>
+                <w:lang w:val="en-CA"/>
+              </w:rPr>
+              <w:t xml:space="preserve">}{@text | </w:t>
+            </w:r>
+            <w:proofErr w:type="spellStart"/>
+            <w:r>
+              <w:rPr>
+                <w:lang w:val="en-CA"/>
+              </w:rPr>
               <w:t>convertHTML</w:t>
             </w:r>
             <w:proofErr w:type="spellEnd"/>
             <w:r>
+              <w:rPr>
+                <w:lang w:val="en-CA"/>
+              </w:rPr>
+              <w:t>}</w:t>
+            </w:r>
+          </w:p>
+          <w:p>
+            <w:pPr>
+              <w:pStyle w:val="TableText"/>
+              <w:jc w:val="center"/>
+              <w:rPr>
+                <w:lang w:val="fr-FR"/>
+              </w:rPr>
+            </w:pPr>
+            <w:r>
+              <w:rPr>
+                <w:lang w:val="fr-FR"/>
+              </w:rPr>
+              <w:t>{-</w:t>
+            </w:r>
+            <w:proofErr w:type="spellStart"/>
+            <w:proofErr w:type="gramStart"/>
+            <w:r>
+              <w:rPr>
+                <w:lang w:val="fr-FR"/>
+              </w:rPr>
+              <w:t>w:p</w:t>
+            </w:r>
+            <w:proofErr w:type="spellEnd"/>
+            <w:proofErr w:type="gramEnd"/>
+            <w:r>
+              <w:rPr>
+                <w:lang w:val="fr-FR"/>
+              </w:rPr>
+              <w:t xml:space="preserve"> images}</w:t>
+            </w:r>
+            <w:r>
+              <w:rPr>
+                <w:lang w:val="fr-FR"/>
+              </w:rPr>
+              <w:t>{%image}</w:t>
+            </w:r>
+          </w:p>
+          <w:p>
+            <w:pPr>
+              <w:jc w:val="center"/>
+              <w:rPr>
+                <w:lang w:val="fr-FR"/>
+              </w:rPr>
+            </w:pPr>
+            <w:r>
+              <w:rPr>
+                <w:lang w:val="fr-FR"/>
+              </w:rPr>
+              <w:t xml:space="preserve">Image </w:t>
+            </w:r>
+            <w:r>
+              <w:rPr>
+                <w:b/>
+                <w:caps/>
+              </w:rPr>
+              <w:fldChar w:fldCharType="begin"/>
+            </w:r>
+            <w:r>
+              <w:rPr>
+                <w:lang w:val="fr-FR"/>
+              </w:rPr>
+              <w:instrText xml:space="preserve"> SEQ Figure \* ARABIC </w:instrText>
+            </w:r>
+            <w:r>
+              <w:rPr>
+                <w:b/>
+                <w:caps/>
+              </w:rPr>
+              <w:fldChar w:fldCharType="separate"/>
+            </w:r>
+            <w:r>
+              <w:rPr>
+                <w:noProof/>
+                <w:lang w:val="fr-FR"/>
+              </w:rPr>
+              <w:t>1</w:t>
+            </w:r>
+            <w:r>
+              <w:rPr>
+                <w:b/>
+                <w:caps/>
+              </w:rPr>
+              <w:fldChar w:fldCharType="end"/>
+            </w:r>
+            <w:r>
+              <w:rPr>
+                <w:lang w:val="fr-FR"/>
+              </w:rPr>
+              <w:t xml:space="preserve"> – {</w:t>
+            </w:r>
+            <w:proofErr w:type="spellStart"/>
+            <w:r>
+              <w:rPr>
+                <w:lang w:val="fr-FR"/>
+              </w:rPr>
+              <w:t>caption</w:t>
+            </w:r>
+            <w:proofErr w:type="spellEnd"/>
+            <w:r>
+              <w:rPr>
+                <w:lang w:val="fr-FR"/>
+              </w:rPr>
+              <w:t>}</w:t>
+            </w:r>
+            <w:r>
+              <w:rPr>
+                <w:bCs/>
+                <w:lang w:val="fr-FR"/>
+              </w:rPr>
+              <w:t>{/</w:t>
+            </w:r>
+            <w:proofErr w:type="gramStart"/>
+            <w:r>
+              <w:rPr>
+                <w:bCs/>
+                <w:lang w:val="fr-FR"/>
+              </w:rPr>
+              <w:t>images}</w:t>
+            </w:r>
+            <w:r>
+              <w:rPr>
+                <w:lang w:val="fr-FR"/>
+              </w:rPr>
+              <w:t>{</w:t>
+            </w:r>
+            <w:proofErr w:type="gramEnd"/>
+            <w:r>
+              <w:rPr>
+                <w:lang w:val="fr-FR"/>
+              </w:rPr>
+              <w:t>/</w:t>
+            </w:r>
+            <w:r>
+              <w:rPr>
+                <w:lang w:val="fr-FR"/>
+              </w:rPr>
+              <w:t>observation</w:t>
+            </w:r>
+            <w:r>
+              <w:rPr>
+                <w:lang w:val="fr-FR"/>
+              </w:rPr>
               <w:t>}</w:t>
             </w:r>
           </w:p>
@@ -2762,11 +3064,36 @@
               </w:rPr>
               <w:t>Test details</w:t>
             </w:r>
-            <w:r>
-              <w:rPr>
-                <w:lang w:val="en-CA"/>
-              </w:rPr>
-              <w:t>{#</w:t>
+          </w:p>
+          <w:p>
+            <w:pPr>
+              <w:rPr>
+                <w:b/>
+                <w:smallCaps/>
+                <w:lang w:val="en-CA"/>
+              </w:rPr>
+            </w:pPr>
+            <w:r>
+              <w:rPr>
+                <w:lang w:val="en-CA"/>
+              </w:rPr>
+              <w:t>{-</w:t>
+            </w:r>
+            <w:proofErr w:type="spellStart"/>
+            <w:proofErr w:type="gramStart"/>
+            <w:r>
+              <w:rPr>
+                <w:lang w:val="en-CA"/>
+              </w:rPr>
+              <w:t>w:p</w:t>
+            </w:r>
+            <w:proofErr w:type="spellEnd"/>
+            <w:proofErr w:type="gramEnd"/>
+            <w:r>
+              <w:rPr>
+                <w:lang w:val="en-CA"/>
+              </w:rPr>
+              <w:t xml:space="preserve"> </w:t>
             </w:r>
             <w:proofErr w:type="spellStart"/>
             <w:r>
@@ -2782,15 +3109,6 @@
               </w:rPr>
               <w:t>}</w:t>
             </w:r>
-          </w:p>
-          <w:p>
-            <w:pPr>
-              <w:rPr>
-                <w:b/>
-                <w:smallCaps/>
-                <w:lang w:val="en-CA"/>
-              </w:rPr>
-            </w:pPr>
             <w:r>
               <w:rPr>
                 <w:lang w:val="en-CA"/>
@@ -2816,157 +3134,131 @@
             <w:pPr>
               <w:jc w:val="center"/>
               <w:rPr>
-                <w:lang w:val="fr-FR"/>
-              </w:rPr>
-            </w:pPr>
-            <w:r>
-              <w:rPr>
-                <w:lang w:val="fr-FR"/>
-              </w:rPr>
-              <w:t>{#</w:t>
-            </w:r>
+                <w:lang w:val="en-CA"/>
+              </w:rPr>
+            </w:pPr>
+            <w:r>
+              <w:rPr>
+                <w:lang w:val="en-CA"/>
+              </w:rPr>
+              <w:t>{-</w:t>
+            </w:r>
+            <w:proofErr w:type="spellStart"/>
             <w:proofErr w:type="gramStart"/>
             <w:r>
               <w:rPr>
-                <w:lang w:val="fr-FR"/>
+                <w:lang w:val="en-CA"/>
+              </w:rPr>
+              <w:t>w:p</w:t>
+            </w:r>
+            <w:proofErr w:type="spellEnd"/>
+            <w:proofErr w:type="gramEnd"/>
+            <w:r>
+              <w:rPr>
+                <w:lang w:val="en-CA"/>
+              </w:rPr>
+              <w:t xml:space="preserve"> </w:t>
+            </w:r>
+            <w:r>
+              <w:rPr>
+                <w:lang w:val="en-CA"/>
               </w:rPr>
               <w:t>images</w:t>
             </w:r>
             <w:r>
               <w:rPr>
-                <w:lang w:val="fr-FR"/>
+                <w:lang w:val="en-CA"/>
+              </w:rPr>
+              <w:t>}{%image}</w:t>
+            </w:r>
+          </w:p>
+          <w:p>
+            <w:pPr>
+              <w:jc w:val="center"/>
+              <w:rPr>
+                <w:lang w:val="en-CA"/>
+              </w:rPr>
+            </w:pPr>
+            <w:r>
+              <w:rPr>
+                <w:lang w:val="en-CA"/>
+              </w:rPr>
+              <w:t xml:space="preserve">Image </w:t>
+            </w:r>
+            <w:r>
+              <w:rPr>
+                <w:b/>
+                <w:caps/>
+              </w:rPr>
+              <w:fldChar w:fldCharType="begin"/>
+            </w:r>
+            <w:r>
+              <w:rPr>
+                <w:lang w:val="en-CA"/>
+              </w:rPr>
+              <w:instrText xml:space="preserve"> SEQ Figure \* ARABIC </w:instrText>
+            </w:r>
+            <w:r>
+              <w:rPr>
+                <w:b/>
+                <w:caps/>
+              </w:rPr>
+              <w:fldChar w:fldCharType="separate"/>
+            </w:r>
+            <w:r>
+              <w:rPr>
+                <w:noProof/>
+                <w:lang w:val="en-CA"/>
+              </w:rPr>
+              <w:t>1</w:t>
+            </w:r>
+            <w:r>
+              <w:rPr>
+                <w:b/>
+                <w:caps/>
+              </w:rPr>
+              <w:fldChar w:fldCharType="end"/>
+            </w:r>
+            <w:r>
+              <w:rPr>
+                <w:lang w:val="en-CA"/>
+              </w:rPr>
+              <w:t xml:space="preserve"> – {caption}{/</w:t>
+            </w:r>
+            <w:proofErr w:type="gramStart"/>
+            <w:r>
+              <w:rPr>
+                <w:lang w:val="en-CA"/>
+              </w:rPr>
+              <w:t>images}</w:t>
+            </w:r>
+            <w:r>
+              <w:rPr>
+                <w:lang w:val="en-CA"/>
+              </w:rPr>
+              <w:t>{</w:t>
+            </w:r>
+            <w:proofErr w:type="gramEnd"/>
+            <w:r>
+              <w:rPr>
+                <w:lang w:val="en-CA"/>
+              </w:rPr>
+              <w:t>/</w:t>
+            </w:r>
+            <w:proofErr w:type="spellStart"/>
+            <w:r>
+              <w:rPr>
+                <w:lang w:val="en-CA"/>
+              </w:rPr>
+              <w:t>poc</w:t>
+            </w:r>
+            <w:proofErr w:type="spellEnd"/>
+            <w:r>
+              <w:rPr>
+                <w:lang w:val="en-CA"/>
               </w:rPr>
               <w:t>}</w:t>
             </w:r>
-            <w:bookmarkStart w:id="9" w:name="_GoBack"/>
-            <w:r>
-              <w:rPr>
-                <w:b/>
-                <w:bCs/>
-                <w:lang w:val="fr-FR"/>
-              </w:rPr>
-              <w:t>{</w:t>
-            </w:r>
-            <w:proofErr w:type="gramEnd"/>
-            <w:r>
-              <w:rPr>
-                <w:b/>
-                <w:bCs/>
-                <w:lang w:val="fr-FR"/>
-              </w:rPr>
-              <w:t>%image}</w:t>
-            </w:r>
-            <w:bookmarkEnd w:id="9"/>
-          </w:p>
-          <w:p>
-            <w:pPr>
-              <w:jc w:val="center"/>
-              <w:rPr>
-                <w:lang w:val="fr-FR"/>
-              </w:rPr>
-            </w:pPr>
-            <w:r>
-              <w:rPr>
-                <w:lang w:val="fr-FR"/>
-              </w:rPr>
-              <w:t xml:space="preserve">Image </w:t>
-            </w:r>
-            <w:r>
-              <w:rPr>
-                <w:b/>
-                <w:caps/>
-              </w:rPr>
-              <w:fldChar w:fldCharType="begin"/>
-            </w:r>
-            <w:r>
-              <w:rPr>
-                <w:lang w:val="fr-FR"/>
-              </w:rPr>
-              <w:instrText xml:space="preserve"> SEQ Figure \* ARABIC </w:instrText>
-            </w:r>
-            <w:r>
-              <w:rPr>
-                <w:b/>
-                <w:caps/>
-              </w:rPr>
-              <w:fldChar w:fldCharType="separate"/>
-            </w:r>
-            <w:r>
-              <w:rPr>
-                <w:noProof/>
-                <w:lang w:val="fr-FR"/>
-              </w:rPr>
-              <w:t>1</w:t>
-            </w:r>
-            <w:r>
-              <w:rPr>
-                <w:b/>
-                <w:caps/>
-              </w:rPr>
-              <w:fldChar w:fldCharType="end"/>
-            </w:r>
-            <w:r>
-              <w:rPr>
-                <w:lang w:val="fr-FR"/>
-              </w:rPr>
-              <w:t xml:space="preserve"> – {</w:t>
-            </w:r>
-            <w:proofErr w:type="spellStart"/>
-            <w:r>
-              <w:rPr>
-                <w:lang w:val="fr-FR"/>
-              </w:rPr>
-              <w:t>caption</w:t>
-            </w:r>
-            <w:proofErr w:type="spellEnd"/>
-            <w:r>
-              <w:rPr>
-                <w:lang w:val="fr-FR"/>
-              </w:rPr>
-              <w:t>}</w:t>
-            </w:r>
-          </w:p>
-          <w:p>
-            <w:pPr>
-              <w:jc w:val="center"/>
-            </w:pPr>
-            <w:r>
-              <w:rPr>
-                <w:lang w:val="fr-FR"/>
-              </w:rPr>
-              <w:t>{/</w:t>
-            </w:r>
-            <w:proofErr w:type="gramStart"/>
-            <w:r>
-              <w:rPr>
-                <w:lang w:val="fr-FR"/>
-              </w:rPr>
-              <w:t>images}</w:t>
-            </w:r>
-            <w:r>
-              <w:t>{</w:t>
-            </w:r>
-            <w:proofErr w:type="gramEnd"/>
-            <w:r>
-              <w:t>/</w:t>
-            </w:r>
-            <w:proofErr w:type="spellStart"/>
-            <w:r>
-              <w:t>poc</w:t>
-            </w:r>
-            <w:proofErr w:type="spellEnd"/>
-            <w:r>
-              <w:t>}</w:t>
-            </w:r>
-          </w:p>
-          <w:p>
-            <w:pPr>
-              <w:jc w:val="center"/>
-              <w:rPr>
-                <w:b/>
-                <w:smallCaps/>
-              </w:rPr>
-            </w:pPr>
           </w:p>
         </w:tc>
       </w:tr>
@@ -3006,23 +3298,202 @@
             </w:tcBorders>
           </w:tcPr>
           <w:p>
-            <w:r>
-              <w:t>{@</w:t>
-            </w:r>
-            <w:proofErr w:type="spellStart"/>
-            <w:r>
+            <w:pPr>
+              <w:pStyle w:val="TableText"/>
+              <w:rPr>
+                <w:lang w:val="en-CA"/>
+              </w:rPr>
+            </w:pPr>
+            <w:r>
+              <w:rPr>
+                <w:lang w:val="en-CA"/>
+              </w:rPr>
+              <w:t>{-</w:t>
+            </w:r>
+            <w:proofErr w:type="spellStart"/>
+            <w:proofErr w:type="gramStart"/>
+            <w:r>
+              <w:rPr>
+                <w:lang w:val="en-CA"/>
+              </w:rPr>
+              <w:t>w:p</w:t>
+            </w:r>
+            <w:proofErr w:type="spellEnd"/>
+            <w:proofErr w:type="gramEnd"/>
+            <w:r>
+              <w:rPr>
+                <w:lang w:val="en-CA"/>
+              </w:rPr>
+              <w:t xml:space="preserve"> </w:t>
+            </w:r>
+            <w:r>
+              <w:rPr>
+                <w:lang w:val="en-CA"/>
+              </w:rPr>
               <w:t>remediation</w:t>
             </w:r>
-            <w:proofErr w:type="spellEnd"/>
-            <w:r>
-              <w:t xml:space="preserve"> | </w:t>
-            </w:r>
-            <w:proofErr w:type="spellStart"/>
-            <w:r>
+            <w:r>
+              <w:rPr>
+                <w:lang w:val="en-CA"/>
+              </w:rPr>
+              <w:t xml:space="preserve">}{@text | </w:t>
+            </w:r>
+            <w:proofErr w:type="spellStart"/>
+            <w:r>
+              <w:rPr>
+                <w:lang w:val="en-CA"/>
+              </w:rPr>
               <w:t>convertHTML</w:t>
             </w:r>
             <w:proofErr w:type="spellEnd"/>
             <w:r>
+              <w:rPr>
+                <w:lang w:val="en-CA"/>
+              </w:rPr>
+              <w:t>}</w:t>
+            </w:r>
+          </w:p>
+          <w:p>
+            <w:pPr>
+              <w:pStyle w:val="TableText"/>
+              <w:jc w:val="center"/>
+              <w:rPr>
+                <w:lang w:val="fr-FR"/>
+              </w:rPr>
+            </w:pPr>
+            <w:r>
+              <w:rPr>
+                <w:lang w:val="fr-FR"/>
+              </w:rPr>
+              <w:t>{-</w:t>
+            </w:r>
+            <w:proofErr w:type="spellStart"/>
+            <w:proofErr w:type="gramStart"/>
+            <w:r>
+              <w:rPr>
+                <w:lang w:val="fr-FR"/>
+              </w:rPr>
+              <w:t>w:p</w:t>
+            </w:r>
+            <w:proofErr w:type="spellEnd"/>
+            <w:proofErr w:type="gramEnd"/>
+            <w:r>
+              <w:rPr>
+                <w:lang w:val="fr-FR"/>
+              </w:rPr>
+              <w:t xml:space="preserve"> images}</w:t>
+            </w:r>
+            <w:r>
+              <w:rPr>
+                <w:lang w:val="fr-FR"/>
+              </w:rPr>
+              <w:t>{%image}</w:t>
+            </w:r>
+          </w:p>
+          <w:p>
+            <w:pPr>
+              <w:jc w:val="center"/>
+            </w:pPr>
+            <w:r>
+              <w:rPr>
+                <w:lang w:val="fr-FR"/>
+              </w:rPr>
+              <w:t xml:space="preserve">Image </w:t>
+            </w:r>
+            <w:r>
+              <w:rPr>
+                <w:b/>
+                <w:caps/>
+              </w:rPr>
+              <w:fldChar w:fldCharType="begin"/>
+            </w:r>
+            <w:r>
+              <w:rPr>
+                <w:lang w:val="fr-FR"/>
+              </w:rPr>
+              <w:instrText xml:space="preserve"> SEQ Figure \* ARABIC </w:instrText>
+            </w:r>
+            <w:r>
+              <w:rPr>
+                <w:b/>
+                <w:caps/>
+              </w:rPr>
+              <w:fldChar w:fldCharType="separate"/>
+            </w:r>
+            <w:r>
+              <w:rPr>
+                <w:noProof/>
+                <w:lang w:val="fr-FR"/>
+              </w:rPr>
+              <w:t>1</w:t>
+            </w:r>
+            <w:r>
+              <w:rPr>
+                <w:b/>
+                <w:caps/>
+              </w:rPr>
+              <w:fldChar w:fldCharType="end"/>
+            </w:r>
+            <w:r>
+              <w:rPr>
+                <w:lang w:val="fr-FR"/>
+              </w:rPr>
+              <w:t xml:space="preserve"> – {</w:t>
+            </w:r>
+            <w:proofErr w:type="spellStart"/>
+            <w:r>
+              <w:rPr>
+                <w:lang w:val="fr-FR"/>
+              </w:rPr>
+              <w:t>caption</w:t>
+            </w:r>
+            <w:proofErr w:type="spellEnd"/>
+            <w:r>
+              <w:rPr>
+                <w:lang w:val="fr-FR"/>
+              </w:rPr>
+              <w:t>}</w:t>
+            </w:r>
+            <w:r>
+              <w:rPr>
+                <w:bCs/>
+                <w:lang w:val="fr-FR"/>
+              </w:rPr>
+              <w:t>{/</w:t>
+            </w:r>
+            <w:proofErr w:type="gramStart"/>
+            <w:r>
+              <w:rPr>
+                <w:bCs/>
+                <w:lang w:val="fr-FR"/>
+              </w:rPr>
+              <w:t>images}</w:t>
+            </w:r>
+            <w:r>
+              <w:rPr>
+                <w:lang w:val="fr-FR"/>
+              </w:rPr>
+              <w:t>{</w:t>
+            </w:r>
+            <w:proofErr w:type="gramEnd"/>
+            <w:r>
+              <w:rPr>
+                <w:lang w:val="fr-FR"/>
+              </w:rPr>
+              <w:t>/</w:t>
+            </w:r>
+            <w:proofErr w:type="spellStart"/>
+            <w:r>
+              <w:rPr>
+                <w:lang w:val="fr-FR"/>
+              </w:rPr>
+              <w:t>remediation</w:t>
+            </w:r>
+            <w:proofErr w:type="spellEnd"/>
+            <w:r>
+              <w:rPr>
+                <w:lang w:val="fr-FR"/>
+              </w:rPr>
               <w:t>}</w:t>
             </w:r>
           </w:p>
@@ -3104,7 +3575,7 @@
           <w:lang w:val="en-CA"/>
         </w:rPr>
       </w:pPr>
-      <w:bookmarkStart w:id="10" w:name="_Toc514757744"/>
+      <w:bookmarkStart w:id="9" w:name="_Toc514757744"/>
       <w:r>
         <w:rPr>
           <w:lang w:val="en-CA"/>
@@ -3126,15 +3597,15 @@
           <w:lang w:val="en-CA"/>
         </w:rPr>
       </w:pPr>
-      <w:bookmarkStart w:id="11" w:name="_Toc29853420"/>
+      <w:bookmarkStart w:id="10" w:name="_Toc29853420"/>
+      <w:bookmarkEnd w:id="9"/>
+      <w:r>
+        <w:rPr>
+          <w:lang w:val="en-CA"/>
+        </w:rPr>
+        <w:t>Vulnerabilities summary</w:t>
+      </w:r>
       <w:bookmarkEnd w:id="10"/>
-      <w:r>
-        <w:rPr>
-          <w:lang w:val="en-CA"/>
-        </w:rPr>
-        <w:t>Vulnerabilities summary</w:t>
-      </w:r>
-      <w:bookmarkEnd w:id="11"/>
     </w:p>
     <w:p>
       <w:pPr>
@@ -3288,21 +3759,7 @@
               <w:rPr>
                 <w:lang w:val="en-CA"/>
               </w:rPr>
-              <w:t>#</w:t>
-            </w:r>
-            <w:proofErr w:type="spellStart"/>
-            <w:r>
-              <w:rPr>
-                <w:lang w:val="en-CA"/>
-              </w:rPr>
-              <w:t>cvssSeverity</w:t>
-            </w:r>
-            <w:proofErr w:type="spellEnd"/>
-            <w:r>
-              <w:rPr>
-                <w:lang w:val="en-CA"/>
-              </w:rPr>
-              <w:t xml:space="preserve"> == 'Criti</w:t>
+              <w:t>#cvssSeverity == 'Criti</w:t>
             </w:r>
             <w:r>
               <w:rPr>
@@ -3322,25 +3779,7 @@
                 <w:color w:val="FFFFFF" w:themeColor="background1"/>
                 <w:lang w:val="en-CA"/>
               </w:rPr>
-              <w:t>{@</w:t>
-            </w:r>
-            <w:proofErr w:type="spellStart"/>
-            <w:r>
-              <w:rPr>
-                <w:rFonts w:cstheme="minorHAnsi"/>
-                <w:color w:val="FFFFFF" w:themeColor="background1"/>
-                <w:lang w:val="en-CA"/>
-              </w:rPr>
-              <w:t>cvssColor</w:t>
-            </w:r>
-            <w:proofErr w:type="spellEnd"/>
-            <w:r>
-              <w:rPr>
-                <w:rFonts w:cstheme="minorHAnsi"/>
-                <w:color w:val="FFFFFF" w:themeColor="background1"/>
-                <w:lang w:val="en-CA"/>
-              </w:rPr>
-              <w:t>}</w:t>
+              <w:t>{@cvssColor}</w:t>
             </w:r>
           </w:p>
           <w:p>
@@ -3561,23 +4000,7 @@
                 <w:color w:val="FFFFFF" w:themeColor="background1"/>
                 <w:lang w:val="en-CA"/>
               </w:rPr>
-              <w:t>#</w:t>
-            </w:r>
-            <w:proofErr w:type="spellStart"/>
-            <w:r>
-              <w:rPr>
-                <w:color w:val="FFFFFF" w:themeColor="background1"/>
-                <w:lang w:val="en-CA"/>
-              </w:rPr>
-              <w:t>cvssSeverity</w:t>
-            </w:r>
-            <w:proofErr w:type="spellEnd"/>
-            <w:r>
-              <w:rPr>
-                <w:color w:val="FFFFFF" w:themeColor="background1"/>
-                <w:lang w:val="en-CA"/>
-              </w:rPr>
-              <w:t xml:space="preserve"> == '</w:t>
+              <w:t>#cvssSeverity == '</w:t>
             </w:r>
             <w:r>
               <w:rPr>
@@ -3599,25 +4022,7 @@
                 <w:color w:val="FFFFFF" w:themeColor="background1"/>
                 <w:lang w:val="en-CA"/>
               </w:rPr>
-              <w:t>{@</w:t>
-            </w:r>
-            <w:proofErr w:type="spellStart"/>
-            <w:r>
-              <w:rPr>
-                <w:rFonts w:cstheme="minorHAnsi"/>
-                <w:color w:val="FFFFFF" w:themeColor="background1"/>
-                <w:lang w:val="en-CA"/>
-              </w:rPr>
-              <w:t>cvssColor</w:t>
-            </w:r>
-            <w:proofErr w:type="spellEnd"/>
-            <w:r>
-              <w:rPr>
-                <w:rFonts w:cstheme="minorHAnsi"/>
-                <w:color w:val="FFFFFF" w:themeColor="background1"/>
-                <w:lang w:val="en-CA"/>
-              </w:rPr>
-              <w:t>}</w:t>
+              <w:t>{@cvssColor}</w:t>
             </w:r>
           </w:p>
           <w:p>
@@ -3838,23 +4243,7 @@
                 <w:color w:val="FFFFFF" w:themeColor="background1"/>
                 <w:lang w:val="en-CA"/>
               </w:rPr>
-              <w:t>#</w:t>
-            </w:r>
-            <w:proofErr w:type="spellStart"/>
-            <w:r>
-              <w:rPr>
-                <w:color w:val="FFFFFF" w:themeColor="background1"/>
-                <w:lang w:val="en-CA"/>
-              </w:rPr>
-              <w:t>cvssSeverity</w:t>
-            </w:r>
-            <w:proofErr w:type="spellEnd"/>
-            <w:r>
-              <w:rPr>
-                <w:color w:val="FFFFFF" w:themeColor="background1"/>
-                <w:lang w:val="en-CA"/>
-              </w:rPr>
-              <w:t xml:space="preserve"> == 'M</w:t>
+              <w:t>#cvssSeverity == 'M</w:t>
             </w:r>
             <w:r>
               <w:rPr>
@@ -3876,25 +4265,7 @@
                 <w:color w:val="FFFFFF" w:themeColor="background1"/>
                 <w:lang w:val="en-CA"/>
               </w:rPr>
-              <w:t>{@</w:t>
-            </w:r>
-            <w:proofErr w:type="spellStart"/>
-            <w:r>
-              <w:rPr>
-                <w:rFonts w:cstheme="minorHAnsi"/>
-                <w:color w:val="FFFFFF" w:themeColor="background1"/>
-                <w:lang w:val="en-CA"/>
-              </w:rPr>
-              <w:t>cvssColor</w:t>
-            </w:r>
-            <w:proofErr w:type="spellEnd"/>
-            <w:r>
-              <w:rPr>
-                <w:rFonts w:cstheme="minorHAnsi"/>
-                <w:color w:val="FFFFFF" w:themeColor="background1"/>
-                <w:lang w:val="en-CA"/>
-              </w:rPr>
-              <w:t>}</w:t>
+              <w:t>{@cvssColor}</w:t>
             </w:r>
           </w:p>
           <w:p>
@@ -4115,23 +4486,7 @@
                 <w:color w:val="FFFFFF" w:themeColor="background1"/>
                 <w:lang w:val="en-CA"/>
               </w:rPr>
-              <w:t>#</w:t>
-            </w:r>
-            <w:proofErr w:type="spellStart"/>
-            <w:r>
-              <w:rPr>
-                <w:color w:val="FFFFFF" w:themeColor="background1"/>
-                <w:lang w:val="en-CA"/>
-              </w:rPr>
-              <w:t>cvssSeverity</w:t>
-            </w:r>
-            <w:proofErr w:type="spellEnd"/>
-            <w:r>
-              <w:rPr>
-                <w:color w:val="FFFFFF" w:themeColor="background1"/>
-                <w:lang w:val="en-CA"/>
-              </w:rPr>
-              <w:t xml:space="preserve"> == '</w:t>
+              <w:t>#cvssSeverity == '</w:t>
             </w:r>
             <w:r>
               <w:rPr>
@@ -4153,25 +4508,7 @@
                 <w:color w:val="FFFFFF" w:themeColor="background1"/>
                 <w:lang w:val="en-CA"/>
               </w:rPr>
-              <w:t>{@</w:t>
-            </w:r>
-            <w:proofErr w:type="spellStart"/>
-            <w:r>
-              <w:rPr>
-                <w:rFonts w:cstheme="minorHAnsi"/>
-                <w:color w:val="FFFFFF" w:themeColor="background1"/>
-                <w:lang w:val="en-CA"/>
-              </w:rPr>
-              <w:t>cvssColor</w:t>
-            </w:r>
-            <w:proofErr w:type="spellEnd"/>
-            <w:r>
-              <w:rPr>
-                <w:rFonts w:cstheme="minorHAnsi"/>
-                <w:color w:val="FFFFFF" w:themeColor="background1"/>
-                <w:lang w:val="en-CA"/>
-              </w:rPr>
-              <w:t>}</w:t>
+              <w:t>{@cvssColor}</w:t>
             </w:r>
           </w:p>
           <w:p>
@@ -4377,7 +4714,7 @@
 </file>
 
 <file path=word/endnotes.xml><?xml version="1.0" encoding="utf-8"?>
-<w:endnotes xmlns:wpc="http://schemas.microsoft.com/office/word/2010/wordprocessingCanvas" xmlns:cx="http://schemas.microsoft.com/office/drawing/2014/chartex" xmlns:cx1="http://schemas.microsoft.com/office/drawing/2015/9/8/chartex" xmlns:cx2="http://schemas.microsoft.com/office/drawing/2015/10/21/chartex" xmlns:cx3="http://schemas.microsoft.com/office/drawing/2016/5/9/chartex" xmlns:cx4="http://schemas.microsoft.com/office/drawing/2016/5/10/chartex" xmlns:cx5="http://schemas.microsoft.com/office/drawing/2016/5/11/chartex" xmlns:cx6="http://schemas.microsoft.com/office/drawing/2016/5/12/chartex" xmlns:cx7="http://schemas.microsoft.com/office/drawing/2016/5/13/chartex" xmlns:cx8="http://schemas.microsoft.com/office/drawing/2016/5/14/chartex" xmlns:mc="http://schemas.openxmlformats.org/markup-compatibility/2006" xmlns:aink="http://schemas.microsoft.com/office/drawing/2016/ink" xmlns:am3d="http://schemas.microsoft.com/office/drawing/2017/model3d" xmlns:o="urn:schemas-microsoft-com:office:office" xmlns:r="http://schemas.openxmlformats.org/officeDocument/2006/relationships" xmlns:m="http://schemas.openxmlformats.org/officeDocument/2006/math" xmlns:v="urn:schemas-microsoft-com:vml" xmlns:wp14="http://schemas.microsoft.com/office/word/2010/wordprocessingDrawing" xmlns:wp="http://schemas.openxmlformats.org/drawingml/2006/wordprocessingDrawing" xmlns:w10="urn:schemas-microsoft-com:office:word" xmlns:w="http://schemas.openxmlformats.org/wordprocessingml/2006/main" xmlns:w14="http://schemas.microsoft.com/office/word/2010/wordml" xmlns:w15="http://schemas.microsoft.com/office/word/2012/wordml" xmlns:w16cid="http://schemas.microsoft.com/office/word/2016/wordml/cid" xmlns:w16se="http://schemas.microsoft.com/office/word/2015/wordml/symex" xmlns:wpg="http://schemas.microsoft.com/office/word/2010/wordprocessingGroup" xmlns:wpi="http://schemas.microsoft.com/office/word/2010/wordprocessingInk" xmlns:wne="http://schemas.microsoft.com/office/word/2006/wordml" xmlns:wps="http://schemas.microsoft.com/office/word/2010/wordprocessingShape" mc:Ignorable="w14 w15 w16se w16cid wp14">
+<w:endnotes xmlns:wpc="http://schemas.microsoft.com/office/word/2010/wordprocessingCanvas" xmlns:cx="http://schemas.microsoft.com/office/drawing/2014/chartex" xmlns:cx1="http://schemas.microsoft.com/office/drawing/2015/9/8/chartex" xmlns:cx2="http://schemas.microsoft.com/office/drawing/2015/10/21/chartex" xmlns:cx3="http://schemas.microsoft.com/office/drawing/2016/5/9/chartex" xmlns:cx4="http://schemas.microsoft.com/office/drawing/2016/5/10/chartex" xmlns:cx5="http://schemas.microsoft.com/office/drawing/2016/5/11/chartex" xmlns:cx6="http://schemas.microsoft.com/office/drawing/2016/5/12/chartex" xmlns:cx7="http://schemas.microsoft.com/office/drawing/2016/5/13/chartex" xmlns:cx8="http://schemas.microsoft.com/office/drawing/2016/5/14/chartex" xmlns:mc="http://schemas.openxmlformats.org/markup-compatibility/2006" xmlns:aink="http://schemas.microsoft.com/office/drawing/2016/ink" xmlns:am3d="http://schemas.microsoft.com/office/drawing/2017/model3d" xmlns:o="urn:schemas-microsoft-com:office:office" xmlns:r="http://schemas.openxmlformats.org/officeDocument/2006/relationships" xmlns:m="http://schemas.openxmlformats.org/officeDocument/2006/math" xmlns:v="urn:schemas-microsoft-com:vml" xmlns:wp14="http://schemas.microsoft.com/office/word/2010/wordprocessingDrawing" xmlns:wp="http://schemas.openxmlformats.org/drawingml/2006/wordprocessingDrawing" xmlns:w10="urn:schemas-microsoft-com:office:word" xmlns:w="http://schemas.openxmlformats.org/wordprocessingml/2006/main" xmlns:w14="http://schemas.microsoft.com/office/word/2010/wordml" xmlns:w15="http://schemas.microsoft.com/office/word/2012/wordml" xmlns:w16cex="http://schemas.microsoft.com/office/word/2018/wordml/cex" xmlns:w16cid="http://schemas.microsoft.com/office/word/2016/wordml/cid" xmlns:w16="http://schemas.microsoft.com/office/word/2018/wordml" xmlns:w16se="http://schemas.microsoft.com/office/word/2015/wordml/symex" xmlns:wpg="http://schemas.microsoft.com/office/word/2010/wordprocessingGroup" xmlns:wpi="http://schemas.microsoft.com/office/word/2010/wordprocessingInk" xmlns:wne="http://schemas.microsoft.com/office/word/2006/wordml" xmlns:wps="http://schemas.microsoft.com/office/word/2010/wordprocessingShape" mc:Ignorable="w14 w15 w16se w16cid w16 w16cex wp14">
   <w:endnote w:type="separator" w:id="-1">
     <w:p>
       <w:pPr>
@@ -4402,7 +4739,7 @@
 </file>
 
 <file path=word/footer1.xml><?xml version="1.0" encoding="utf-8"?>
-<w:ftr xmlns:wpc="http://schemas.microsoft.com/office/word/2010/wordprocessingCanvas" xmlns:cx="http://schemas.microsoft.com/office/drawing/2014/chartex" xmlns:cx1="http://schemas.microsoft.com/office/drawing/2015/9/8/chartex" xmlns:cx2="http://schemas.microsoft.com/office/drawing/2015/10/21/chartex" xmlns:cx3="http://schemas.microsoft.com/office/drawing/2016/5/9/chartex" xmlns:cx4="http://schemas.microsoft.com/office/drawing/2016/5/10/chartex" xmlns:cx5="http://schemas.microsoft.com/office/drawing/2016/5/11/chartex" xmlns:cx6="http://schemas.microsoft.com/office/drawing/2016/5/12/chartex" xmlns:cx7="http://schemas.microsoft.com/office/drawing/2016/5/13/chartex" xmlns:cx8="http://schemas.microsoft.com/office/drawing/2016/5/14/chartex" xmlns:mc="http://schemas.openxmlformats.org/markup-compatibility/2006" xmlns:aink="http://schemas.microsoft.com/office/drawing/2016/ink" xmlns:am3d="http://schemas.microsoft.com/office/drawing/2017/model3d" xmlns:o="urn:schemas-microsoft-com:office:office" xmlns:r="http://schemas.openxmlformats.org/officeDocument/2006/relationships" xmlns:m="http://schemas.openxmlformats.org/officeDocument/2006/math" xmlns:v="urn:schemas-microsoft-com:vml" xmlns:wp14="http://schemas.microsoft.com/office/word/2010/wordprocessingDrawing" xmlns:wp="http://schemas.openxmlformats.org/drawingml/2006/wordprocessingDrawing" xmlns:w10="urn:schemas-microsoft-com:office:word" xmlns:w="http://schemas.openxmlformats.org/wordprocessingml/2006/main" xmlns:w14="http://schemas.microsoft.com/office/word/2010/wordml" xmlns:w15="http://schemas.microsoft.com/office/word/2012/wordml" xmlns:w16cid="http://schemas.microsoft.com/office/word/2016/wordml/cid" xmlns:w16se="http://schemas.microsoft.com/office/word/2015/wordml/symex" xmlns:wpg="http://schemas.microsoft.com/office/word/2010/wordprocessingGroup" xmlns:wpi="http://schemas.microsoft.com/office/word/2010/wordprocessingInk" xmlns:wne="http://schemas.microsoft.com/office/word/2006/wordml" xmlns:wps="http://schemas.microsoft.com/office/word/2010/wordprocessingShape" mc:Ignorable="w14 w15 w16se w16cid wp14">
+<w:ftr xmlns:wpc="http://schemas.microsoft.com/office/word/2010/wordprocessingCanvas" xmlns:cx="http://schemas.microsoft.com/office/drawing/2014/chartex" xmlns:cx1="http://schemas.microsoft.com/office/drawing/2015/9/8/chartex" xmlns:cx2="http://schemas.microsoft.com/office/drawing/2015/10/21/chartex" xmlns:cx3="http://schemas.microsoft.com/office/drawing/2016/5/9/chartex" xmlns:cx4="http://schemas.microsoft.com/office/drawing/2016/5/10/chartex" xmlns:cx5="http://schemas.microsoft.com/office/drawing/2016/5/11/chartex" xmlns:cx6="http://schemas.microsoft.com/office/drawing/2016/5/12/chartex" xmlns:cx7="http://schemas.microsoft.com/office/drawing/2016/5/13/chartex" xmlns:cx8="http://schemas.microsoft.com/office/drawing/2016/5/14/chartex" xmlns:mc="http://schemas.openxmlformats.org/markup-compatibility/2006" xmlns:aink="http://schemas.microsoft.com/office/drawing/2016/ink" xmlns:am3d="http://schemas.microsoft.com/office/drawing/2017/model3d" xmlns:o="urn:schemas-microsoft-com:office:office" xmlns:r="http://schemas.openxmlformats.org/officeDocument/2006/relationships" xmlns:m="http://schemas.openxmlformats.org/officeDocument/2006/math" xmlns:v="urn:schemas-microsoft-com:vml" xmlns:wp14="http://schemas.microsoft.com/office/word/2010/wordprocessingDrawing" xmlns:wp="http://schemas.openxmlformats.org/drawingml/2006/wordprocessingDrawing" xmlns:w10="urn:schemas-microsoft-com:office:word" xmlns:w="http://schemas.openxmlformats.org/wordprocessingml/2006/main" xmlns:w14="http://schemas.microsoft.com/office/word/2010/wordml" xmlns:w15="http://schemas.microsoft.com/office/word/2012/wordml" xmlns:w16cex="http://schemas.microsoft.com/office/word/2018/wordml/cex" xmlns:w16cid="http://schemas.microsoft.com/office/word/2016/wordml/cid" xmlns:w16="http://schemas.microsoft.com/office/word/2018/wordml" xmlns:w16se="http://schemas.microsoft.com/office/word/2015/wordml/symex" xmlns:wpg="http://schemas.microsoft.com/office/word/2010/wordprocessingGroup" xmlns:wpi="http://schemas.microsoft.com/office/word/2010/wordprocessingInk" xmlns:wne="http://schemas.microsoft.com/office/word/2006/wordml" xmlns:wps="http://schemas.microsoft.com/office/word/2010/wordprocessingShape" mc:Ignorable="w14 w15 w16se w16cid w16 w16cex wp14">
   <w:p>
     <w:pPr>
       <w:pStyle w:val="Footer"/>
@@ -4412,7 +4749,7 @@
 </file>
 
 <file path=word/footer2.xml><?xml version="1.0" encoding="utf-8"?>
-<w:ftr xmlns:wpc="http://schemas.microsoft.com/office/word/2010/wordprocessingCanvas" xmlns:cx="http://schemas.microsoft.com/office/drawing/2014/chartex" xmlns:cx1="http://schemas.microsoft.com/office/drawing/2015/9/8/chartex" xmlns:cx2="http://schemas.microsoft.com/office/drawing/2015/10/21/chartex" xmlns:cx3="http://schemas.microsoft.com/office/drawing/2016/5/9/chartex" xmlns:cx4="http://schemas.microsoft.com/office/drawing/2016/5/10/chartex" xmlns:cx5="http://schemas.microsoft.com/office/drawing/2016/5/11/chartex" xmlns:cx6="http://schemas.microsoft.com/office/drawing/2016/5/12/chartex" xmlns:cx7="http://schemas.microsoft.com/office/drawing/2016/5/13/chartex" xmlns:cx8="http://schemas.microsoft.com/office/drawing/2016/5/14/chartex" xmlns:mc="http://schemas.openxmlformats.org/markup-compatibility/2006" xmlns:aink="http://schemas.microsoft.com/office/drawing/2016/ink" xmlns:am3d="http://schemas.microsoft.com/office/drawing/2017/model3d" xmlns:o="urn:schemas-microsoft-com:office:office" xmlns:r="http://schemas.openxmlformats.org/officeDocument/2006/relationships" xmlns:m="http://schemas.openxmlformats.org/officeDocument/2006/math" xmlns:v="urn:schemas-microsoft-com:vml" xmlns:wp14="http://schemas.microsoft.com/office/word/2010/wordprocessingDrawing" xmlns:wp="http://schemas.openxmlformats.org/drawingml/2006/wordprocessingDrawing" xmlns:w10="urn:schemas-microsoft-com:office:word" xmlns:w="http://schemas.openxmlformats.org/wordprocessingml/2006/main" xmlns:w14="http://schemas.microsoft.com/office/word/2010/wordml" xmlns:w15="http://schemas.microsoft.com/office/word/2012/wordml" xmlns:w16cid="http://schemas.microsoft.com/office/word/2016/wordml/cid" xmlns:w16se="http://schemas.microsoft.com/office/word/2015/wordml/symex" xmlns:wpg="http://schemas.microsoft.com/office/word/2010/wordprocessingGroup" xmlns:wpi="http://schemas.microsoft.com/office/word/2010/wordprocessingInk" xmlns:wne="http://schemas.microsoft.com/office/word/2006/wordml" xmlns:wps="http://schemas.microsoft.com/office/word/2010/wordprocessingShape" mc:Ignorable="w14 w15 w16se w16cid wp14">
+<w:ftr xmlns:wpc="http://schemas.microsoft.com/office/word/2010/wordprocessingCanvas" xmlns:cx="http://schemas.microsoft.com/office/drawing/2014/chartex" xmlns:cx1="http://schemas.microsoft.com/office/drawing/2015/9/8/chartex" xmlns:cx2="http://schemas.microsoft.com/office/drawing/2015/10/21/chartex" xmlns:cx3="http://schemas.microsoft.com/office/drawing/2016/5/9/chartex" xmlns:cx4="http://schemas.microsoft.com/office/drawing/2016/5/10/chartex" xmlns:cx5="http://schemas.microsoft.com/office/drawing/2016/5/11/chartex" xmlns:cx6="http://schemas.microsoft.com/office/drawing/2016/5/12/chartex" xmlns:cx7="http://schemas.microsoft.com/office/drawing/2016/5/13/chartex" xmlns:cx8="http://schemas.microsoft.com/office/drawing/2016/5/14/chartex" xmlns:mc="http://schemas.openxmlformats.org/markup-compatibility/2006" xmlns:aink="http://schemas.microsoft.com/office/drawing/2016/ink" xmlns:am3d="http://schemas.microsoft.com/office/drawing/2017/model3d" xmlns:o="urn:schemas-microsoft-com:office:office" xmlns:r="http://schemas.openxmlformats.org/officeDocument/2006/relationships" xmlns:m="http://schemas.openxmlformats.org/officeDocument/2006/math" xmlns:v="urn:schemas-microsoft-com:vml" xmlns:wp14="http://schemas.microsoft.com/office/word/2010/wordprocessingDrawing" xmlns:wp="http://schemas.openxmlformats.org/drawingml/2006/wordprocessingDrawing" xmlns:w10="urn:schemas-microsoft-com:office:word" xmlns:w="http://schemas.openxmlformats.org/wordprocessingml/2006/main" xmlns:w14="http://schemas.microsoft.com/office/word/2010/wordml" xmlns:w15="http://schemas.microsoft.com/office/word/2012/wordml" xmlns:w16cex="http://schemas.microsoft.com/office/word/2018/wordml/cex" xmlns:w16cid="http://schemas.microsoft.com/office/word/2016/wordml/cid" xmlns:w16="http://schemas.microsoft.com/office/word/2018/wordml" xmlns:w16se="http://schemas.microsoft.com/office/word/2015/wordml/symex" xmlns:wpg="http://schemas.microsoft.com/office/word/2010/wordprocessingGroup" xmlns:wpi="http://schemas.microsoft.com/office/word/2010/wordprocessingInk" xmlns:wne="http://schemas.microsoft.com/office/word/2006/wordml" xmlns:wps="http://schemas.microsoft.com/office/word/2010/wordprocessingShape" mc:Ignorable="w14 w15 w16se w16cid w16 w16cex wp14">
   <w:p>
     <w:pPr>
       <w:pStyle w:val="Footer"/>
@@ -4442,33 +4779,20 @@
     <w:r>
       <w:t xml:space="preserve"> / </w:t>
     </w:r>
-    <w:r>
-      <w:fldChar w:fldCharType="begin"/>
-    </w:r>
-    <w:r>
-      <w:instrText xml:space="preserve"> NUMPAGES   \* MERGEFORMAT </w:instrText>
-    </w:r>
-    <w:r>
-      <w:fldChar w:fldCharType="separate"/>
-    </w:r>
-    <w:r>
-      <w:rPr>
-        <w:noProof/>
-      </w:rPr>
-      <w:t>12</w:t>
-    </w:r>
-    <w:r>
-      <w:rPr>
-        <w:noProof/>
-      </w:rPr>
-      <w:fldChar w:fldCharType="end"/>
-    </w:r>
+    <w:fldSimple w:instr=" NUMPAGES   \* MERGEFORMAT ">
+      <w:r>
+        <w:rPr>
+          <w:noProof/>
+        </w:rPr>
+        <w:t>12</w:t>
+      </w:r>
+    </w:fldSimple>
   </w:p>
 </w:ftr>
 </file>
 
 <file path=word/footer3.xml><?xml version="1.0" encoding="utf-8"?>
-<w:ftr xmlns:wpc="http://schemas.microsoft.com/office/word/2010/wordprocessingCanvas" xmlns:cx="http://schemas.microsoft.com/office/drawing/2014/chartex" xmlns:cx1="http://schemas.microsoft.com/office/drawing/2015/9/8/chartex" xmlns:cx2="http://schemas.microsoft.com/office/drawing/2015/10/21/chartex" xmlns:cx3="http://schemas.microsoft.com/office/drawing/2016/5/9/chartex" xmlns:cx4="http://schemas.microsoft.com/office/drawing/2016/5/10/chartex" xmlns:cx5="http://schemas.microsoft.com/office/drawing/2016/5/11/chartex" xmlns:cx6="http://schemas.microsoft.com/office/drawing/2016/5/12/chartex" xmlns:cx7="http://schemas.microsoft.com/office/drawing/2016/5/13/chartex" xmlns:cx8="http://schemas.microsoft.com/office/drawing/2016/5/14/chartex" xmlns:mc="http://schemas.openxmlformats.org/markup-compatibility/2006" xmlns:aink="http://schemas.microsoft.com/office/drawing/2016/ink" xmlns:am3d="http://schemas.microsoft.com/office/drawing/2017/model3d" xmlns:o="urn:schemas-microsoft-com:office:office" xmlns:r="http://schemas.openxmlformats.org/officeDocument/2006/relationships" xmlns:m="http://schemas.openxmlformats.org/officeDocument/2006/math" xmlns:v="urn:schemas-microsoft-com:vml" xmlns:wp14="http://schemas.microsoft.com/office/word/2010/wordprocessingDrawing" xmlns:wp="http://schemas.openxmlformats.org/drawingml/2006/wordprocessingDrawing" xmlns:w10="urn:schemas-microsoft-com:office:word" xmlns:w="http://schemas.openxmlformats.org/wordprocessingml/2006/main" xmlns:w14="http://schemas.microsoft.com/office/word/2010/wordml" xmlns:w15="http://schemas.microsoft.com/office/word/2012/wordml" xmlns:w16cid="http://schemas.microsoft.com/office/word/2016/wordml/cid" xmlns:w16se="http://schemas.microsoft.com/office/word/2015/wordml/symex" xmlns:wpg="http://schemas.microsoft.com/office/word/2010/wordprocessingGroup" xmlns:wpi="http://schemas.microsoft.com/office/word/2010/wordprocessingInk" xmlns:wne="http://schemas.microsoft.com/office/word/2006/wordml" xmlns:wps="http://schemas.microsoft.com/office/word/2010/wordprocessingShape" mc:Ignorable="w14 w15 w16se w16cid wp14">
+<w:ftr xmlns:wpc="http://schemas.microsoft.com/office/word/2010/wordprocessingCanvas" xmlns:cx="http://schemas.microsoft.com/office/drawing/2014/chartex" xmlns:cx1="http://schemas.microsoft.com/office/drawing/2015/9/8/chartex" xmlns:cx2="http://schemas.microsoft.com/office/drawing/2015/10/21/chartex" xmlns:cx3="http://schemas.microsoft.com/office/drawing/2016/5/9/chartex" xmlns:cx4="http://schemas.microsoft.com/office/drawing/2016/5/10/chartex" xmlns:cx5="http://schemas.microsoft.com/office/drawing/2016/5/11/chartex" xmlns:cx6="http://schemas.microsoft.com/office/drawing/2016/5/12/chartex" xmlns:cx7="http://schemas.microsoft.com/office/drawing/2016/5/13/chartex" xmlns:cx8="http://schemas.microsoft.com/office/drawing/2016/5/14/chartex" xmlns:mc="http://schemas.openxmlformats.org/markup-compatibility/2006" xmlns:aink="http://schemas.microsoft.com/office/drawing/2016/ink" xmlns:am3d="http://schemas.microsoft.com/office/drawing/2017/model3d" xmlns:o="urn:schemas-microsoft-com:office:office" xmlns:r="http://schemas.openxmlformats.org/officeDocument/2006/relationships" xmlns:m="http://schemas.openxmlformats.org/officeDocument/2006/math" xmlns:v="urn:schemas-microsoft-com:vml" xmlns:wp14="http://schemas.microsoft.com/office/word/2010/wordprocessingDrawing" xmlns:wp="http://schemas.openxmlformats.org/drawingml/2006/wordprocessingDrawing" xmlns:w10="urn:schemas-microsoft-com:office:word" xmlns:w="http://schemas.openxmlformats.org/wordprocessingml/2006/main" xmlns:w14="http://schemas.microsoft.com/office/word/2010/wordml" xmlns:w15="http://schemas.microsoft.com/office/word/2012/wordml" xmlns:w16cex="http://schemas.microsoft.com/office/word/2018/wordml/cex" xmlns:w16cid="http://schemas.microsoft.com/office/word/2016/wordml/cid" xmlns:w16="http://schemas.microsoft.com/office/word/2018/wordml" xmlns:w16se="http://schemas.microsoft.com/office/word/2015/wordml/symex" xmlns:wpg="http://schemas.microsoft.com/office/word/2010/wordprocessingGroup" xmlns:wpi="http://schemas.microsoft.com/office/word/2010/wordprocessingInk" xmlns:wne="http://schemas.microsoft.com/office/word/2006/wordml" xmlns:wps="http://schemas.microsoft.com/office/word/2010/wordprocessingShape" mc:Ignorable="w14 w15 w16se w16cid w16 w16cex wp14">
   <w:p>
     <w:pPr>
       <w:pStyle w:val="Footer"/>
@@ -4478,7 +4802,7 @@
 </file>
 
 <file path=word/footnotes.xml><?xml version="1.0" encoding="utf-8"?>
-<w:footnotes xmlns:wpc="http://schemas.microsoft.com/office/word/2010/wordprocessingCanvas" xmlns:cx="http://schemas.microsoft.com/office/drawing/2014/chartex" xmlns:cx1="http://schemas.microsoft.com/office/drawing/2015/9/8/chartex" xmlns:cx2="http://schemas.microsoft.com/office/drawing/2015/10/21/chartex" xmlns:cx3="http://schemas.microsoft.com/office/drawing/2016/5/9/chartex" xmlns:cx4="http://schemas.microsoft.com/office/drawing/2016/5/10/chartex" xmlns:cx5="http://schemas.microsoft.com/office/drawing/2016/5/11/chartex" xmlns:cx6="http://schemas.microsoft.com/office/drawing/2016/5/12/chartex" xmlns:cx7="http://schemas.microsoft.com/office/drawing/2016/5/13/chartex" xmlns:cx8="http://schemas.microsoft.com/office/drawing/2016/5/14/chartex" xmlns:mc="http://schemas.openxmlformats.org/markup-compatibility/2006" xmlns:aink="http://schemas.microsoft.com/office/drawing/2016/ink" xmlns:am3d="http://schemas.microsoft.com/office/drawing/2017/model3d" xmlns:o="urn:schemas-microsoft-com:office:office" xmlns:r="http://schemas.openxmlformats.org/officeDocument/2006/relationships" xmlns:m="http://schemas.openxmlformats.org/officeDocument/2006/math" xmlns:v="urn:schemas-microsoft-com:vml" xmlns:wp14="http://schemas.microsoft.com/office/word/2010/wordprocessingDrawing" xmlns:wp="http://schemas.openxmlformats.org/drawingml/2006/wordprocessingDrawing" xmlns:w10="urn:schemas-microsoft-com:office:word" xmlns:w="http://schemas.openxmlformats.org/wordprocessingml/2006/main" xmlns:w14="http://schemas.microsoft.com/office/word/2010/wordml" xmlns:w15="http://schemas.microsoft.com/office/word/2012/wordml" xmlns:w16cid="http://schemas.microsoft.com/office/word/2016/wordml/cid" xmlns:w16se="http://schemas.microsoft.com/office/word/2015/wordml/symex" xmlns:wpg="http://schemas.microsoft.com/office/word/2010/wordprocessingGroup" xmlns:wpi="http://schemas.microsoft.com/office/word/2010/wordprocessingInk" xmlns:wne="http://schemas.microsoft.com/office/word/2006/wordml" xmlns:wps="http://schemas.microsoft.com/office/word/2010/wordprocessingShape" mc:Ignorable="w14 w15 w16se w16cid wp14">
+<w:footnotes xmlns:wpc="http://schemas.microsoft.com/office/word/2010/wordprocessingCanvas" xmlns:cx="http://schemas.microsoft.com/office/drawing/2014/chartex" xmlns:cx1="http://schemas.microsoft.com/office/drawing/2015/9/8/chartex" xmlns:cx2="http://schemas.microsoft.com/office/drawing/2015/10/21/chartex" xmlns:cx3="http://schemas.microsoft.com/office/drawing/2016/5/9/chartex" xmlns:cx4="http://schemas.microsoft.com/office/drawing/2016/5/10/chartex" xmlns:cx5="http://schemas.microsoft.com/office/drawing/2016/5/11/chartex" xmlns:cx6="http://schemas.microsoft.com/office/drawing/2016/5/12/chartex" xmlns:cx7="http://schemas.microsoft.com/office/drawing/2016/5/13/chartex" xmlns:cx8="http://schemas.microsoft.com/office/drawing/2016/5/14/chartex" xmlns:mc="http://schemas.openxmlformats.org/markup-compatibility/2006" xmlns:aink="http://schemas.microsoft.com/office/drawing/2016/ink" xmlns:am3d="http://schemas.microsoft.com/office/drawing/2017/model3d" xmlns:o="urn:schemas-microsoft-com:office:office" xmlns:r="http://schemas.openxmlformats.org/officeDocument/2006/relationships" xmlns:m="http://schemas.openxmlformats.org/officeDocument/2006/math" xmlns:v="urn:schemas-microsoft-com:vml" xmlns:wp14="http://schemas.microsoft.com/office/word/2010/wordprocessingDrawing" xmlns:wp="http://schemas.openxmlformats.org/drawingml/2006/wordprocessingDrawing" xmlns:w10="urn:schemas-microsoft-com:office:word" xmlns:w="http://schemas.openxmlformats.org/wordprocessingml/2006/main" xmlns:w14="http://schemas.microsoft.com/office/word/2010/wordml" xmlns:w15="http://schemas.microsoft.com/office/word/2012/wordml" xmlns:w16cex="http://schemas.microsoft.com/office/word/2018/wordml/cex" xmlns:w16cid="http://schemas.microsoft.com/office/word/2016/wordml/cid" xmlns:w16="http://schemas.microsoft.com/office/word/2018/wordml" xmlns:w16se="http://schemas.microsoft.com/office/word/2015/wordml/symex" xmlns:wpg="http://schemas.microsoft.com/office/word/2010/wordprocessingGroup" xmlns:wpi="http://schemas.microsoft.com/office/word/2010/wordprocessingInk" xmlns:wne="http://schemas.microsoft.com/office/word/2006/wordml" xmlns:wps="http://schemas.microsoft.com/office/word/2010/wordprocessingShape" mc:Ignorable="w14 w15 w16se w16cid w16 w16cex wp14">
   <w:footnote w:type="separator" w:id="-1">
     <w:p>
       <w:pPr>
@@ -4503,7 +4827,7 @@
 </file>
 
 <file path=word/header1.xml><?xml version="1.0" encoding="utf-8"?>
-<w:hdr xmlns:wpc="http://schemas.microsoft.com/office/word/2010/wordprocessingCanvas" xmlns:cx="http://schemas.microsoft.com/office/drawing/2014/chartex" xmlns:cx1="http://schemas.microsoft.com/office/drawing/2015/9/8/chartex" xmlns:cx2="http://schemas.microsoft.com/office/drawing/2015/10/21/chartex" xmlns:cx3="http://schemas.microsoft.com/office/drawing/2016/5/9/chartex" xmlns:cx4="http://schemas.microsoft.com/office/drawing/2016/5/10/chartex" xmlns:cx5="http://schemas.microsoft.com/office/drawing/2016/5/11/chartex" xmlns:cx6="http://schemas.microsoft.com/office/drawing/2016/5/12/chartex" xmlns:cx7="http://schemas.microsoft.com/office/drawing/2016/5/13/chartex" xmlns:cx8="http://schemas.microsoft.com/office/drawing/2016/5/14/chartex" xmlns:mc="http://schemas.openxmlformats.org/markup-compatibility/2006" xmlns:aink="http://schemas.microsoft.com/office/drawing/2016/ink" xmlns:am3d="http://schemas.microsoft.com/office/drawing/2017/model3d" xmlns:o="urn:schemas-microsoft-com:office:office" xmlns:r="http://schemas.openxmlformats.org/officeDocument/2006/relationships" xmlns:m="http://schemas.openxmlformats.org/officeDocument/2006/math" xmlns:v="urn:schemas-microsoft-com:vml" xmlns:wp14="http://schemas.microsoft.com/office/word/2010/wordprocessingDrawing" xmlns:wp="http://schemas.openxmlformats.org/drawingml/2006/wordprocessingDrawing" xmlns:w10="urn:schemas-microsoft-com:office:word" xmlns:w="http://schemas.openxmlformats.org/wordprocessingml/2006/main" xmlns:w14="http://schemas.microsoft.com/office/word/2010/wordml" xmlns:w15="http://schemas.microsoft.com/office/word/2012/wordml" xmlns:w16cid="http://schemas.microsoft.com/office/word/2016/wordml/cid" xmlns:w16se="http://schemas.microsoft.com/office/word/2015/wordml/symex" xmlns:wpg="http://schemas.microsoft.com/office/word/2010/wordprocessingGroup" xmlns:wpi="http://schemas.microsoft.com/office/word/2010/wordprocessingInk" xmlns:wne="http://schemas.microsoft.com/office/word/2006/wordml" xmlns:wps="http://schemas.microsoft.com/office/word/2010/wordprocessingShape" mc:Ignorable="w14 w15 w16se w16cid wp14">
+<w:hdr xmlns:wpc="http://schemas.microsoft.com/office/word/2010/wordprocessingCanvas" xmlns:cx="http://schemas.microsoft.com/office/drawing/2014/chartex" xmlns:cx1="http://schemas.microsoft.com/office/drawing/2015/9/8/chartex" xmlns:cx2="http://schemas.microsoft.com/office/drawing/2015/10/21/chartex" xmlns:cx3="http://schemas.microsoft.com/office/drawing/2016/5/9/chartex" xmlns:cx4="http://schemas.microsoft.com/office/drawing/2016/5/10/chartex" xmlns:cx5="http://schemas.microsoft.com/office/drawing/2016/5/11/chartex" xmlns:cx6="http://schemas.microsoft.com/office/drawing/2016/5/12/chartex" xmlns:cx7="http://schemas.microsoft.com/office/drawing/2016/5/13/chartex" xmlns:cx8="http://schemas.microsoft.com/office/drawing/2016/5/14/chartex" xmlns:mc="http://schemas.openxmlformats.org/markup-compatibility/2006" xmlns:aink="http://schemas.microsoft.com/office/drawing/2016/ink" xmlns:am3d="http://schemas.microsoft.com/office/drawing/2017/model3d" xmlns:o="urn:schemas-microsoft-com:office:office" xmlns:r="http://schemas.openxmlformats.org/officeDocument/2006/relationships" xmlns:m="http://schemas.openxmlformats.org/officeDocument/2006/math" xmlns:v="urn:schemas-microsoft-com:vml" xmlns:wp14="http://schemas.microsoft.com/office/word/2010/wordprocessingDrawing" xmlns:wp="http://schemas.openxmlformats.org/drawingml/2006/wordprocessingDrawing" xmlns:w10="urn:schemas-microsoft-com:office:word" xmlns:w="http://schemas.openxmlformats.org/wordprocessingml/2006/main" xmlns:w14="http://schemas.microsoft.com/office/word/2010/wordml" xmlns:w15="http://schemas.microsoft.com/office/word/2012/wordml" xmlns:w16cex="http://schemas.microsoft.com/office/word/2018/wordml/cex" xmlns:w16cid="http://schemas.microsoft.com/office/word/2016/wordml/cid" xmlns:w16="http://schemas.microsoft.com/office/word/2018/wordml" xmlns:w16se="http://schemas.microsoft.com/office/word/2015/wordml/symex" xmlns:wpg="http://schemas.microsoft.com/office/word/2010/wordprocessingGroup" xmlns:wpi="http://schemas.microsoft.com/office/word/2010/wordprocessingInk" xmlns:wne="http://schemas.microsoft.com/office/word/2006/wordml" xmlns:wps="http://schemas.microsoft.com/office/word/2010/wordprocessingShape" mc:Ignorable="w14 w15 w16se w16cid w16 w16cex wp14">
   <w:p>
     <w:pPr>
       <w:pStyle w:val="Header"/>
@@ -4513,7 +4837,7 @@
 </file>
 
 <file path=word/header2.xml><?xml version="1.0" encoding="utf-8"?>
-<w:hdr xmlns:wpc="http://schemas.microsoft.com/office/word/2010/wordprocessingCanvas" xmlns:cx="http://schemas.microsoft.com/office/drawing/2014/chartex" xmlns:cx1="http://schemas.microsoft.com/office/drawing/2015/9/8/chartex" xmlns:cx2="http://schemas.microsoft.com/office/drawing/2015/10/21/chartex" xmlns:cx3="http://schemas.microsoft.com/office/drawing/2016/5/9/chartex" xmlns:cx4="http://schemas.microsoft.com/office/drawing/2016/5/10/chartex" xmlns:cx5="http://schemas.microsoft.com/office/drawing/2016/5/11/chartex" xmlns:cx6="http://schemas.microsoft.com/office/drawing/2016/5/12/chartex" xmlns:cx7="http://schemas.microsoft.com/office/drawing/2016/5/13/chartex" xmlns:cx8="http://schemas.microsoft.com/office/drawing/2016/5/14/chartex" xmlns:mc="http://schemas.openxmlformats.org/markup-compatibility/2006" xmlns:aink="http://schemas.microsoft.com/office/drawing/2016/ink" xmlns:am3d="http://schemas.microsoft.com/office/drawing/2017/model3d" xmlns:o="urn:schemas-microsoft-com:office:office" xmlns:r="http://schemas.openxmlformats.org/officeDocument/2006/relationships" xmlns:m="http://schemas.openxmlformats.org/officeDocument/2006/math" xmlns:v="urn:schemas-microsoft-com:vml" xmlns:wp14="http://schemas.microsoft.com/office/word/2010/wordprocessingDrawing" xmlns:wp="http://schemas.openxmlformats.org/drawingml/2006/wordprocessingDrawing" xmlns:w10="urn:schemas-microsoft-com:office:word" xmlns:w="http://schemas.openxmlformats.org/wordprocessingml/2006/main" xmlns:w14="http://schemas.microsoft.com/office/word/2010/wordml" xmlns:w15="http://schemas.microsoft.com/office/word/2012/wordml" xmlns:w16cid="http://schemas.microsoft.com/office/word/2016/wordml/cid" xmlns:w16se="http://schemas.microsoft.com/office/word/2015/wordml/symex" xmlns:wpg="http://schemas.microsoft.com/office/word/2010/wordprocessingGroup" xmlns:wpi="http://schemas.microsoft.com/office/word/2010/wordprocessingInk" xmlns:wne="http://schemas.microsoft.com/office/word/2006/wordml" xmlns:wps="http://schemas.microsoft.com/office/word/2010/wordprocessingShape" mc:Ignorable="w14 w15 w16se w16cid wp14">
+<w:hdr xmlns:wpc="http://schemas.microsoft.com/office/word/2010/wordprocessingCanvas" xmlns:cx="http://schemas.microsoft.com/office/drawing/2014/chartex" xmlns:cx1="http://schemas.microsoft.com/office/drawing/2015/9/8/chartex" xmlns:cx2="http://schemas.microsoft.com/office/drawing/2015/10/21/chartex" xmlns:cx3="http://schemas.microsoft.com/office/drawing/2016/5/9/chartex" xmlns:cx4="http://schemas.microsoft.com/office/drawing/2016/5/10/chartex" xmlns:cx5="http://schemas.microsoft.com/office/drawing/2016/5/11/chartex" xmlns:cx6="http://schemas.microsoft.com/office/drawing/2016/5/12/chartex" xmlns:cx7="http://schemas.microsoft.com/office/drawing/2016/5/13/chartex" xmlns:cx8="http://schemas.microsoft.com/office/drawing/2016/5/14/chartex" xmlns:mc="http://schemas.openxmlformats.org/markup-compatibility/2006" xmlns:aink="http://schemas.microsoft.com/office/drawing/2016/ink" xmlns:am3d="http://schemas.microsoft.com/office/drawing/2017/model3d" xmlns:o="urn:schemas-microsoft-com:office:office" xmlns:r="http://schemas.openxmlformats.org/officeDocument/2006/relationships" xmlns:m="http://schemas.openxmlformats.org/officeDocument/2006/math" xmlns:v="urn:schemas-microsoft-com:vml" xmlns:wp14="http://schemas.microsoft.com/office/word/2010/wordprocessingDrawing" xmlns:wp="http://schemas.openxmlformats.org/drawingml/2006/wordprocessingDrawing" xmlns:w10="urn:schemas-microsoft-com:office:word" xmlns:w="http://schemas.openxmlformats.org/wordprocessingml/2006/main" xmlns:w14="http://schemas.microsoft.com/office/word/2010/wordml" xmlns:w15="http://schemas.microsoft.com/office/word/2012/wordml" xmlns:w16cex="http://schemas.microsoft.com/office/word/2018/wordml/cex" xmlns:w16cid="http://schemas.microsoft.com/office/word/2016/wordml/cid" xmlns:w16="http://schemas.microsoft.com/office/word/2018/wordml" xmlns:w16se="http://schemas.microsoft.com/office/word/2015/wordml/symex" xmlns:wpg="http://schemas.microsoft.com/office/word/2010/wordprocessingGroup" xmlns:wpi="http://schemas.microsoft.com/office/word/2010/wordprocessingInk" xmlns:wne="http://schemas.microsoft.com/office/word/2006/wordml" xmlns:wps="http://schemas.microsoft.com/office/word/2010/wordprocessingShape" mc:Ignorable="w14 w15 w16se w16cid w16 w16cex wp14">
   <w:p>
     <w:pPr>
       <w:pStyle w:val="Header"/>
@@ -4557,7 +4881,7 @@
 </file>
 
 <file path=word/header3.xml><?xml version="1.0" encoding="utf-8"?>
-<w:hdr xmlns:wpc="http://schemas.microsoft.com/office/word/2010/wordprocessingCanvas" xmlns:cx="http://schemas.microsoft.com/office/drawing/2014/chartex" xmlns:cx1="http://schemas.microsoft.com/office/drawing/2015/9/8/chartex" xmlns:cx2="http://schemas.microsoft.com/office/drawing/2015/10/21/chartex" xmlns:cx3="http://schemas.microsoft.com/office/drawing/2016/5/9/chartex" xmlns:cx4="http://schemas.microsoft.com/office/drawing/2016/5/10/chartex" xmlns:cx5="http://schemas.microsoft.com/office/drawing/2016/5/11/chartex" xmlns:cx6="http://schemas.microsoft.com/office/drawing/2016/5/12/chartex" xmlns:cx7="http://schemas.microsoft.com/office/drawing/2016/5/13/chartex" xmlns:cx8="http://schemas.microsoft.com/office/drawing/2016/5/14/chartex" xmlns:mc="http://schemas.openxmlformats.org/markup-compatibility/2006" xmlns:aink="http://schemas.microsoft.com/office/drawing/2016/ink" xmlns:am3d="http://schemas.microsoft.com/office/drawing/2017/model3d" xmlns:o="urn:schemas-microsoft-com:office:office" xmlns:r="http://schemas.openxmlformats.org/officeDocument/2006/relationships" xmlns:m="http://schemas.openxmlformats.org/officeDocument/2006/math" xmlns:v="urn:schemas-microsoft-com:vml" xmlns:wp14="http://schemas.microsoft.com/office/word/2010/wordprocessingDrawing" xmlns:wp="http://schemas.openxmlformats.org/drawingml/2006/wordprocessingDrawing" xmlns:w10="urn:schemas-microsoft-com:office:word" xmlns:w="http://schemas.openxmlformats.org/wordprocessingml/2006/main" xmlns:w14="http://schemas.microsoft.com/office/word/2010/wordml" xmlns:w15="http://schemas.microsoft.com/office/word/2012/wordml" xmlns:w16cid="http://schemas.microsoft.com/office/word/2016/wordml/cid" xmlns:w16se="http://schemas.microsoft.com/office/word/2015/wordml/symex" xmlns:wpg="http://schemas.microsoft.com/office/word/2010/wordprocessingGroup" xmlns:wpi="http://schemas.microsoft.com/office/word/2010/wordprocessingInk" xmlns:wne="http://schemas.microsoft.com/office/word/2006/wordml" xmlns:wps="http://schemas.microsoft.com/office/word/2010/wordprocessingShape" mc:Ignorable="w14 w15 w16se w16cid wp14">
+<w:hdr xmlns:wpc="http://schemas.microsoft.com/office/word/2010/wordprocessingCanvas" xmlns:cx="http://schemas.microsoft.com/office/drawing/2014/chartex" xmlns:cx1="http://schemas.microsoft.com/office/drawing/2015/9/8/chartex" xmlns:cx2="http://schemas.microsoft.com/office/drawing/2015/10/21/chartex" xmlns:cx3="http://schemas.microsoft.com/office/drawing/2016/5/9/chartex" xmlns:cx4="http://schemas.microsoft.com/office/drawing/2016/5/10/chartex" xmlns:cx5="http://schemas.microsoft.com/office/drawing/2016/5/11/chartex" xmlns:cx6="http://schemas.microsoft.com/office/drawing/2016/5/12/chartex" xmlns:cx7="http://schemas.microsoft.com/office/drawing/2016/5/13/chartex" xmlns:cx8="http://schemas.microsoft.com/office/drawing/2016/5/14/chartex" xmlns:mc="http://schemas.openxmlformats.org/markup-compatibility/2006" xmlns:aink="http://schemas.microsoft.com/office/drawing/2016/ink" xmlns:am3d="http://schemas.microsoft.com/office/drawing/2017/model3d" xmlns:o="urn:schemas-microsoft-com:office:office" xmlns:r="http://schemas.openxmlformats.org/officeDocument/2006/relationships" xmlns:m="http://schemas.openxmlformats.org/officeDocument/2006/math" xmlns:v="urn:schemas-microsoft-com:vml" xmlns:wp14="http://schemas.microsoft.com/office/word/2010/wordprocessingDrawing" xmlns:wp="http://schemas.openxmlformats.org/drawingml/2006/wordprocessingDrawing" xmlns:w10="urn:schemas-microsoft-com:office:word" xmlns:w="http://schemas.openxmlformats.org/wordprocessingml/2006/main" xmlns:w14="http://schemas.microsoft.com/office/word/2010/wordml" xmlns:w15="http://schemas.microsoft.com/office/word/2012/wordml" xmlns:w16cex="http://schemas.microsoft.com/office/word/2018/wordml/cex" xmlns:w16cid="http://schemas.microsoft.com/office/word/2016/wordml/cid" xmlns:w16="http://schemas.microsoft.com/office/word/2018/wordml" xmlns:w16se="http://schemas.microsoft.com/office/word/2015/wordml/symex" xmlns:wpg="http://schemas.microsoft.com/office/word/2010/wordprocessingGroup" xmlns:wpi="http://schemas.microsoft.com/office/word/2010/wordprocessingInk" xmlns:wne="http://schemas.microsoft.com/office/word/2006/wordml" xmlns:wps="http://schemas.microsoft.com/office/word/2010/wordprocessingShape" mc:Ignorable="w14 w15 w16se w16cid w16 w16cex wp14">
   <w:p>
     <w:pPr>
       <w:pStyle w:val="Header"/>
@@ -4577,7 +4901,7 @@
 </file>
 
 <file path=word/numbering.xml><?xml version="1.0" encoding="utf-8"?>
-<w:numbering xmlns:wpc="http://schemas.microsoft.com/office/word/2010/wordprocessingCanvas" xmlns:cx="http://schemas.microsoft.com/office/drawing/2014/chartex" xmlns:cx1="http://schemas.microsoft.com/office/drawing/2015/9/8/chartex" xmlns:cx2="http://schemas.microsoft.com/office/drawing/2015/10/21/chartex" xmlns:cx3="http://schemas.microsoft.com/office/drawing/2016/5/9/chartex" xmlns:cx4="http://schemas.microsoft.com/office/drawing/2016/5/10/chartex" xmlns:cx5="http://schemas.microsoft.com/office/drawing/2016/5/11/chartex" xmlns:cx6="http://schemas.microsoft.com/office/drawing/2016/5/12/chartex" xmlns:cx7="http://schemas.microsoft.com/office/drawing/2016/5/13/chartex" xmlns:cx8="http://schemas.microsoft.com/office/drawing/2016/5/14/chartex" xmlns:mc="http://schemas.openxmlformats.org/markup-compatibility/2006" xmlns:aink="http://schemas.microsoft.com/office/drawing/2016/ink" xmlns:am3d="http://schemas.microsoft.com/office/drawing/2017/model3d" xmlns:o="urn:schemas-microsoft-com:office:office" xmlns:r="http://schemas.openxmlformats.org/officeDocument/2006/relationships" xmlns:m="http://schemas.openxmlformats.org/officeDocument/2006/math" xmlns:v="urn:schemas-microsoft-com:vml" xmlns:wp14="http://schemas.microsoft.com/office/word/2010/wordprocessingDrawing" xmlns:wp="http://schemas.openxmlformats.org/drawingml/2006/wordprocessingDrawing" xmlns:w10="urn:schemas-microsoft-com:office:word" xmlns:w="http://schemas.openxmlformats.org/wordprocessingml/2006/main" xmlns:w14="http://schemas.microsoft.com/office/word/2010/wordml" xmlns:w15="http://schemas.microsoft.com/office/word/2012/wordml" xmlns:w16cid="http://schemas.microsoft.com/office/word/2016/wordml/cid" xmlns:w16se="http://schemas.microsoft.com/office/word/2015/wordml/symex" xmlns:wpg="http://schemas.microsoft.com/office/word/2010/wordprocessingGroup" xmlns:wpi="http://schemas.microsoft.com/office/word/2010/wordprocessingInk" xmlns:wne="http://schemas.microsoft.com/office/word/2006/wordml" xmlns:wps="http://schemas.microsoft.com/office/word/2010/wordprocessingShape" mc:Ignorable="w14 w15 w16se w16cid wp14">
+<w:numbering xmlns:wpc="http://schemas.microsoft.com/office/word/2010/wordprocessingCanvas" xmlns:cx="http://schemas.microsoft.com/office/drawing/2014/chartex" xmlns:cx1="http://schemas.microsoft.com/office/drawing/2015/9/8/chartex" xmlns:cx2="http://schemas.microsoft.com/office/drawing/2015/10/21/chartex" xmlns:cx3="http://schemas.microsoft.com/office/drawing/2016/5/9/chartex" xmlns:cx4="http://schemas.microsoft.com/office/drawing/2016/5/10/chartex" xmlns:cx5="http://schemas.microsoft.com/office/drawing/2016/5/11/chartex" xmlns:cx6="http://schemas.microsoft.com/office/drawing/2016/5/12/chartex" xmlns:cx7="http://schemas.microsoft.com/office/drawing/2016/5/13/chartex" xmlns:cx8="http://schemas.microsoft.com/office/drawing/2016/5/14/chartex" xmlns:mc="http://schemas.openxmlformats.org/markup-compatibility/2006" xmlns:aink="http://schemas.microsoft.com/office/drawing/2016/ink" xmlns:am3d="http://schemas.microsoft.com/office/drawing/2017/model3d" xmlns:o="urn:schemas-microsoft-com:office:office" xmlns:r="http://schemas.openxmlformats.org/officeDocument/2006/relationships" xmlns:m="http://schemas.openxmlformats.org/officeDocument/2006/math" xmlns:v="urn:schemas-microsoft-com:vml" xmlns:wp14="http://schemas.microsoft.com/office/word/2010/wordprocessingDrawing" xmlns:wp="http://schemas.openxmlformats.org/drawingml/2006/wordprocessingDrawing" xmlns:w10="urn:schemas-microsoft-com:office:word" xmlns:w="http://schemas.openxmlformats.org/wordprocessingml/2006/main" xmlns:w14="http://schemas.microsoft.com/office/word/2010/wordml" xmlns:w15="http://schemas.microsoft.com/office/word/2012/wordml" xmlns:w16cex="http://schemas.microsoft.com/office/word/2018/wordml/cex" xmlns:w16cid="http://schemas.microsoft.com/office/word/2016/wordml/cid" xmlns:w16="http://schemas.microsoft.com/office/word/2018/wordml" xmlns:w16se="http://schemas.microsoft.com/office/word/2015/wordml/symex" xmlns:wpg="http://schemas.microsoft.com/office/word/2010/wordprocessingGroup" xmlns:wpi="http://schemas.microsoft.com/office/word/2010/wordprocessingInk" xmlns:wne="http://schemas.microsoft.com/office/word/2006/wordml" xmlns:wps="http://schemas.microsoft.com/office/word/2010/wordprocessingShape" mc:Ignorable="w14 w15 w16se w16cid w16 w16cex wp14">
   <w:abstractNum w:abstractNumId="0" w15:restartNumberingAfterBreak="0">
     <w:nsid w:val="0CD2031B"/>
     <w:multiLevelType w:val="hybridMultilevel"/>
@@ -4904,7 +5228,7 @@
 </file>
 
 <file path=word/styles.xml><?xml version="1.0" encoding="utf-8"?>
-<w:styles xmlns:mc="http://schemas.openxmlformats.org/markup-compatibility/2006" xmlns:r="http://schemas.openxmlformats.org/officeDocument/2006/relationships" xmlns:w="http://schemas.openxmlformats.org/wordprocessingml/2006/main" xmlns:w14="http://schemas.microsoft.com/office/word/2010/wordml" xmlns:w15="http://schemas.microsoft.com/office/word/2012/wordml" xmlns:w16cid="http://schemas.microsoft.com/office/word/2016/wordml/cid" xmlns:w16se="http://schemas.microsoft.com/office/word/2015/wordml/symex" mc:Ignorable="w14 w15 w16se w16cid">
+<w:styles xmlns:mc="http://schemas.openxmlformats.org/markup-compatibility/2006" xmlns:r="http://schemas.openxmlformats.org/officeDocument/2006/relationships" xmlns:w="http://schemas.openxmlformats.org/wordprocessingml/2006/main" xmlns:w14="http://schemas.microsoft.com/office/word/2010/wordml" xmlns:w15="http://schemas.microsoft.com/office/word/2012/wordml" xmlns:w16cex="http://schemas.microsoft.com/office/word/2018/wordml/cex" xmlns:w16cid="http://schemas.microsoft.com/office/word/2016/wordml/cid" xmlns:w16="http://schemas.microsoft.com/office/word/2018/wordml" xmlns:w16se="http://schemas.microsoft.com/office/word/2015/wordml/symex" mc:Ignorable="w14 w15 w16se w16cid w16 w16cex">
   <w:docDefaults>
     <w:rPrDefault>
       <w:rPr>
@@ -5759,6 +6083,33 @@
       <w:lang w:val="fr-CA" w:bidi="en-US"/>
     </w:rPr>
   </w:style>
+  <w:style w:type="paragraph" w:customStyle="1" w:styleId="TableText">
+    <w:name w:val="Table Text"/>
+    <w:basedOn w:val="Normal"/>
+    <w:link w:val="TableTextCar"/>
+    <w:qFormat/>
+    <w:rsid w:val="007F6E75"/>
+    <w:pPr>
+      <w:spacing w:before="120" w:after="120" w:line="240" w:lineRule="auto"/>
+      <w:jc w:val="both"/>
+    </w:pPr>
+    <w:rPr>
+      <w:rFonts w:ascii="Microsoft Sans Serif" w:eastAsia="Calibri" w:hAnsi="Microsoft Sans Serif" w:cs="Microsoft Sans Serif"/>
+      <w:lang w:val="en-US" w:bidi="ar-SA"/>
+    </w:rPr>
+  </w:style>
+  <w:style w:type="character" w:customStyle="1" w:styleId="TableTextCar">
+    <w:name w:val="Table Text Car"/>
+    <w:basedOn w:val="DefaultParagraphFont"/>
+    <w:link w:val="TableText"/>
+    <w:rsid w:val="007F6E75"/>
+    <w:rPr>
+      <w:rFonts w:ascii="Microsoft Sans Serif" w:eastAsia="Calibri" w:hAnsi="Microsoft Sans Serif" w:cs="Microsoft Sans Serif"/>
+      <w:sz w:val="20"/>
+      <w:szCs w:val="20"/>
+      <w:lang w:val="en-US"/>
+    </w:rPr>
+  </w:style>
 </w:styles>
 </file>
 

</xml_diff>

<commit_message>
Fix Default Template according to #22 issue
</commit_message>
<xml_diff>
--- a/backend/report-templates/Default Template.docx
+++ b/backend/report-templates/Default Template.docx
@@ -15,7 +15,7 @@
     <w:p/>
     <w:tbl>
       <w:tblPr>
-        <w:tblStyle w:val="TableGrid"/>
+        <w:tblStyle w:val="Grilledutableau"/>
         <w:tblW w:w="9039" w:type="dxa"/>
         <w:tblInd w:w="708" w:type="dxa"/>
         <w:tblBorders>
@@ -60,7 +60,7 @@
           </w:tcPr>
           <w:p>
             <w:pPr>
-              <w:pStyle w:val="Title"/>
+              <w:pStyle w:val="Titre"/>
             </w:pPr>
             <w:proofErr w:type="spellStart"/>
             <w:r>
@@ -80,7 +80,7 @@
           </w:tcPr>
           <w:p>
             <w:pPr>
-              <w:pStyle w:val="Title"/>
+              <w:pStyle w:val="Titre"/>
               <w:rPr>
                 <w:sz w:val="20"/>
                 <w:szCs w:val="20"/>
@@ -678,7 +678,7 @@
     </w:p>
     <w:p>
       <w:pPr>
-        <w:pStyle w:val="TOC1"/>
+        <w:pStyle w:val="TM1"/>
         <w:rPr>
           <w:noProof/>
           <w:sz w:val="22"/>
@@ -769,7 +769,7 @@
     </w:p>
     <w:p>
       <w:pPr>
-        <w:pStyle w:val="TOC2"/>
+        <w:pStyle w:val="TM2"/>
         <w:tabs>
           <w:tab w:val="left" w:pos="880"/>
           <w:tab w:val="right" w:leader="dot" w:pos="10534"/>
@@ -851,7 +851,7 @@
     </w:p>
     <w:p>
       <w:pPr>
-        <w:pStyle w:val="TOC2"/>
+        <w:pStyle w:val="TM2"/>
         <w:tabs>
           <w:tab w:val="left" w:pos="880"/>
           <w:tab w:val="right" w:leader="dot" w:pos="10534"/>
@@ -933,7 +933,7 @@
     </w:p>
     <w:p>
       <w:pPr>
-        <w:pStyle w:val="TOC1"/>
+        <w:pStyle w:val="TM1"/>
         <w:rPr>
           <w:noProof/>
           <w:sz w:val="22"/>
@@ -1012,7 +1012,7 @@
     </w:p>
     <w:p>
       <w:pPr>
-        <w:pStyle w:val="TOC1"/>
+        <w:pStyle w:val="TM1"/>
         <w:rPr>
           <w:noProof/>
           <w:sz w:val="22"/>
@@ -1091,7 +1091,7 @@
     </w:p>
     <w:p>
       <w:pPr>
-        <w:pStyle w:val="TOC2"/>
+        <w:pStyle w:val="TM2"/>
         <w:tabs>
           <w:tab w:val="left" w:pos="880"/>
           <w:tab w:val="right" w:leader="dot" w:pos="10534"/>
@@ -1168,7 +1168,7 @@
     </w:p>
     <w:p>
       <w:pPr>
-        <w:pStyle w:val="TOC1"/>
+        <w:pStyle w:val="TM1"/>
         <w:rPr>
           <w:noProof/>
           <w:sz w:val="22"/>
@@ -1264,7 +1264,7 @@
     </w:p>
     <w:p>
       <w:pPr>
-        <w:pStyle w:val="Heading1"/>
+        <w:pStyle w:val="Titre1"/>
         <w:rPr>
           <w:lang w:val="en-CA"/>
         </w:rPr>
@@ -1281,7 +1281,7 @@
     </w:p>
     <w:p>
       <w:pPr>
-        <w:pStyle w:val="Heading2"/>
+        <w:pStyle w:val="Titre2"/>
         <w:rPr>
           <w:lang w:val="en-CA"/>
         </w:rPr>
@@ -1322,7 +1322,7 @@
     </w:p>
     <w:p>
       <w:pPr>
-        <w:pStyle w:val="ListParagraph"/>
+        <w:pStyle w:val="Paragraphedeliste"/>
         <w:numPr>
           <w:ilvl w:val="0"/>
           <w:numId w:val="3"/>
@@ -1380,7 +1380,7 @@
     </w:p>
     <w:p>
       <w:pPr>
-        <w:pStyle w:val="Heading2"/>
+        <w:pStyle w:val="Titre2"/>
         <w:rPr>
           <w:lang w:val="en-CA"/>
         </w:rPr>
@@ -1507,7 +1507,7 @@
     </w:p>
     <w:p>
       <w:pPr>
-        <w:pStyle w:val="Heading1"/>
+        <w:pStyle w:val="Titre1"/>
         <w:rPr>
           <w:lang w:val="en-CA"/>
         </w:rPr>
@@ -1689,13 +1689,1068 @@
     </w:p>
     <w:p>
       <w:pPr>
-        <w:pStyle w:val="Heading1"/>
+        <w:pStyle w:val="Titre1"/>
         <w:rPr>
           <w:lang w:val="en-CA"/>
         </w:rPr>
       </w:pPr>
       <w:bookmarkStart w:id="7" w:name="_Toc29853418"/>
+      <w:bookmarkStart w:id="8" w:name="_Toc29853420"/>
       <w:bookmarkEnd w:id="6"/>
+      <w:r>
+        <w:rPr>
+          <w:lang w:val="en-CA"/>
+        </w:rPr>
+        <w:lastRenderedPageBreak/>
+        <w:t>Vulnerabilities summary</w:t>
+      </w:r>
+      <w:bookmarkEnd w:id="8"/>
+    </w:p>
+    <w:p>
+      <w:pPr>
+        <w:rPr>
+          <w:lang w:val="en-CA"/>
+        </w:rPr>
+      </w:pPr>
+      <w:r>
+        <w:rPr>
+          <w:lang w:val="en-CA"/>
+        </w:rPr>
+        <w:t>Following vulnerabilities have been discovered:</w:t>
+      </w:r>
+    </w:p>
+    <w:p>
+      <w:pPr>
+        <w:rPr>
+          <w:lang w:val="en-CA"/>
+        </w:rPr>
+      </w:pPr>
+    </w:p>
+    <w:tbl>
+      <w:tblPr>
+        <w:tblStyle w:val="Grilledutableau"/>
+        <w:tblW w:w="10314" w:type="dxa"/>
+        <w:tblInd w:w="284" w:type="dxa"/>
+        <w:tblLayout w:type="fixed"/>
+        <w:tblLook w:val="04A0" w:firstRow="1" w:lastRow="0" w:firstColumn="1" w:lastColumn="0" w:noHBand="0" w:noVBand="1"/>
+      </w:tblPr>
+      <w:tblGrid>
+        <w:gridCol w:w="1809"/>
+        <w:gridCol w:w="5845"/>
+        <w:gridCol w:w="2660"/>
+      </w:tblGrid>
+      <w:tr>
+        <w:tc>
+          <w:tcPr>
+            <w:tcW w:w="1809" w:type="dxa"/>
+            <w:shd w:val="clear" w:color="auto" w:fill="D9D9D9" w:themeFill="background1" w:themeFillShade="D9"/>
+            <w:vAlign w:val="center"/>
+          </w:tcPr>
+          <w:p>
+            <w:pPr>
+              <w:jc w:val="center"/>
+              <w:rPr>
+                <w:b/>
+              </w:rPr>
+            </w:pPr>
+            <w:r>
+              <w:rPr>
+                <w:b/>
+              </w:rPr>
+              <w:t>Risk</w:t>
+            </w:r>
+          </w:p>
+        </w:tc>
+        <w:tc>
+          <w:tcPr>
+            <w:tcW w:w="5845" w:type="dxa"/>
+            <w:shd w:val="clear" w:color="auto" w:fill="D9D9D9"/>
+            <w:vAlign w:val="center"/>
+          </w:tcPr>
+          <w:p>
+            <w:pPr>
+              <w:jc w:val="center"/>
+              <w:rPr>
+                <w:b/>
+              </w:rPr>
+            </w:pPr>
+            <w:proofErr w:type="spellStart"/>
+            <w:r>
+              <w:rPr>
+                <w:b/>
+              </w:rPr>
+              <w:t>Vulnerability</w:t>
+            </w:r>
+            <w:proofErr w:type="spellEnd"/>
+          </w:p>
+        </w:tc>
+        <w:tc>
+          <w:tcPr>
+            <w:tcW w:w="2660" w:type="dxa"/>
+            <w:shd w:val="clear" w:color="auto" w:fill="D9D9D9" w:themeFill="background1" w:themeFillShade="D9"/>
+            <w:vAlign w:val="center"/>
+          </w:tcPr>
+          <w:p>
+            <w:pPr>
+              <w:jc w:val="center"/>
+              <w:rPr>
+                <w:b/>
+              </w:rPr>
+            </w:pPr>
+            <w:proofErr w:type="spellStart"/>
+            <w:r>
+              <w:rPr>
+                <w:b/>
+              </w:rPr>
+              <w:t>Affected</w:t>
+            </w:r>
+            <w:proofErr w:type="spellEnd"/>
+            <w:r>
+              <w:rPr>
+                <w:b/>
+              </w:rPr>
+              <w:t xml:space="preserve"> Scope</w:t>
+            </w:r>
+          </w:p>
+        </w:tc>
+      </w:tr>
+      <w:tr>
+        <w:trPr>
+          <w:trHeight w:val="213"/>
+        </w:trPr>
+        <w:tc>
+          <w:tcPr>
+            <w:tcW w:w="1809" w:type="dxa"/>
+            <w:shd w:val="clear" w:color="auto" w:fill="000000" w:themeFill="text1"/>
+            <w:vAlign w:val="center"/>
+          </w:tcPr>
+          <w:p>
+            <w:pPr>
+              <w:jc w:val="center"/>
+              <w:rPr>
+                <w:rFonts w:cstheme="minorHAnsi"/>
+                <w:smallCaps/>
+                <w:color w:val="FFFFFF" w:themeColor="background1"/>
+                <w:lang w:val="en-CA"/>
+              </w:rPr>
+            </w:pPr>
+            <w:r>
+              <w:rPr>
+                <w:lang w:val="en-CA"/>
+              </w:rPr>
+              <w:t>{#</w:t>
+            </w:r>
+            <w:proofErr w:type="gramStart"/>
+            <w:r>
+              <w:rPr>
+                <w:lang w:val="en-CA"/>
+              </w:rPr>
+              <w:t>findings</w:t>
+            </w:r>
+            <w:r>
+              <w:rPr>
+                <w:lang w:val="en-CA"/>
+              </w:rPr>
+              <w:t>}{</w:t>
+            </w:r>
+            <w:proofErr w:type="gramEnd"/>
+            <w:r>
+              <w:rPr>
+                <w:lang w:val="en-CA"/>
+              </w:rPr>
+              <w:t>#cvssSeverity == 'Criti</w:t>
+            </w:r>
+            <w:r>
+              <w:rPr>
+                <w:lang w:val="en-CA"/>
+              </w:rPr>
+              <w:t>cal</w:t>
+            </w:r>
+            <w:r>
+              <w:rPr>
+                <w:lang w:val="en-CA"/>
+              </w:rPr>
+              <w:t>'}</w:t>
+            </w:r>
+            <w:r>
+              <w:rPr>
+                <w:rFonts w:cstheme="minorHAnsi"/>
+                <w:color w:val="FFFFFF" w:themeColor="background1"/>
+                <w:lang w:val="en-CA"/>
+              </w:rPr>
+              <w:t>{@cvssColor}</w:t>
+            </w:r>
+          </w:p>
+          <w:p>
+            <w:pPr>
+              <w:jc w:val="center"/>
+              <w:rPr>
+                <w:lang w:val="en-CA"/>
+              </w:rPr>
+            </w:pPr>
+            <w:r>
+              <w:rPr>
+                <w:rFonts w:cstheme="minorHAnsi"/>
+                <w:color w:val="FFFFFF" w:themeColor="background1"/>
+                <w:lang w:val="en-CA"/>
+              </w:rPr>
+              <w:t>{</w:t>
+            </w:r>
+            <w:proofErr w:type="spellStart"/>
+            <w:r>
+              <w:rPr>
+                <w:rFonts w:cstheme="minorHAnsi"/>
+                <w:color w:val="FFFFFF" w:themeColor="background1"/>
+                <w:lang w:val="en-CA"/>
+              </w:rPr>
+              <w:t>cvssSeverity</w:t>
+            </w:r>
+            <w:proofErr w:type="spellEnd"/>
+            <w:r>
+              <w:rPr>
+                <w:rFonts w:cstheme="minorHAnsi"/>
+                <w:color w:val="FFFFFF" w:themeColor="background1"/>
+                <w:lang w:val="en-CA"/>
+              </w:rPr>
+              <w:t>}</w:t>
+            </w:r>
+          </w:p>
+        </w:tc>
+        <w:tc>
+          <w:tcPr>
+            <w:tcW w:w="5845" w:type="dxa"/>
+            <w:vAlign w:val="center"/>
+          </w:tcPr>
+          <w:p>
+            <w:pPr>
+              <w:jc w:val="center"/>
+            </w:pPr>
+            <w:r>
+              <w:t>{</w:t>
+            </w:r>
+            <w:proofErr w:type="spellStart"/>
+            <w:proofErr w:type="gramStart"/>
+            <w:r>
+              <w:t>title</w:t>
+            </w:r>
+            <w:proofErr w:type="spellEnd"/>
+            <w:proofErr w:type="gramEnd"/>
+            <w:r>
+              <w:t>}</w:t>
+            </w:r>
+            <w:r>
+              <w:t xml:space="preserve"> </w:t>
+            </w:r>
+          </w:p>
+        </w:tc>
+        <w:tc>
+          <w:tcPr>
+            <w:tcW w:w="2660" w:type="dxa"/>
+            <w:vAlign w:val="center"/>
+          </w:tcPr>
+          <w:p>
+            <w:pPr>
+              <w:jc w:val="center"/>
+              <w:rPr>
+                <w:lang w:val="en-CA"/>
+              </w:rPr>
+            </w:pPr>
+            <w:r>
+              <w:rPr>
+                <w:lang w:val="en-CA"/>
+              </w:rPr>
+              <w:t xml:space="preserve">{affected | </w:t>
+            </w:r>
+            <w:proofErr w:type="spellStart"/>
+            <w:r>
+              <w:rPr>
+                <w:lang w:val="en-CA"/>
+              </w:rPr>
+              <w:t>convertHTML</w:t>
+            </w:r>
+            <w:proofErr w:type="spellEnd"/>
+            <w:r>
+              <w:rPr>
+                <w:lang w:val="en-CA"/>
+              </w:rPr>
+              <w:t>}</w:t>
+            </w:r>
+          </w:p>
+          <w:p>
+            <w:pPr>
+              <w:jc w:val="center"/>
+              <w:rPr>
+                <w:lang w:val="en-CA"/>
+              </w:rPr>
+            </w:pPr>
+            <w:r>
+              <w:rPr>
+                <w:lang w:val="en-CA"/>
+              </w:rPr>
+              <w:t>{/</w:t>
+            </w:r>
+            <w:proofErr w:type="spellStart"/>
+            <w:r>
+              <w:rPr>
+                <w:lang w:val="en-CA"/>
+              </w:rPr>
+              <w:t>cvssSeverity</w:t>
+            </w:r>
+            <w:proofErr w:type="spellEnd"/>
+            <w:r>
+              <w:rPr>
+                <w:lang w:val="en-CA"/>
+              </w:rPr>
+              <w:t xml:space="preserve"> == 'Criti</w:t>
+            </w:r>
+            <w:r>
+              <w:rPr>
+                <w:lang w:val="en-CA"/>
+              </w:rPr>
+              <w:t>cal</w:t>
+            </w:r>
+            <w:proofErr w:type="gramStart"/>
+            <w:r>
+              <w:rPr>
+                <w:lang w:val="en-CA"/>
+              </w:rPr>
+              <w:t>'}{</w:t>
+            </w:r>
+            <w:proofErr w:type="gramEnd"/>
+            <w:r>
+              <w:rPr>
+                <w:lang w:val="en-CA"/>
+              </w:rPr>
+              <w:t>/</w:t>
+            </w:r>
+            <w:r>
+              <w:rPr>
+                <w:lang w:val="en-CA"/>
+              </w:rPr>
+              <w:t>findings</w:t>
+            </w:r>
+            <w:r>
+              <w:rPr>
+                <w:lang w:val="en-CA"/>
+              </w:rPr>
+              <w:t>}</w:t>
+            </w:r>
+          </w:p>
+        </w:tc>
+      </w:tr>
+      <w:tr>
+        <w:trPr>
+          <w:trHeight w:val="215"/>
+        </w:trPr>
+        <w:tc>
+          <w:tcPr>
+            <w:tcW w:w="1809" w:type="dxa"/>
+            <w:shd w:val="clear" w:color="auto" w:fill="FF0000"/>
+            <w:vAlign w:val="center"/>
+          </w:tcPr>
+          <w:p>
+            <w:pPr>
+              <w:jc w:val="center"/>
+              <w:rPr>
+                <w:rFonts w:cstheme="minorHAnsi"/>
+                <w:smallCaps/>
+                <w:color w:val="FFFFFF" w:themeColor="background1"/>
+                <w:lang w:val="en-CA"/>
+              </w:rPr>
+            </w:pPr>
+            <w:r>
+              <w:rPr>
+                <w:color w:val="FFFFFF" w:themeColor="background1"/>
+                <w:lang w:val="en-CA"/>
+              </w:rPr>
+              <w:t>{#</w:t>
+            </w:r>
+            <w:proofErr w:type="gramStart"/>
+            <w:r>
+              <w:rPr>
+                <w:color w:val="FFFFFF" w:themeColor="background1"/>
+                <w:lang w:val="en-CA"/>
+              </w:rPr>
+              <w:t>findings</w:t>
+            </w:r>
+            <w:r>
+              <w:rPr>
+                <w:color w:val="FFFFFF" w:themeColor="background1"/>
+                <w:lang w:val="en-CA"/>
+              </w:rPr>
+              <w:t>}{</w:t>
+            </w:r>
+            <w:proofErr w:type="gramEnd"/>
+            <w:r>
+              <w:rPr>
+                <w:color w:val="FFFFFF" w:themeColor="background1"/>
+                <w:lang w:val="en-CA"/>
+              </w:rPr>
+              <w:t>#cvssSeverity == '</w:t>
+            </w:r>
+            <w:r>
+              <w:rPr>
+                <w:color w:val="FFFFFF" w:themeColor="background1"/>
+                <w:lang w:val="en-CA"/>
+              </w:rPr>
+              <w:t>High</w:t>
+            </w:r>
+            <w:r>
+              <w:rPr>
+                <w:color w:val="FFFFFF" w:themeColor="background1"/>
+                <w:lang w:val="en-CA"/>
+              </w:rPr>
+              <w:t>'}</w:t>
+            </w:r>
+            <w:r>
+              <w:rPr>
+                <w:rFonts w:cstheme="minorHAnsi"/>
+                <w:color w:val="FFFFFF" w:themeColor="background1"/>
+                <w:lang w:val="en-CA"/>
+              </w:rPr>
+              <w:t>{@cvssColor}</w:t>
+            </w:r>
+          </w:p>
+          <w:p>
+            <w:pPr>
+              <w:jc w:val="center"/>
+              <w:rPr>
+                <w:lang w:val="en-CA"/>
+              </w:rPr>
+            </w:pPr>
+            <w:r>
+              <w:rPr>
+                <w:rFonts w:cstheme="minorHAnsi"/>
+                <w:color w:val="FFFFFF" w:themeColor="background1"/>
+                <w:lang w:val="en-CA"/>
+              </w:rPr>
+              <w:t>{</w:t>
+            </w:r>
+            <w:proofErr w:type="spellStart"/>
+            <w:r>
+              <w:rPr>
+                <w:rFonts w:cstheme="minorHAnsi"/>
+                <w:color w:val="FFFFFF" w:themeColor="background1"/>
+                <w:lang w:val="en-CA"/>
+              </w:rPr>
+              <w:t>cvssSeverity</w:t>
+            </w:r>
+            <w:proofErr w:type="spellEnd"/>
+            <w:r>
+              <w:rPr>
+                <w:rFonts w:cstheme="minorHAnsi"/>
+                <w:color w:val="FFFFFF" w:themeColor="background1"/>
+                <w:lang w:val="en-CA"/>
+              </w:rPr>
+              <w:t>}</w:t>
+            </w:r>
+          </w:p>
+        </w:tc>
+        <w:tc>
+          <w:tcPr>
+            <w:tcW w:w="5845" w:type="dxa"/>
+            <w:vAlign w:val="center"/>
+          </w:tcPr>
+          <w:p>
+            <w:pPr>
+              <w:jc w:val="center"/>
+            </w:pPr>
+            <w:r>
+              <w:t>{</w:t>
+            </w:r>
+            <w:proofErr w:type="spellStart"/>
+            <w:proofErr w:type="gramStart"/>
+            <w:r>
+              <w:t>title</w:t>
+            </w:r>
+            <w:proofErr w:type="spellEnd"/>
+            <w:proofErr w:type="gramEnd"/>
+            <w:r>
+              <w:t>}</w:t>
+            </w:r>
+            <w:r>
+              <w:t xml:space="preserve"> </w:t>
+            </w:r>
+          </w:p>
+        </w:tc>
+        <w:tc>
+          <w:tcPr>
+            <w:tcW w:w="2660" w:type="dxa"/>
+            <w:vAlign w:val="center"/>
+          </w:tcPr>
+          <w:p>
+            <w:pPr>
+              <w:jc w:val="center"/>
+              <w:rPr>
+                <w:lang w:val="en-CA"/>
+              </w:rPr>
+            </w:pPr>
+            <w:r>
+              <w:rPr>
+                <w:lang w:val="en-CA"/>
+              </w:rPr>
+              <w:t xml:space="preserve">{affected | </w:t>
+            </w:r>
+            <w:proofErr w:type="spellStart"/>
+            <w:r>
+              <w:rPr>
+                <w:lang w:val="en-CA"/>
+              </w:rPr>
+              <w:t>convertHTML</w:t>
+            </w:r>
+            <w:proofErr w:type="spellEnd"/>
+            <w:r>
+              <w:rPr>
+                <w:lang w:val="en-CA"/>
+              </w:rPr>
+              <w:t>}</w:t>
+            </w:r>
+          </w:p>
+          <w:p>
+            <w:pPr>
+              <w:jc w:val="center"/>
+              <w:rPr>
+                <w:lang w:val="en-CA"/>
+              </w:rPr>
+            </w:pPr>
+            <w:r>
+              <w:rPr>
+                <w:lang w:val="en-CA"/>
+              </w:rPr>
+              <w:t>{/</w:t>
+            </w:r>
+            <w:proofErr w:type="spellStart"/>
+            <w:r>
+              <w:rPr>
+                <w:lang w:val="en-CA"/>
+              </w:rPr>
+              <w:t>cvssSeverity</w:t>
+            </w:r>
+            <w:proofErr w:type="spellEnd"/>
+            <w:r>
+              <w:rPr>
+                <w:lang w:val="en-CA"/>
+              </w:rPr>
+              <w:t xml:space="preserve"> == '</w:t>
+            </w:r>
+            <w:r>
+              <w:rPr>
+                <w:lang w:val="en-CA"/>
+              </w:rPr>
+              <w:t>High</w:t>
+            </w:r>
+            <w:proofErr w:type="gramStart"/>
+            <w:r>
+              <w:rPr>
+                <w:lang w:val="en-CA"/>
+              </w:rPr>
+              <w:t>'}{</w:t>
+            </w:r>
+            <w:proofErr w:type="gramEnd"/>
+            <w:r>
+              <w:rPr>
+                <w:lang w:val="en-CA"/>
+              </w:rPr>
+              <w:t>/</w:t>
+            </w:r>
+            <w:r>
+              <w:rPr>
+                <w:lang w:val="en-CA"/>
+              </w:rPr>
+              <w:t>findings</w:t>
+            </w:r>
+            <w:r>
+              <w:rPr>
+                <w:lang w:val="en-CA"/>
+              </w:rPr>
+              <w:t>}</w:t>
+            </w:r>
+          </w:p>
+        </w:tc>
+      </w:tr>
+      <w:tr>
+        <w:trPr>
+          <w:trHeight w:val="215"/>
+        </w:trPr>
+        <w:tc>
+          <w:tcPr>
+            <w:tcW w:w="1809" w:type="dxa"/>
+            <w:shd w:val="clear" w:color="auto" w:fill="FFC000"/>
+            <w:vAlign w:val="center"/>
+          </w:tcPr>
+          <w:p>
+            <w:pPr>
+              <w:jc w:val="center"/>
+              <w:rPr>
+                <w:rFonts w:cstheme="minorHAnsi"/>
+                <w:smallCaps/>
+                <w:color w:val="FFFFFF" w:themeColor="background1"/>
+                <w:lang w:val="en-CA"/>
+              </w:rPr>
+            </w:pPr>
+            <w:r>
+              <w:rPr>
+                <w:color w:val="FFFFFF" w:themeColor="background1"/>
+                <w:lang w:val="en-CA"/>
+              </w:rPr>
+              <w:t>{#</w:t>
+            </w:r>
+            <w:proofErr w:type="gramStart"/>
+            <w:r>
+              <w:rPr>
+                <w:color w:val="FFFFFF" w:themeColor="background1"/>
+                <w:lang w:val="en-CA"/>
+              </w:rPr>
+              <w:t>findings</w:t>
+            </w:r>
+            <w:r>
+              <w:rPr>
+                <w:color w:val="FFFFFF" w:themeColor="background1"/>
+                <w:lang w:val="en-CA"/>
+              </w:rPr>
+              <w:t>}{</w:t>
+            </w:r>
+            <w:proofErr w:type="gramEnd"/>
+            <w:r>
+              <w:rPr>
+                <w:color w:val="FFFFFF" w:themeColor="background1"/>
+                <w:lang w:val="en-CA"/>
+              </w:rPr>
+              <w:t>#cvssSeverity == 'M</w:t>
+            </w:r>
+            <w:r>
+              <w:rPr>
+                <w:color w:val="FFFFFF" w:themeColor="background1"/>
+                <w:lang w:val="en-CA"/>
+              </w:rPr>
+              <w:t>edium</w:t>
+            </w:r>
+            <w:r>
+              <w:rPr>
+                <w:color w:val="FFFFFF" w:themeColor="background1"/>
+                <w:lang w:val="en-CA"/>
+              </w:rPr>
+              <w:t>'}</w:t>
+            </w:r>
+            <w:r>
+              <w:rPr>
+                <w:rFonts w:cstheme="minorHAnsi"/>
+                <w:color w:val="FFFFFF" w:themeColor="background1"/>
+                <w:lang w:val="en-CA"/>
+              </w:rPr>
+              <w:t>{@cvssColor}</w:t>
+            </w:r>
+          </w:p>
+          <w:p>
+            <w:pPr>
+              <w:jc w:val="center"/>
+              <w:rPr>
+                <w:lang w:val="en-CA"/>
+              </w:rPr>
+            </w:pPr>
+            <w:r>
+              <w:rPr>
+                <w:rFonts w:cstheme="minorHAnsi"/>
+                <w:color w:val="FFFFFF" w:themeColor="background1"/>
+                <w:lang w:val="en-CA"/>
+              </w:rPr>
+              <w:t>{</w:t>
+            </w:r>
+            <w:proofErr w:type="spellStart"/>
+            <w:r>
+              <w:rPr>
+                <w:rFonts w:cstheme="minorHAnsi"/>
+                <w:color w:val="FFFFFF" w:themeColor="background1"/>
+                <w:lang w:val="en-CA"/>
+              </w:rPr>
+              <w:t>cvssSeverity</w:t>
+            </w:r>
+            <w:proofErr w:type="spellEnd"/>
+            <w:r>
+              <w:rPr>
+                <w:rFonts w:cstheme="minorHAnsi"/>
+                <w:color w:val="FFFFFF" w:themeColor="background1"/>
+                <w:lang w:val="en-CA"/>
+              </w:rPr>
+              <w:t>}</w:t>
+            </w:r>
+          </w:p>
+        </w:tc>
+        <w:tc>
+          <w:tcPr>
+            <w:tcW w:w="5845" w:type="dxa"/>
+            <w:vAlign w:val="center"/>
+          </w:tcPr>
+          <w:p>
+            <w:pPr>
+              <w:jc w:val="center"/>
+            </w:pPr>
+            <w:r>
+              <w:t>{</w:t>
+            </w:r>
+            <w:proofErr w:type="spellStart"/>
+            <w:proofErr w:type="gramStart"/>
+            <w:r>
+              <w:t>title</w:t>
+            </w:r>
+            <w:proofErr w:type="spellEnd"/>
+            <w:proofErr w:type="gramEnd"/>
+            <w:r>
+              <w:t>}</w:t>
+            </w:r>
+            <w:r>
+              <w:t xml:space="preserve"> </w:t>
+            </w:r>
+          </w:p>
+        </w:tc>
+        <w:tc>
+          <w:tcPr>
+            <w:tcW w:w="2660" w:type="dxa"/>
+            <w:vAlign w:val="center"/>
+          </w:tcPr>
+          <w:p>
+            <w:pPr>
+              <w:jc w:val="center"/>
+              <w:rPr>
+                <w:lang w:val="en-CA"/>
+              </w:rPr>
+            </w:pPr>
+            <w:r>
+              <w:rPr>
+                <w:lang w:val="en-CA"/>
+              </w:rPr>
+              <w:t xml:space="preserve">{affected | </w:t>
+            </w:r>
+            <w:proofErr w:type="spellStart"/>
+            <w:r>
+              <w:rPr>
+                <w:lang w:val="en-CA"/>
+              </w:rPr>
+              <w:t>convertHTML</w:t>
+            </w:r>
+            <w:proofErr w:type="spellEnd"/>
+            <w:r>
+              <w:rPr>
+                <w:lang w:val="en-CA"/>
+              </w:rPr>
+              <w:t>}</w:t>
+            </w:r>
+          </w:p>
+          <w:p>
+            <w:pPr>
+              <w:jc w:val="center"/>
+              <w:rPr>
+                <w:lang w:val="en-CA"/>
+              </w:rPr>
+            </w:pPr>
+            <w:r>
+              <w:rPr>
+                <w:lang w:val="en-CA"/>
+              </w:rPr>
+              <w:t>{/</w:t>
+            </w:r>
+            <w:proofErr w:type="spellStart"/>
+            <w:r>
+              <w:rPr>
+                <w:lang w:val="en-CA"/>
+              </w:rPr>
+              <w:t>cvssSeverity</w:t>
+            </w:r>
+            <w:proofErr w:type="spellEnd"/>
+            <w:r>
+              <w:rPr>
+                <w:lang w:val="en-CA"/>
+              </w:rPr>
+              <w:t xml:space="preserve"> == 'M</w:t>
+            </w:r>
+            <w:r>
+              <w:rPr>
+                <w:lang w:val="en-CA"/>
+              </w:rPr>
+              <w:t>edium</w:t>
+            </w:r>
+            <w:proofErr w:type="gramStart"/>
+            <w:r>
+              <w:rPr>
+                <w:lang w:val="en-CA"/>
+              </w:rPr>
+              <w:t>'}{</w:t>
+            </w:r>
+            <w:proofErr w:type="gramEnd"/>
+            <w:r>
+              <w:rPr>
+                <w:lang w:val="en-CA"/>
+              </w:rPr>
+              <w:t>/</w:t>
+            </w:r>
+            <w:r>
+              <w:rPr>
+                <w:lang w:val="en-CA"/>
+              </w:rPr>
+              <w:t>findings</w:t>
+            </w:r>
+            <w:r>
+              <w:rPr>
+                <w:lang w:val="en-CA"/>
+              </w:rPr>
+              <w:t>}</w:t>
+            </w:r>
+          </w:p>
+        </w:tc>
+      </w:tr>
+      <w:tr>
+        <w:trPr>
+          <w:trHeight w:val="215"/>
+        </w:trPr>
+        <w:tc>
+          <w:tcPr>
+            <w:tcW w:w="1809" w:type="dxa"/>
+            <w:shd w:val="clear" w:color="auto" w:fill="00B050"/>
+            <w:vAlign w:val="center"/>
+          </w:tcPr>
+          <w:p>
+            <w:pPr>
+              <w:jc w:val="center"/>
+              <w:rPr>
+                <w:rFonts w:cstheme="minorHAnsi"/>
+                <w:smallCaps/>
+                <w:color w:val="FFFFFF" w:themeColor="background1"/>
+                <w:lang w:val="en-CA"/>
+              </w:rPr>
+            </w:pPr>
+            <w:r>
+              <w:rPr>
+                <w:color w:val="FFFFFF" w:themeColor="background1"/>
+                <w:lang w:val="en-CA"/>
+              </w:rPr>
+              <w:t>{#</w:t>
+            </w:r>
+            <w:proofErr w:type="gramStart"/>
+            <w:r>
+              <w:rPr>
+                <w:color w:val="FFFFFF" w:themeColor="background1"/>
+                <w:lang w:val="en-CA"/>
+              </w:rPr>
+              <w:t>findings</w:t>
+            </w:r>
+            <w:r>
+              <w:rPr>
+                <w:color w:val="FFFFFF" w:themeColor="background1"/>
+                <w:lang w:val="en-CA"/>
+              </w:rPr>
+              <w:t>}{</w:t>
+            </w:r>
+            <w:proofErr w:type="gramEnd"/>
+            <w:r>
+              <w:rPr>
+                <w:color w:val="FFFFFF" w:themeColor="background1"/>
+                <w:lang w:val="en-CA"/>
+              </w:rPr>
+              <w:t>#cvssSeverity == '</w:t>
+            </w:r>
+            <w:r>
+              <w:rPr>
+                <w:color w:val="FFFFFF" w:themeColor="background1"/>
+                <w:lang w:val="en-CA"/>
+              </w:rPr>
+              <w:t>Low</w:t>
+            </w:r>
+            <w:r>
+              <w:rPr>
+                <w:color w:val="FFFFFF" w:themeColor="background1"/>
+                <w:lang w:val="en-CA"/>
+              </w:rPr>
+              <w:t>'}</w:t>
+            </w:r>
+            <w:r>
+              <w:rPr>
+                <w:rFonts w:cstheme="minorHAnsi"/>
+                <w:color w:val="FFFFFF" w:themeColor="background1"/>
+                <w:lang w:val="en-CA"/>
+              </w:rPr>
+              <w:t>{@cvssColor}</w:t>
+            </w:r>
+          </w:p>
+          <w:p>
+            <w:pPr>
+              <w:jc w:val="center"/>
+              <w:rPr>
+                <w:lang w:val="en-CA"/>
+              </w:rPr>
+            </w:pPr>
+            <w:r>
+              <w:rPr>
+                <w:rFonts w:cstheme="minorHAnsi"/>
+                <w:color w:val="FFFFFF" w:themeColor="background1"/>
+                <w:lang w:val="en-CA"/>
+              </w:rPr>
+              <w:t>{</w:t>
+            </w:r>
+            <w:proofErr w:type="spellStart"/>
+            <w:r>
+              <w:rPr>
+                <w:rFonts w:cstheme="minorHAnsi"/>
+                <w:color w:val="FFFFFF" w:themeColor="background1"/>
+                <w:lang w:val="en-CA"/>
+              </w:rPr>
+              <w:t>cvssSeverity</w:t>
+            </w:r>
+            <w:proofErr w:type="spellEnd"/>
+            <w:r>
+              <w:rPr>
+                <w:rFonts w:cstheme="minorHAnsi"/>
+                <w:color w:val="FFFFFF" w:themeColor="background1"/>
+                <w:lang w:val="en-CA"/>
+              </w:rPr>
+              <w:t>}</w:t>
+            </w:r>
+          </w:p>
+        </w:tc>
+        <w:tc>
+          <w:tcPr>
+            <w:tcW w:w="5845" w:type="dxa"/>
+            <w:vAlign w:val="center"/>
+          </w:tcPr>
+          <w:p>
+            <w:pPr>
+              <w:jc w:val="center"/>
+            </w:pPr>
+            <w:r>
+              <w:t>{</w:t>
+            </w:r>
+            <w:proofErr w:type="spellStart"/>
+            <w:proofErr w:type="gramStart"/>
+            <w:r>
+              <w:t>title</w:t>
+            </w:r>
+            <w:proofErr w:type="spellEnd"/>
+            <w:proofErr w:type="gramEnd"/>
+            <w:r>
+              <w:t>}</w:t>
+            </w:r>
+            <w:r>
+              <w:t xml:space="preserve"> </w:t>
+            </w:r>
+          </w:p>
+        </w:tc>
+        <w:tc>
+          <w:tcPr>
+            <w:tcW w:w="2660" w:type="dxa"/>
+            <w:vAlign w:val="center"/>
+          </w:tcPr>
+          <w:p>
+            <w:pPr>
+              <w:jc w:val="center"/>
+              <w:rPr>
+                <w:lang w:val="en-CA"/>
+              </w:rPr>
+            </w:pPr>
+            <w:r>
+              <w:rPr>
+                <w:lang w:val="en-CA"/>
+              </w:rPr>
+              <w:t xml:space="preserve">{affected | </w:t>
+            </w:r>
+            <w:proofErr w:type="spellStart"/>
+            <w:r>
+              <w:rPr>
+                <w:lang w:val="en-CA"/>
+              </w:rPr>
+              <w:t>convertHTML</w:t>
+            </w:r>
+            <w:proofErr w:type="spellEnd"/>
+            <w:r>
+              <w:rPr>
+                <w:lang w:val="en-CA"/>
+              </w:rPr>
+              <w:t>}</w:t>
+            </w:r>
+          </w:p>
+          <w:p>
+            <w:pPr>
+              <w:jc w:val="center"/>
+              <w:rPr>
+                <w:lang w:val="en-CA"/>
+              </w:rPr>
+            </w:pPr>
+            <w:r>
+              <w:rPr>
+                <w:lang w:val="en-CA"/>
+              </w:rPr>
+              <w:t>{/</w:t>
+            </w:r>
+            <w:proofErr w:type="spellStart"/>
+            <w:r>
+              <w:rPr>
+                <w:lang w:val="en-CA"/>
+              </w:rPr>
+              <w:t>cvssSeverity</w:t>
+            </w:r>
+            <w:proofErr w:type="spellEnd"/>
+            <w:r>
+              <w:rPr>
+                <w:lang w:val="en-CA"/>
+              </w:rPr>
+              <w:t xml:space="preserve"> == '</w:t>
+            </w:r>
+            <w:r>
+              <w:rPr>
+                <w:lang w:val="en-CA"/>
+              </w:rPr>
+              <w:t>Low</w:t>
+            </w:r>
+            <w:proofErr w:type="gramStart"/>
+            <w:r>
+              <w:rPr>
+                <w:lang w:val="en-CA"/>
+              </w:rPr>
+              <w:t>'}{</w:t>
+            </w:r>
+            <w:proofErr w:type="gramEnd"/>
+            <w:r>
+              <w:rPr>
+                <w:lang w:val="en-CA"/>
+              </w:rPr>
+              <w:t>/</w:t>
+            </w:r>
+            <w:r>
+              <w:rPr>
+                <w:lang w:val="en-CA"/>
+              </w:rPr>
+              <w:t>findings</w:t>
+            </w:r>
+            <w:r>
+              <w:rPr>
+                <w:lang w:val="en-CA"/>
+              </w:rPr>
+              <w:t>}</w:t>
+            </w:r>
+          </w:p>
+        </w:tc>
+      </w:tr>
+    </w:tbl>
+    <w:p>
+      <w:pPr>
+        <w:rPr>
+          <w:lang w:val="en-CA"/>
+        </w:rPr>
+      </w:pPr>
+    </w:p>
+    <w:p>
+      <w:pPr>
+        <w:spacing w:after="160" w:line="259" w:lineRule="auto"/>
+      </w:pPr>
+      <w:r>
+        <w:br w:type="page"/>
+      </w:r>
+    </w:p>
+    <w:p>
+      <w:pPr>
+        <w:pStyle w:val="Titre1"/>
+        <w:rPr>
+          <w:lang w:val="en-CA"/>
+        </w:rPr>
+      </w:pPr>
       <w:r>
         <w:rPr>
           <w:lang w:val="en-CA"/>
@@ -1707,9 +2762,9 @@
     </w:p>
     <w:p>
       <w:pPr>
-        <w:pStyle w:val="Heading2"/>
-      </w:pPr>
-      <w:bookmarkStart w:id="8" w:name="_Toc29853419"/>
+        <w:pStyle w:val="Titre2"/>
+      </w:pPr>
+      <w:bookmarkStart w:id="9" w:name="_Toc29853419"/>
       <w:r>
         <w:t>{</w:t>
       </w:r>
@@ -1721,7 +2776,7 @@
       <w:r>
         <w:t>}</w:t>
       </w:r>
-      <w:bookmarkEnd w:id="8"/>
+      <w:bookmarkEnd w:id="9"/>
     </w:p>
     <w:tbl>
       <w:tblPr>
@@ -3575,7 +4630,7 @@
           <w:lang w:val="en-CA"/>
         </w:rPr>
       </w:pPr>
-      <w:bookmarkStart w:id="9" w:name="_Toc514757744"/>
+      <w:bookmarkStart w:id="10" w:name="_Toc514757744"/>
       <w:r>
         <w:rPr>
           <w:lang w:val="en-CA"/>
@@ -3590,1119 +4645,14 @@
         <w:t>{/findings}</w:t>
       </w:r>
     </w:p>
-    <w:p>
-      <w:pPr>
-        <w:pStyle w:val="Heading1"/>
-        <w:rPr>
-          <w:lang w:val="en-CA"/>
-        </w:rPr>
-      </w:pPr>
-      <w:bookmarkStart w:id="10" w:name="_Toc29853420"/>
-      <w:bookmarkEnd w:id="9"/>
-      <w:r>
-        <w:rPr>
-          <w:lang w:val="en-CA"/>
-        </w:rPr>
-        <w:t>Vulnerabilities summary</w:t>
-      </w:r>
-      <w:bookmarkEnd w:id="10"/>
-    </w:p>
-    <w:p>
-      <w:pPr>
-        <w:rPr>
-          <w:lang w:val="en-CA"/>
-        </w:rPr>
-      </w:pPr>
-      <w:r>
-        <w:rPr>
-          <w:lang w:val="en-CA"/>
-        </w:rPr>
-        <w:t>Following vulnerabilities have been discovered:</w:t>
-      </w:r>
-    </w:p>
-    <w:p>
-      <w:pPr>
-        <w:rPr>
-          <w:lang w:val="en-CA"/>
-        </w:rPr>
-      </w:pPr>
-    </w:p>
-    <w:tbl>
-      <w:tblPr>
-        <w:tblStyle w:val="TableGrid"/>
-        <w:tblW w:w="10314" w:type="dxa"/>
-        <w:tblInd w:w="284" w:type="dxa"/>
-        <w:tblLayout w:type="fixed"/>
-        <w:tblLook w:val="04A0" w:firstRow="1" w:lastRow="0" w:firstColumn="1" w:lastColumn="0" w:noHBand="0" w:noVBand="1"/>
-      </w:tblPr>
-      <w:tblGrid>
-        <w:gridCol w:w="1809"/>
-        <w:gridCol w:w="5845"/>
-        <w:gridCol w:w="2660"/>
-      </w:tblGrid>
-      <w:tr>
-        <w:tc>
-          <w:tcPr>
-            <w:tcW w:w="1809" w:type="dxa"/>
-            <w:shd w:val="clear" w:color="auto" w:fill="D9D9D9" w:themeFill="background1" w:themeFillShade="D9"/>
-            <w:vAlign w:val="center"/>
-          </w:tcPr>
-          <w:p>
-            <w:pPr>
-              <w:jc w:val="center"/>
-              <w:rPr>
-                <w:b/>
-              </w:rPr>
-            </w:pPr>
-            <w:r>
-              <w:rPr>
-                <w:b/>
-              </w:rPr>
-              <w:t>Risk</w:t>
-            </w:r>
-          </w:p>
-        </w:tc>
-        <w:tc>
-          <w:tcPr>
-            <w:tcW w:w="5845" w:type="dxa"/>
-            <w:shd w:val="clear" w:color="auto" w:fill="D9D9D9"/>
-            <w:vAlign w:val="center"/>
-          </w:tcPr>
-          <w:p>
-            <w:pPr>
-              <w:jc w:val="center"/>
-              <w:rPr>
-                <w:b/>
-              </w:rPr>
-            </w:pPr>
-            <w:proofErr w:type="spellStart"/>
-            <w:r>
-              <w:rPr>
-                <w:b/>
-              </w:rPr>
-              <w:t>Vulnerability</w:t>
-            </w:r>
-            <w:proofErr w:type="spellEnd"/>
-          </w:p>
-        </w:tc>
-        <w:tc>
-          <w:tcPr>
-            <w:tcW w:w="2660" w:type="dxa"/>
-            <w:shd w:val="clear" w:color="auto" w:fill="D9D9D9" w:themeFill="background1" w:themeFillShade="D9"/>
-            <w:vAlign w:val="center"/>
-          </w:tcPr>
-          <w:p>
-            <w:pPr>
-              <w:jc w:val="center"/>
-              <w:rPr>
-                <w:b/>
-              </w:rPr>
-            </w:pPr>
-            <w:proofErr w:type="spellStart"/>
-            <w:r>
-              <w:rPr>
-                <w:b/>
-              </w:rPr>
-              <w:t>Affected</w:t>
-            </w:r>
-            <w:proofErr w:type="spellEnd"/>
-            <w:r>
-              <w:rPr>
-                <w:b/>
-              </w:rPr>
-              <w:t xml:space="preserve"> Scope</w:t>
-            </w:r>
-          </w:p>
-        </w:tc>
-      </w:tr>
-      <w:tr>
-        <w:trPr>
-          <w:trHeight w:val="213"/>
-        </w:trPr>
-        <w:tc>
-          <w:tcPr>
-            <w:tcW w:w="1809" w:type="dxa"/>
-            <w:shd w:val="clear" w:color="auto" w:fill="000000" w:themeFill="text1"/>
-            <w:vAlign w:val="center"/>
-          </w:tcPr>
-          <w:p>
-            <w:pPr>
-              <w:jc w:val="center"/>
-              <w:rPr>
-                <w:rFonts w:cstheme="minorHAnsi"/>
-                <w:smallCaps/>
-                <w:color w:val="FFFFFF" w:themeColor="background1"/>
-                <w:lang w:val="en-CA"/>
-              </w:rPr>
-            </w:pPr>
-            <w:r>
-              <w:rPr>
-                <w:lang w:val="en-CA"/>
-              </w:rPr>
-              <w:t>{#</w:t>
-            </w:r>
-            <w:proofErr w:type="gramStart"/>
-            <w:r>
-              <w:rPr>
-                <w:lang w:val="en-CA"/>
-              </w:rPr>
-              <w:t>findings</w:t>
-            </w:r>
-            <w:r>
-              <w:rPr>
-                <w:lang w:val="en-CA"/>
-              </w:rPr>
-              <w:t>}{</w:t>
-            </w:r>
-            <w:proofErr w:type="gramEnd"/>
-            <w:r>
-              <w:rPr>
-                <w:lang w:val="en-CA"/>
-              </w:rPr>
-              <w:t>#cvssSeverity == 'Criti</w:t>
-            </w:r>
-            <w:r>
-              <w:rPr>
-                <w:lang w:val="en-CA"/>
-              </w:rPr>
-              <w:t>cal</w:t>
-            </w:r>
-            <w:r>
-              <w:rPr>
-                <w:lang w:val="en-CA"/>
-              </w:rPr>
-              <w:t>'}</w:t>
-            </w:r>
-            <w:r>
-              <w:rPr>
-                <w:rFonts w:cstheme="minorHAnsi"/>
-                <w:color w:val="FFFFFF" w:themeColor="background1"/>
-                <w:lang w:val="en-CA"/>
-              </w:rPr>
-              <w:t>{@cvssColor}</w:t>
-            </w:r>
-          </w:p>
-          <w:p>
-            <w:pPr>
-              <w:jc w:val="center"/>
-              <w:rPr>
-                <w:lang w:val="en-CA"/>
-              </w:rPr>
-            </w:pPr>
-            <w:r>
-              <w:rPr>
-                <w:rFonts w:cstheme="minorHAnsi"/>
-                <w:color w:val="FFFFFF" w:themeColor="background1"/>
-                <w:lang w:val="en-CA"/>
-              </w:rPr>
-              <w:t>{</w:t>
-            </w:r>
-            <w:proofErr w:type="spellStart"/>
-            <w:r>
-              <w:rPr>
-                <w:rFonts w:cstheme="minorHAnsi"/>
-                <w:color w:val="FFFFFF" w:themeColor="background1"/>
-                <w:lang w:val="en-CA"/>
-              </w:rPr>
-              <w:t>cvssSeverity</w:t>
-            </w:r>
-            <w:proofErr w:type="spellEnd"/>
-            <w:r>
-              <w:rPr>
-                <w:rFonts w:cstheme="minorHAnsi"/>
-                <w:color w:val="FFFFFF" w:themeColor="background1"/>
-                <w:lang w:val="en-CA"/>
-              </w:rPr>
-              <w:t>}</w:t>
-            </w:r>
-          </w:p>
-        </w:tc>
-        <w:tc>
-          <w:tcPr>
-            <w:tcW w:w="5845" w:type="dxa"/>
-            <w:vAlign w:val="center"/>
-          </w:tcPr>
-          <w:p>
-            <w:pPr>
-              <w:jc w:val="center"/>
-            </w:pPr>
-            <w:r>
-              <w:t>{</w:t>
-            </w:r>
-            <w:proofErr w:type="spellStart"/>
-            <w:proofErr w:type="gramStart"/>
-            <w:r>
-              <w:t>title</w:t>
-            </w:r>
-            <w:proofErr w:type="spellEnd"/>
-            <w:proofErr w:type="gramEnd"/>
-            <w:r>
-              <w:t>}</w:t>
-            </w:r>
-          </w:p>
-        </w:tc>
-        <w:tc>
-          <w:tcPr>
-            <w:tcW w:w="2660" w:type="dxa"/>
-            <w:vAlign w:val="center"/>
-          </w:tcPr>
-          <w:p>
-            <w:pPr>
-              <w:jc w:val="center"/>
-              <w:rPr>
-                <w:lang w:val="en-CA"/>
-              </w:rPr>
-            </w:pPr>
-            <w:r>
-              <w:rPr>
-                <w:lang w:val="en-CA"/>
-              </w:rPr>
-              <w:t>{</w:t>
-            </w:r>
-            <w:r>
-              <w:rPr>
-                <w:lang w:val="en-CA"/>
-              </w:rPr>
-              <w:t>-</w:t>
-            </w:r>
-            <w:proofErr w:type="spellStart"/>
-            <w:proofErr w:type="gramStart"/>
-            <w:r>
-              <w:rPr>
-                <w:lang w:val="en-CA"/>
-              </w:rPr>
-              <w:t>w:p</w:t>
-            </w:r>
-            <w:proofErr w:type="spellEnd"/>
-            <w:proofErr w:type="gramEnd"/>
-            <w:r>
-              <w:rPr>
-                <w:lang w:val="en-CA"/>
-              </w:rPr>
-              <w:t xml:space="preserve"> scope</w:t>
-            </w:r>
-            <w:r>
-              <w:rPr>
-                <w:lang w:val="en-CA"/>
-              </w:rPr>
-              <w:t>}{</w:t>
-            </w:r>
-            <w:r>
-              <w:rPr>
-                <w:lang w:val="en-CA"/>
-              </w:rPr>
-              <w:t>name</w:t>
-            </w:r>
-            <w:r>
-              <w:rPr>
-                <w:lang w:val="en-CA"/>
-              </w:rPr>
-              <w:t>} {/</w:t>
-            </w:r>
-            <w:r>
-              <w:rPr>
-                <w:lang w:val="en-CA"/>
-              </w:rPr>
-              <w:t>scope</w:t>
-            </w:r>
-            <w:r>
-              <w:rPr>
-                <w:lang w:val="en-CA"/>
-              </w:rPr>
-              <w:t>}{/</w:t>
-            </w:r>
-            <w:proofErr w:type="spellStart"/>
-            <w:r>
-              <w:rPr>
-                <w:lang w:val="en-CA"/>
-              </w:rPr>
-              <w:t>cvssSeverity</w:t>
-            </w:r>
-            <w:proofErr w:type="spellEnd"/>
-            <w:r>
-              <w:rPr>
-                <w:lang w:val="en-CA"/>
-              </w:rPr>
-              <w:t xml:space="preserve"> == 'Criti</w:t>
-            </w:r>
-            <w:r>
-              <w:rPr>
-                <w:lang w:val="en-CA"/>
-              </w:rPr>
-              <w:t>cal</w:t>
-            </w:r>
-            <w:r>
-              <w:rPr>
-                <w:lang w:val="en-CA"/>
-              </w:rPr>
-              <w:t>'}{/</w:t>
-            </w:r>
-            <w:r>
-              <w:rPr>
-                <w:lang w:val="en-CA"/>
-              </w:rPr>
-              <w:t>findings</w:t>
-            </w:r>
-            <w:r>
-              <w:rPr>
-                <w:lang w:val="en-CA"/>
-              </w:rPr>
-              <w:t>}</w:t>
-            </w:r>
-          </w:p>
-        </w:tc>
-      </w:tr>
-      <w:tr>
-        <w:trPr>
-          <w:trHeight w:val="215"/>
-        </w:trPr>
-        <w:tc>
-          <w:tcPr>
-            <w:tcW w:w="1809" w:type="dxa"/>
-            <w:shd w:val="clear" w:color="auto" w:fill="FF0000"/>
-            <w:vAlign w:val="center"/>
-          </w:tcPr>
-          <w:p>
-            <w:pPr>
-              <w:jc w:val="center"/>
-              <w:rPr>
-                <w:rFonts w:cstheme="minorHAnsi"/>
-                <w:smallCaps/>
-                <w:color w:val="FFFFFF" w:themeColor="background1"/>
-                <w:lang w:val="en-CA"/>
-              </w:rPr>
-            </w:pPr>
-            <w:r>
-              <w:rPr>
-                <w:color w:val="FFFFFF" w:themeColor="background1"/>
-                <w:lang w:val="en-CA"/>
-              </w:rPr>
-              <w:t>{#</w:t>
-            </w:r>
-            <w:proofErr w:type="gramStart"/>
-            <w:r>
-              <w:rPr>
-                <w:color w:val="FFFFFF" w:themeColor="background1"/>
-                <w:lang w:val="en-CA"/>
-              </w:rPr>
-              <w:t>findings</w:t>
-            </w:r>
-            <w:r>
-              <w:rPr>
-                <w:color w:val="FFFFFF" w:themeColor="background1"/>
-                <w:lang w:val="en-CA"/>
-              </w:rPr>
-              <w:t>}{</w:t>
-            </w:r>
-            <w:proofErr w:type="gramEnd"/>
-            <w:r>
-              <w:rPr>
-                <w:color w:val="FFFFFF" w:themeColor="background1"/>
-                <w:lang w:val="en-CA"/>
-              </w:rPr>
-              <w:t>#cvssSeverity == '</w:t>
-            </w:r>
-            <w:r>
-              <w:rPr>
-                <w:color w:val="FFFFFF" w:themeColor="background1"/>
-                <w:lang w:val="en-CA"/>
-              </w:rPr>
-              <w:t>High</w:t>
-            </w:r>
-            <w:r>
-              <w:rPr>
-                <w:color w:val="FFFFFF" w:themeColor="background1"/>
-                <w:lang w:val="en-CA"/>
-              </w:rPr>
-              <w:t>'}</w:t>
-            </w:r>
-            <w:r>
-              <w:rPr>
-                <w:rFonts w:cstheme="minorHAnsi"/>
-                <w:color w:val="FFFFFF" w:themeColor="background1"/>
-                <w:lang w:val="en-CA"/>
-              </w:rPr>
-              <w:t>{@cvssColor}</w:t>
-            </w:r>
-          </w:p>
-          <w:p>
-            <w:pPr>
-              <w:jc w:val="center"/>
-              <w:rPr>
-                <w:lang w:val="en-CA"/>
-              </w:rPr>
-            </w:pPr>
-            <w:r>
-              <w:rPr>
-                <w:rFonts w:cstheme="minorHAnsi"/>
-                <w:color w:val="FFFFFF" w:themeColor="background1"/>
-                <w:lang w:val="en-CA"/>
-              </w:rPr>
-              <w:t>{</w:t>
-            </w:r>
-            <w:proofErr w:type="spellStart"/>
-            <w:r>
-              <w:rPr>
-                <w:rFonts w:cstheme="minorHAnsi"/>
-                <w:color w:val="FFFFFF" w:themeColor="background1"/>
-                <w:lang w:val="en-CA"/>
-              </w:rPr>
-              <w:t>cvssSeverity</w:t>
-            </w:r>
-            <w:proofErr w:type="spellEnd"/>
-            <w:r>
-              <w:rPr>
-                <w:rFonts w:cstheme="minorHAnsi"/>
-                <w:color w:val="FFFFFF" w:themeColor="background1"/>
-                <w:lang w:val="en-CA"/>
-              </w:rPr>
-              <w:t>}</w:t>
-            </w:r>
-          </w:p>
-        </w:tc>
-        <w:tc>
-          <w:tcPr>
-            <w:tcW w:w="5845" w:type="dxa"/>
-            <w:vAlign w:val="center"/>
-          </w:tcPr>
-          <w:p>
-            <w:pPr>
-              <w:jc w:val="center"/>
-            </w:pPr>
-            <w:r>
-              <w:t>{</w:t>
-            </w:r>
-            <w:proofErr w:type="spellStart"/>
-            <w:proofErr w:type="gramStart"/>
-            <w:r>
-              <w:t>title</w:t>
-            </w:r>
-            <w:proofErr w:type="spellEnd"/>
-            <w:proofErr w:type="gramEnd"/>
-            <w:r>
-              <w:t>}</w:t>
-            </w:r>
-          </w:p>
-        </w:tc>
-        <w:tc>
-          <w:tcPr>
-            <w:tcW w:w="2660" w:type="dxa"/>
-            <w:vAlign w:val="center"/>
-          </w:tcPr>
-          <w:p>
-            <w:pPr>
-              <w:jc w:val="center"/>
-              <w:rPr>
-                <w:lang w:val="en-CA"/>
-              </w:rPr>
-            </w:pPr>
-            <w:r>
-              <w:rPr>
-                <w:lang w:val="en-CA"/>
-              </w:rPr>
-              <w:t>{</w:t>
-            </w:r>
-            <w:r>
-              <w:rPr>
-                <w:lang w:val="en-CA"/>
-              </w:rPr>
-              <w:t>-</w:t>
-            </w:r>
-            <w:proofErr w:type="spellStart"/>
-            <w:proofErr w:type="gramStart"/>
-            <w:r>
-              <w:rPr>
-                <w:lang w:val="en-CA"/>
-              </w:rPr>
-              <w:t>w:p</w:t>
-            </w:r>
-            <w:proofErr w:type="spellEnd"/>
-            <w:proofErr w:type="gramEnd"/>
-            <w:r>
-              <w:rPr>
-                <w:lang w:val="en-CA"/>
-              </w:rPr>
-              <w:t xml:space="preserve"> scope</w:t>
-            </w:r>
-            <w:r>
-              <w:rPr>
-                <w:lang w:val="en-CA"/>
-              </w:rPr>
-              <w:t>}{</w:t>
-            </w:r>
-            <w:r>
-              <w:rPr>
-                <w:lang w:val="en-CA"/>
-              </w:rPr>
-              <w:t>name</w:t>
-            </w:r>
-            <w:r>
-              <w:rPr>
-                <w:lang w:val="en-CA"/>
-              </w:rPr>
-              <w:t>} {/</w:t>
-            </w:r>
-            <w:r>
-              <w:rPr>
-                <w:lang w:val="en-CA"/>
-              </w:rPr>
-              <w:t>scope</w:t>
-            </w:r>
-            <w:r>
-              <w:rPr>
-                <w:lang w:val="en-CA"/>
-              </w:rPr>
-              <w:t>}{/</w:t>
-            </w:r>
-            <w:proofErr w:type="spellStart"/>
-            <w:r>
-              <w:rPr>
-                <w:lang w:val="en-CA"/>
-              </w:rPr>
-              <w:t>cvssSeverity</w:t>
-            </w:r>
-            <w:proofErr w:type="spellEnd"/>
-            <w:r>
-              <w:rPr>
-                <w:lang w:val="en-CA"/>
-              </w:rPr>
-              <w:t xml:space="preserve"> == '</w:t>
-            </w:r>
-            <w:r>
-              <w:rPr>
-                <w:lang w:val="en-CA"/>
-              </w:rPr>
-              <w:t>High</w:t>
-            </w:r>
-            <w:r>
-              <w:rPr>
-                <w:lang w:val="en-CA"/>
-              </w:rPr>
-              <w:t>'}{/</w:t>
-            </w:r>
-            <w:r>
-              <w:rPr>
-                <w:lang w:val="en-CA"/>
-              </w:rPr>
-              <w:t>findings</w:t>
-            </w:r>
-            <w:r>
-              <w:rPr>
-                <w:lang w:val="en-CA"/>
-              </w:rPr>
-              <w:t>}</w:t>
-            </w:r>
-          </w:p>
-        </w:tc>
-      </w:tr>
-      <w:tr>
-        <w:trPr>
-          <w:trHeight w:val="215"/>
-        </w:trPr>
-        <w:tc>
-          <w:tcPr>
-            <w:tcW w:w="1809" w:type="dxa"/>
-            <w:shd w:val="clear" w:color="auto" w:fill="FFC000"/>
-            <w:vAlign w:val="center"/>
-          </w:tcPr>
-          <w:p>
-            <w:pPr>
-              <w:jc w:val="center"/>
-              <w:rPr>
-                <w:rFonts w:cstheme="minorHAnsi"/>
-                <w:smallCaps/>
-                <w:color w:val="FFFFFF" w:themeColor="background1"/>
-                <w:lang w:val="en-CA"/>
-              </w:rPr>
-            </w:pPr>
-            <w:r>
-              <w:rPr>
-                <w:color w:val="FFFFFF" w:themeColor="background1"/>
-                <w:lang w:val="en-CA"/>
-              </w:rPr>
-              <w:t>{#</w:t>
-            </w:r>
-            <w:proofErr w:type="gramStart"/>
-            <w:r>
-              <w:rPr>
-                <w:color w:val="FFFFFF" w:themeColor="background1"/>
-                <w:lang w:val="en-CA"/>
-              </w:rPr>
-              <w:t>findings</w:t>
-            </w:r>
-            <w:r>
-              <w:rPr>
-                <w:color w:val="FFFFFF" w:themeColor="background1"/>
-                <w:lang w:val="en-CA"/>
-              </w:rPr>
-              <w:t>}{</w:t>
-            </w:r>
-            <w:proofErr w:type="gramEnd"/>
-            <w:r>
-              <w:rPr>
-                <w:color w:val="FFFFFF" w:themeColor="background1"/>
-                <w:lang w:val="en-CA"/>
-              </w:rPr>
-              <w:t>#cvssSeverity == 'M</w:t>
-            </w:r>
-            <w:r>
-              <w:rPr>
-                <w:color w:val="FFFFFF" w:themeColor="background1"/>
-                <w:lang w:val="en-CA"/>
-              </w:rPr>
-              <w:t>edium</w:t>
-            </w:r>
-            <w:r>
-              <w:rPr>
-                <w:color w:val="FFFFFF" w:themeColor="background1"/>
-                <w:lang w:val="en-CA"/>
-              </w:rPr>
-              <w:t>'}</w:t>
-            </w:r>
-            <w:r>
-              <w:rPr>
-                <w:rFonts w:cstheme="minorHAnsi"/>
-                <w:color w:val="FFFFFF" w:themeColor="background1"/>
-                <w:lang w:val="en-CA"/>
-              </w:rPr>
-              <w:t>{@cvssColor}</w:t>
-            </w:r>
-          </w:p>
-          <w:p>
-            <w:pPr>
-              <w:jc w:val="center"/>
-              <w:rPr>
-                <w:lang w:val="en-CA"/>
-              </w:rPr>
-            </w:pPr>
-            <w:r>
-              <w:rPr>
-                <w:rFonts w:cstheme="minorHAnsi"/>
-                <w:color w:val="FFFFFF" w:themeColor="background1"/>
-                <w:lang w:val="en-CA"/>
-              </w:rPr>
-              <w:t>{</w:t>
-            </w:r>
-            <w:proofErr w:type="spellStart"/>
-            <w:r>
-              <w:rPr>
-                <w:rFonts w:cstheme="minorHAnsi"/>
-                <w:color w:val="FFFFFF" w:themeColor="background1"/>
-                <w:lang w:val="en-CA"/>
-              </w:rPr>
-              <w:t>cvssSeverity</w:t>
-            </w:r>
-            <w:proofErr w:type="spellEnd"/>
-            <w:r>
-              <w:rPr>
-                <w:rFonts w:cstheme="minorHAnsi"/>
-                <w:color w:val="FFFFFF" w:themeColor="background1"/>
-                <w:lang w:val="en-CA"/>
-              </w:rPr>
-              <w:t>}</w:t>
-            </w:r>
-          </w:p>
-        </w:tc>
-        <w:tc>
-          <w:tcPr>
-            <w:tcW w:w="5845" w:type="dxa"/>
-            <w:vAlign w:val="center"/>
-          </w:tcPr>
-          <w:p>
-            <w:pPr>
-              <w:jc w:val="center"/>
-            </w:pPr>
-            <w:r>
-              <w:t>{</w:t>
-            </w:r>
-            <w:proofErr w:type="spellStart"/>
-            <w:proofErr w:type="gramStart"/>
-            <w:r>
-              <w:t>title</w:t>
-            </w:r>
-            <w:proofErr w:type="spellEnd"/>
-            <w:proofErr w:type="gramEnd"/>
-            <w:r>
-              <w:t>}</w:t>
-            </w:r>
-          </w:p>
-        </w:tc>
-        <w:tc>
-          <w:tcPr>
-            <w:tcW w:w="2660" w:type="dxa"/>
-            <w:vAlign w:val="center"/>
-          </w:tcPr>
-          <w:p>
-            <w:pPr>
-              <w:jc w:val="center"/>
-              <w:rPr>
-                <w:lang w:val="en-CA"/>
-              </w:rPr>
-            </w:pPr>
-            <w:r>
-              <w:rPr>
-                <w:lang w:val="en-CA"/>
-              </w:rPr>
-              <w:t>{</w:t>
-            </w:r>
-            <w:r>
-              <w:rPr>
-                <w:lang w:val="en-CA"/>
-              </w:rPr>
-              <w:t>-</w:t>
-            </w:r>
-            <w:proofErr w:type="spellStart"/>
-            <w:proofErr w:type="gramStart"/>
-            <w:r>
-              <w:rPr>
-                <w:lang w:val="en-CA"/>
-              </w:rPr>
-              <w:t>w:p</w:t>
-            </w:r>
-            <w:proofErr w:type="spellEnd"/>
-            <w:proofErr w:type="gramEnd"/>
-            <w:r>
-              <w:rPr>
-                <w:lang w:val="en-CA"/>
-              </w:rPr>
-              <w:t xml:space="preserve"> scope</w:t>
-            </w:r>
-            <w:r>
-              <w:rPr>
-                <w:lang w:val="en-CA"/>
-              </w:rPr>
-              <w:t>}{</w:t>
-            </w:r>
-            <w:r>
-              <w:rPr>
-                <w:lang w:val="en-CA"/>
-              </w:rPr>
-              <w:t>name</w:t>
-            </w:r>
-            <w:r>
-              <w:rPr>
-                <w:lang w:val="en-CA"/>
-              </w:rPr>
-              <w:t>} {/</w:t>
-            </w:r>
-            <w:r>
-              <w:rPr>
-                <w:lang w:val="en-CA"/>
-              </w:rPr>
-              <w:t>scope</w:t>
-            </w:r>
-            <w:r>
-              <w:rPr>
-                <w:lang w:val="en-CA"/>
-              </w:rPr>
-              <w:t>}{/</w:t>
-            </w:r>
-            <w:proofErr w:type="spellStart"/>
-            <w:r>
-              <w:rPr>
-                <w:lang w:val="en-CA"/>
-              </w:rPr>
-              <w:t>cvssSeverity</w:t>
-            </w:r>
-            <w:proofErr w:type="spellEnd"/>
-            <w:r>
-              <w:rPr>
-                <w:lang w:val="en-CA"/>
-              </w:rPr>
-              <w:t xml:space="preserve"> == 'M</w:t>
-            </w:r>
-            <w:r>
-              <w:rPr>
-                <w:lang w:val="en-CA"/>
-              </w:rPr>
-              <w:t>edium</w:t>
-            </w:r>
-            <w:r>
-              <w:rPr>
-                <w:lang w:val="en-CA"/>
-              </w:rPr>
-              <w:t>'}{/</w:t>
-            </w:r>
-            <w:r>
-              <w:rPr>
-                <w:lang w:val="en-CA"/>
-              </w:rPr>
-              <w:t>findings</w:t>
-            </w:r>
-            <w:r>
-              <w:rPr>
-                <w:lang w:val="en-CA"/>
-              </w:rPr>
-              <w:t>}</w:t>
-            </w:r>
-          </w:p>
-        </w:tc>
-      </w:tr>
-      <w:tr>
-        <w:trPr>
-          <w:trHeight w:val="215"/>
-        </w:trPr>
-        <w:tc>
-          <w:tcPr>
-            <w:tcW w:w="1809" w:type="dxa"/>
-            <w:shd w:val="clear" w:color="auto" w:fill="00B050"/>
-            <w:vAlign w:val="center"/>
-          </w:tcPr>
-          <w:p>
-            <w:pPr>
-              <w:jc w:val="center"/>
-              <w:rPr>
-                <w:rFonts w:cstheme="minorHAnsi"/>
-                <w:smallCaps/>
-                <w:color w:val="FFFFFF" w:themeColor="background1"/>
-                <w:lang w:val="en-CA"/>
-              </w:rPr>
-            </w:pPr>
-            <w:r>
-              <w:rPr>
-                <w:color w:val="FFFFFF" w:themeColor="background1"/>
-                <w:lang w:val="en-CA"/>
-              </w:rPr>
-              <w:t>{#</w:t>
-            </w:r>
-            <w:proofErr w:type="gramStart"/>
-            <w:r>
-              <w:rPr>
-                <w:color w:val="FFFFFF" w:themeColor="background1"/>
-                <w:lang w:val="en-CA"/>
-              </w:rPr>
-              <w:t>findings</w:t>
-            </w:r>
-            <w:r>
-              <w:rPr>
-                <w:color w:val="FFFFFF" w:themeColor="background1"/>
-                <w:lang w:val="en-CA"/>
-              </w:rPr>
-              <w:t>}{</w:t>
-            </w:r>
-            <w:proofErr w:type="gramEnd"/>
-            <w:r>
-              <w:rPr>
-                <w:color w:val="FFFFFF" w:themeColor="background1"/>
-                <w:lang w:val="en-CA"/>
-              </w:rPr>
-              <w:t>#cvssSeverity == '</w:t>
-            </w:r>
-            <w:r>
-              <w:rPr>
-                <w:color w:val="FFFFFF" w:themeColor="background1"/>
-                <w:lang w:val="en-CA"/>
-              </w:rPr>
-              <w:t>Low</w:t>
-            </w:r>
-            <w:r>
-              <w:rPr>
-                <w:color w:val="FFFFFF" w:themeColor="background1"/>
-                <w:lang w:val="en-CA"/>
-              </w:rPr>
-              <w:t>'}</w:t>
-            </w:r>
-            <w:r>
-              <w:rPr>
-                <w:rFonts w:cstheme="minorHAnsi"/>
-                <w:color w:val="FFFFFF" w:themeColor="background1"/>
-                <w:lang w:val="en-CA"/>
-              </w:rPr>
-              <w:t>{@cvssColor}</w:t>
-            </w:r>
-          </w:p>
-          <w:p>
-            <w:pPr>
-              <w:jc w:val="center"/>
-              <w:rPr>
-                <w:lang w:val="en-CA"/>
-              </w:rPr>
-            </w:pPr>
-            <w:r>
-              <w:rPr>
-                <w:rFonts w:cstheme="minorHAnsi"/>
-                <w:color w:val="FFFFFF" w:themeColor="background1"/>
-                <w:lang w:val="en-CA"/>
-              </w:rPr>
-              <w:t>{</w:t>
-            </w:r>
-            <w:proofErr w:type="spellStart"/>
-            <w:r>
-              <w:rPr>
-                <w:rFonts w:cstheme="minorHAnsi"/>
-                <w:color w:val="FFFFFF" w:themeColor="background1"/>
-                <w:lang w:val="en-CA"/>
-              </w:rPr>
-              <w:t>cvssSeverity</w:t>
-            </w:r>
-            <w:proofErr w:type="spellEnd"/>
-            <w:r>
-              <w:rPr>
-                <w:rFonts w:cstheme="minorHAnsi"/>
-                <w:color w:val="FFFFFF" w:themeColor="background1"/>
-                <w:lang w:val="en-CA"/>
-              </w:rPr>
-              <w:t>}</w:t>
-            </w:r>
-          </w:p>
-        </w:tc>
-        <w:tc>
-          <w:tcPr>
-            <w:tcW w:w="5845" w:type="dxa"/>
-            <w:vAlign w:val="center"/>
-          </w:tcPr>
-          <w:p>
-            <w:pPr>
-              <w:jc w:val="center"/>
-            </w:pPr>
-            <w:r>
-              <w:t>{</w:t>
-            </w:r>
-            <w:proofErr w:type="spellStart"/>
-            <w:proofErr w:type="gramStart"/>
-            <w:r>
-              <w:t>title</w:t>
-            </w:r>
-            <w:proofErr w:type="spellEnd"/>
-            <w:proofErr w:type="gramEnd"/>
-            <w:r>
-              <w:t>}</w:t>
-            </w:r>
-          </w:p>
-        </w:tc>
-        <w:tc>
-          <w:tcPr>
-            <w:tcW w:w="2660" w:type="dxa"/>
-            <w:vAlign w:val="center"/>
-          </w:tcPr>
-          <w:p>
-            <w:pPr>
-              <w:jc w:val="center"/>
-              <w:rPr>
-                <w:lang w:val="en-CA"/>
-              </w:rPr>
-            </w:pPr>
-            <w:r>
-              <w:rPr>
-                <w:lang w:val="en-CA"/>
-              </w:rPr>
-              <w:t>{</w:t>
-            </w:r>
-            <w:r>
-              <w:rPr>
-                <w:lang w:val="en-CA"/>
-              </w:rPr>
-              <w:t>-</w:t>
-            </w:r>
-            <w:proofErr w:type="spellStart"/>
-            <w:proofErr w:type="gramStart"/>
-            <w:r>
-              <w:rPr>
-                <w:lang w:val="en-CA"/>
-              </w:rPr>
-              <w:t>w:p</w:t>
-            </w:r>
-            <w:proofErr w:type="spellEnd"/>
-            <w:proofErr w:type="gramEnd"/>
-            <w:r>
-              <w:rPr>
-                <w:lang w:val="en-CA"/>
-              </w:rPr>
-              <w:t xml:space="preserve"> scope</w:t>
-            </w:r>
-            <w:r>
-              <w:rPr>
-                <w:lang w:val="en-CA"/>
-              </w:rPr>
-              <w:t>}{</w:t>
-            </w:r>
-            <w:r>
-              <w:rPr>
-                <w:lang w:val="en-CA"/>
-              </w:rPr>
-              <w:t>name</w:t>
-            </w:r>
-            <w:r>
-              <w:rPr>
-                <w:lang w:val="en-CA"/>
-              </w:rPr>
-              <w:t>} {/</w:t>
-            </w:r>
-            <w:r>
-              <w:rPr>
-                <w:lang w:val="en-CA"/>
-              </w:rPr>
-              <w:t>scope</w:t>
-            </w:r>
-            <w:r>
-              <w:rPr>
-                <w:lang w:val="en-CA"/>
-              </w:rPr>
-              <w:t>}{/</w:t>
-            </w:r>
-            <w:proofErr w:type="spellStart"/>
-            <w:r>
-              <w:rPr>
-                <w:lang w:val="en-CA"/>
-              </w:rPr>
-              <w:t>cvssSeverity</w:t>
-            </w:r>
-            <w:proofErr w:type="spellEnd"/>
-            <w:r>
-              <w:rPr>
-                <w:lang w:val="en-CA"/>
-              </w:rPr>
-              <w:t xml:space="preserve"> == '</w:t>
-            </w:r>
-            <w:r>
-              <w:rPr>
-                <w:lang w:val="en-CA"/>
-              </w:rPr>
-              <w:t>Low</w:t>
-            </w:r>
-            <w:r>
-              <w:rPr>
-                <w:lang w:val="en-CA"/>
-              </w:rPr>
-              <w:t>'}{/</w:t>
-            </w:r>
-            <w:r>
-              <w:rPr>
-                <w:lang w:val="en-CA"/>
-              </w:rPr>
-              <w:t>findings</w:t>
-            </w:r>
-            <w:r>
-              <w:rPr>
-                <w:lang w:val="en-CA"/>
-              </w:rPr>
-              <w:t>}</w:t>
-            </w:r>
-          </w:p>
-        </w:tc>
-      </w:tr>
-    </w:tbl>
-    <w:p>
-      <w:pPr>
-        <w:rPr>
-          <w:lang w:val="en-CA"/>
-        </w:rPr>
-      </w:pPr>
-    </w:p>
-    <w:p>
-      <w:pPr>
-        <w:rPr>
-          <w:lang w:val="en-CA"/>
-        </w:rPr>
-      </w:pPr>
-    </w:p>
+    <w:bookmarkEnd w:id="10"/>
     <w:sectPr>
-      <w:headerReference w:type="even" r:id="rId7"/>
-      <w:headerReference w:type="default" r:id="rId8"/>
-      <w:footerReference w:type="even" r:id="rId9"/>
-      <w:footerReference w:type="default" r:id="rId10"/>
-      <w:headerReference w:type="first" r:id="rId11"/>
-      <w:footerReference w:type="first" r:id="rId12"/>
+      <w:headerReference w:type="even" r:id="rId8"/>
+      <w:headerReference w:type="default" r:id="rId9"/>
+      <w:footerReference w:type="even" r:id="rId10"/>
+      <w:footerReference w:type="default" r:id="rId11"/>
+      <w:headerReference w:type="first" r:id="rId12"/>
+      <w:footerReference w:type="first" r:id="rId13"/>
       <w:pgSz w:w="12240" w:h="15840"/>
       <w:pgMar w:top="1440" w:right="616" w:bottom="1440" w:left="1080" w:header="708" w:footer="708" w:gutter="0"/>
       <w:cols w:space="708"/>
@@ -4742,7 +4692,7 @@
 <w:ftr xmlns:wpc="http://schemas.microsoft.com/office/word/2010/wordprocessingCanvas" xmlns:cx="http://schemas.microsoft.com/office/drawing/2014/chartex" xmlns:cx1="http://schemas.microsoft.com/office/drawing/2015/9/8/chartex" xmlns:cx2="http://schemas.microsoft.com/office/drawing/2015/10/21/chartex" xmlns:cx3="http://schemas.microsoft.com/office/drawing/2016/5/9/chartex" xmlns:cx4="http://schemas.microsoft.com/office/drawing/2016/5/10/chartex" xmlns:cx5="http://schemas.microsoft.com/office/drawing/2016/5/11/chartex" xmlns:cx6="http://schemas.microsoft.com/office/drawing/2016/5/12/chartex" xmlns:cx7="http://schemas.microsoft.com/office/drawing/2016/5/13/chartex" xmlns:cx8="http://schemas.microsoft.com/office/drawing/2016/5/14/chartex" xmlns:mc="http://schemas.openxmlformats.org/markup-compatibility/2006" xmlns:aink="http://schemas.microsoft.com/office/drawing/2016/ink" xmlns:am3d="http://schemas.microsoft.com/office/drawing/2017/model3d" xmlns:o="urn:schemas-microsoft-com:office:office" xmlns:r="http://schemas.openxmlformats.org/officeDocument/2006/relationships" xmlns:m="http://schemas.openxmlformats.org/officeDocument/2006/math" xmlns:v="urn:schemas-microsoft-com:vml" xmlns:wp14="http://schemas.microsoft.com/office/word/2010/wordprocessingDrawing" xmlns:wp="http://schemas.openxmlformats.org/drawingml/2006/wordprocessingDrawing" xmlns:w10="urn:schemas-microsoft-com:office:word" xmlns:w="http://schemas.openxmlformats.org/wordprocessingml/2006/main" xmlns:w14="http://schemas.microsoft.com/office/word/2010/wordml" xmlns:w15="http://schemas.microsoft.com/office/word/2012/wordml" xmlns:w16cex="http://schemas.microsoft.com/office/word/2018/wordml/cex" xmlns:w16cid="http://schemas.microsoft.com/office/word/2016/wordml/cid" xmlns:w16="http://schemas.microsoft.com/office/word/2018/wordml" xmlns:w16se="http://schemas.microsoft.com/office/word/2015/wordml/symex" xmlns:wpg="http://schemas.microsoft.com/office/word/2010/wordprocessingGroup" xmlns:wpi="http://schemas.microsoft.com/office/word/2010/wordprocessingInk" xmlns:wne="http://schemas.microsoft.com/office/word/2006/wordml" xmlns:wps="http://schemas.microsoft.com/office/word/2010/wordprocessingShape" mc:Ignorable="w14 w15 w16se w16cid w16 w16cex wp14">
   <w:p>
     <w:pPr>
-      <w:pStyle w:val="Footer"/>
+      <w:pStyle w:val="Pieddepage"/>
     </w:pPr>
   </w:p>
 </w:ftr>
@@ -4752,7 +4702,7 @@
 <w:ftr xmlns:wpc="http://schemas.microsoft.com/office/word/2010/wordprocessingCanvas" xmlns:cx="http://schemas.microsoft.com/office/drawing/2014/chartex" xmlns:cx1="http://schemas.microsoft.com/office/drawing/2015/9/8/chartex" xmlns:cx2="http://schemas.microsoft.com/office/drawing/2015/10/21/chartex" xmlns:cx3="http://schemas.microsoft.com/office/drawing/2016/5/9/chartex" xmlns:cx4="http://schemas.microsoft.com/office/drawing/2016/5/10/chartex" xmlns:cx5="http://schemas.microsoft.com/office/drawing/2016/5/11/chartex" xmlns:cx6="http://schemas.microsoft.com/office/drawing/2016/5/12/chartex" xmlns:cx7="http://schemas.microsoft.com/office/drawing/2016/5/13/chartex" xmlns:cx8="http://schemas.microsoft.com/office/drawing/2016/5/14/chartex" xmlns:mc="http://schemas.openxmlformats.org/markup-compatibility/2006" xmlns:aink="http://schemas.microsoft.com/office/drawing/2016/ink" xmlns:am3d="http://schemas.microsoft.com/office/drawing/2017/model3d" xmlns:o="urn:schemas-microsoft-com:office:office" xmlns:r="http://schemas.openxmlformats.org/officeDocument/2006/relationships" xmlns:m="http://schemas.openxmlformats.org/officeDocument/2006/math" xmlns:v="urn:schemas-microsoft-com:vml" xmlns:wp14="http://schemas.microsoft.com/office/word/2010/wordprocessingDrawing" xmlns:wp="http://schemas.openxmlformats.org/drawingml/2006/wordprocessingDrawing" xmlns:w10="urn:schemas-microsoft-com:office:word" xmlns:w="http://schemas.openxmlformats.org/wordprocessingml/2006/main" xmlns:w14="http://schemas.microsoft.com/office/word/2010/wordml" xmlns:w15="http://schemas.microsoft.com/office/word/2012/wordml" xmlns:w16cex="http://schemas.microsoft.com/office/word/2018/wordml/cex" xmlns:w16cid="http://schemas.microsoft.com/office/word/2016/wordml/cid" xmlns:w16="http://schemas.microsoft.com/office/word/2018/wordml" xmlns:w16se="http://schemas.microsoft.com/office/word/2015/wordml/symex" xmlns:wpg="http://schemas.microsoft.com/office/word/2010/wordprocessingGroup" xmlns:wpi="http://schemas.microsoft.com/office/word/2010/wordprocessingInk" xmlns:wne="http://schemas.microsoft.com/office/word/2006/wordml" xmlns:wps="http://schemas.microsoft.com/office/word/2010/wordprocessingShape" mc:Ignorable="w14 w15 w16se w16cid w16 w16cex wp14">
   <w:p>
     <w:pPr>
-      <w:pStyle w:val="Footer"/>
+      <w:pStyle w:val="Pieddepage"/>
       <w:jc w:val="right"/>
     </w:pPr>
     <w:r>
@@ -4779,14 +4729,27 @@
     <w:r>
       <w:t xml:space="preserve"> / </w:t>
     </w:r>
-    <w:fldSimple w:instr=" NUMPAGES   \* MERGEFORMAT ">
-      <w:r>
-        <w:rPr>
-          <w:noProof/>
-        </w:rPr>
-        <w:t>12</w:t>
-      </w:r>
-    </w:fldSimple>
+    <w:r>
+      <w:fldChar w:fldCharType="begin"/>
+    </w:r>
+    <w:r>
+      <w:instrText xml:space="preserve"> NUMPAGES   \* MERGEFORMAT </w:instrText>
+    </w:r>
+    <w:r>
+      <w:fldChar w:fldCharType="separate"/>
+    </w:r>
+    <w:r>
+      <w:rPr>
+        <w:noProof/>
+      </w:rPr>
+      <w:t>12</w:t>
+    </w:r>
+    <w:r>
+      <w:rPr>
+        <w:noProof/>
+      </w:rPr>
+      <w:fldChar w:fldCharType="end"/>
+    </w:r>
   </w:p>
 </w:ftr>
 </file>
@@ -4795,7 +4758,7 @@
 <w:ftr xmlns:wpc="http://schemas.microsoft.com/office/word/2010/wordprocessingCanvas" xmlns:cx="http://schemas.microsoft.com/office/drawing/2014/chartex" xmlns:cx1="http://schemas.microsoft.com/office/drawing/2015/9/8/chartex" xmlns:cx2="http://schemas.microsoft.com/office/drawing/2015/10/21/chartex" xmlns:cx3="http://schemas.microsoft.com/office/drawing/2016/5/9/chartex" xmlns:cx4="http://schemas.microsoft.com/office/drawing/2016/5/10/chartex" xmlns:cx5="http://schemas.microsoft.com/office/drawing/2016/5/11/chartex" xmlns:cx6="http://schemas.microsoft.com/office/drawing/2016/5/12/chartex" xmlns:cx7="http://schemas.microsoft.com/office/drawing/2016/5/13/chartex" xmlns:cx8="http://schemas.microsoft.com/office/drawing/2016/5/14/chartex" xmlns:mc="http://schemas.openxmlformats.org/markup-compatibility/2006" xmlns:aink="http://schemas.microsoft.com/office/drawing/2016/ink" xmlns:am3d="http://schemas.microsoft.com/office/drawing/2017/model3d" xmlns:o="urn:schemas-microsoft-com:office:office" xmlns:r="http://schemas.openxmlformats.org/officeDocument/2006/relationships" xmlns:m="http://schemas.openxmlformats.org/officeDocument/2006/math" xmlns:v="urn:schemas-microsoft-com:vml" xmlns:wp14="http://schemas.microsoft.com/office/word/2010/wordprocessingDrawing" xmlns:wp="http://schemas.openxmlformats.org/drawingml/2006/wordprocessingDrawing" xmlns:w10="urn:schemas-microsoft-com:office:word" xmlns:w="http://schemas.openxmlformats.org/wordprocessingml/2006/main" xmlns:w14="http://schemas.microsoft.com/office/word/2010/wordml" xmlns:w15="http://schemas.microsoft.com/office/word/2012/wordml" xmlns:w16cex="http://schemas.microsoft.com/office/word/2018/wordml/cex" xmlns:w16cid="http://schemas.microsoft.com/office/word/2016/wordml/cid" xmlns:w16="http://schemas.microsoft.com/office/word/2018/wordml" xmlns:w16se="http://schemas.microsoft.com/office/word/2015/wordml/symex" xmlns:wpg="http://schemas.microsoft.com/office/word/2010/wordprocessingGroup" xmlns:wpi="http://schemas.microsoft.com/office/word/2010/wordprocessingInk" xmlns:wne="http://schemas.microsoft.com/office/word/2006/wordml" xmlns:wps="http://schemas.microsoft.com/office/word/2010/wordprocessingShape" mc:Ignorable="w14 w15 w16se w16cid w16 w16cex wp14">
   <w:p>
     <w:pPr>
-      <w:pStyle w:val="Footer"/>
+      <w:pStyle w:val="Pieddepage"/>
     </w:pPr>
   </w:p>
 </w:ftr>
@@ -4830,7 +4793,7 @@
 <w:hdr xmlns:wpc="http://schemas.microsoft.com/office/word/2010/wordprocessingCanvas" xmlns:cx="http://schemas.microsoft.com/office/drawing/2014/chartex" xmlns:cx1="http://schemas.microsoft.com/office/drawing/2015/9/8/chartex" xmlns:cx2="http://schemas.microsoft.com/office/drawing/2015/10/21/chartex" xmlns:cx3="http://schemas.microsoft.com/office/drawing/2016/5/9/chartex" xmlns:cx4="http://schemas.microsoft.com/office/drawing/2016/5/10/chartex" xmlns:cx5="http://schemas.microsoft.com/office/drawing/2016/5/11/chartex" xmlns:cx6="http://schemas.microsoft.com/office/drawing/2016/5/12/chartex" xmlns:cx7="http://schemas.microsoft.com/office/drawing/2016/5/13/chartex" xmlns:cx8="http://schemas.microsoft.com/office/drawing/2016/5/14/chartex" xmlns:mc="http://schemas.openxmlformats.org/markup-compatibility/2006" xmlns:aink="http://schemas.microsoft.com/office/drawing/2016/ink" xmlns:am3d="http://schemas.microsoft.com/office/drawing/2017/model3d" xmlns:o="urn:schemas-microsoft-com:office:office" xmlns:r="http://schemas.openxmlformats.org/officeDocument/2006/relationships" xmlns:m="http://schemas.openxmlformats.org/officeDocument/2006/math" xmlns:v="urn:schemas-microsoft-com:vml" xmlns:wp14="http://schemas.microsoft.com/office/word/2010/wordprocessingDrawing" xmlns:wp="http://schemas.openxmlformats.org/drawingml/2006/wordprocessingDrawing" xmlns:w10="urn:schemas-microsoft-com:office:word" xmlns:w="http://schemas.openxmlformats.org/wordprocessingml/2006/main" xmlns:w14="http://schemas.microsoft.com/office/word/2010/wordml" xmlns:w15="http://schemas.microsoft.com/office/word/2012/wordml" xmlns:w16cex="http://schemas.microsoft.com/office/word/2018/wordml/cex" xmlns:w16cid="http://schemas.microsoft.com/office/word/2016/wordml/cid" xmlns:w16="http://schemas.microsoft.com/office/word/2018/wordml" xmlns:w16se="http://schemas.microsoft.com/office/word/2015/wordml/symex" xmlns:wpg="http://schemas.microsoft.com/office/word/2010/wordprocessingGroup" xmlns:wpi="http://schemas.microsoft.com/office/word/2010/wordprocessingInk" xmlns:wne="http://schemas.microsoft.com/office/word/2006/wordml" xmlns:wps="http://schemas.microsoft.com/office/word/2010/wordprocessingShape" mc:Ignorable="w14 w15 w16se w16cid w16 w16cex wp14">
   <w:p>
     <w:pPr>
-      <w:pStyle w:val="Header"/>
+      <w:pStyle w:val="En-tte"/>
     </w:pPr>
   </w:p>
 </w:hdr>
@@ -4840,7 +4803,7 @@
 <w:hdr xmlns:wpc="http://schemas.microsoft.com/office/word/2010/wordprocessingCanvas" xmlns:cx="http://schemas.microsoft.com/office/drawing/2014/chartex" xmlns:cx1="http://schemas.microsoft.com/office/drawing/2015/9/8/chartex" xmlns:cx2="http://schemas.microsoft.com/office/drawing/2015/10/21/chartex" xmlns:cx3="http://schemas.microsoft.com/office/drawing/2016/5/9/chartex" xmlns:cx4="http://schemas.microsoft.com/office/drawing/2016/5/10/chartex" xmlns:cx5="http://schemas.microsoft.com/office/drawing/2016/5/11/chartex" xmlns:cx6="http://schemas.microsoft.com/office/drawing/2016/5/12/chartex" xmlns:cx7="http://schemas.microsoft.com/office/drawing/2016/5/13/chartex" xmlns:cx8="http://schemas.microsoft.com/office/drawing/2016/5/14/chartex" xmlns:mc="http://schemas.openxmlformats.org/markup-compatibility/2006" xmlns:aink="http://schemas.microsoft.com/office/drawing/2016/ink" xmlns:am3d="http://schemas.microsoft.com/office/drawing/2017/model3d" xmlns:o="urn:schemas-microsoft-com:office:office" xmlns:r="http://schemas.openxmlformats.org/officeDocument/2006/relationships" xmlns:m="http://schemas.openxmlformats.org/officeDocument/2006/math" xmlns:v="urn:schemas-microsoft-com:vml" xmlns:wp14="http://schemas.microsoft.com/office/word/2010/wordprocessingDrawing" xmlns:wp="http://schemas.openxmlformats.org/drawingml/2006/wordprocessingDrawing" xmlns:w10="urn:schemas-microsoft-com:office:word" xmlns:w="http://schemas.openxmlformats.org/wordprocessingml/2006/main" xmlns:w14="http://schemas.microsoft.com/office/word/2010/wordml" xmlns:w15="http://schemas.microsoft.com/office/word/2012/wordml" xmlns:w16cex="http://schemas.microsoft.com/office/word/2018/wordml/cex" xmlns:w16cid="http://schemas.microsoft.com/office/word/2016/wordml/cid" xmlns:w16="http://schemas.microsoft.com/office/word/2018/wordml" xmlns:w16se="http://schemas.microsoft.com/office/word/2015/wordml/symex" xmlns:wpg="http://schemas.microsoft.com/office/word/2010/wordprocessingGroup" xmlns:wpi="http://schemas.microsoft.com/office/word/2010/wordprocessingInk" xmlns:wne="http://schemas.microsoft.com/office/word/2006/wordml" xmlns:wps="http://schemas.microsoft.com/office/word/2010/wordprocessingShape" mc:Ignorable="w14 w15 w16se w16cid w16 w16cex wp14">
   <w:p>
     <w:pPr>
-      <w:pStyle w:val="Header"/>
+      <w:pStyle w:val="En-tte"/>
       <w:tabs>
         <w:tab w:val="clear" w:pos="4320"/>
       </w:tabs>
@@ -4873,7 +4836,7 @@
   </w:p>
   <w:p>
     <w:pPr>
-      <w:pStyle w:val="Header"/>
+      <w:pStyle w:val="En-tte"/>
       <w:jc w:val="right"/>
     </w:pPr>
   </w:p>
@@ -4884,7 +4847,7 @@
 <w:hdr xmlns:wpc="http://schemas.microsoft.com/office/word/2010/wordprocessingCanvas" xmlns:cx="http://schemas.microsoft.com/office/drawing/2014/chartex" xmlns:cx1="http://schemas.microsoft.com/office/drawing/2015/9/8/chartex" xmlns:cx2="http://schemas.microsoft.com/office/drawing/2015/10/21/chartex" xmlns:cx3="http://schemas.microsoft.com/office/drawing/2016/5/9/chartex" xmlns:cx4="http://schemas.microsoft.com/office/drawing/2016/5/10/chartex" xmlns:cx5="http://schemas.microsoft.com/office/drawing/2016/5/11/chartex" xmlns:cx6="http://schemas.microsoft.com/office/drawing/2016/5/12/chartex" xmlns:cx7="http://schemas.microsoft.com/office/drawing/2016/5/13/chartex" xmlns:cx8="http://schemas.microsoft.com/office/drawing/2016/5/14/chartex" xmlns:mc="http://schemas.openxmlformats.org/markup-compatibility/2006" xmlns:aink="http://schemas.microsoft.com/office/drawing/2016/ink" xmlns:am3d="http://schemas.microsoft.com/office/drawing/2017/model3d" xmlns:o="urn:schemas-microsoft-com:office:office" xmlns:r="http://schemas.openxmlformats.org/officeDocument/2006/relationships" xmlns:m="http://schemas.openxmlformats.org/officeDocument/2006/math" xmlns:v="urn:schemas-microsoft-com:vml" xmlns:wp14="http://schemas.microsoft.com/office/word/2010/wordprocessingDrawing" xmlns:wp="http://schemas.openxmlformats.org/drawingml/2006/wordprocessingDrawing" xmlns:w10="urn:schemas-microsoft-com:office:word" xmlns:w="http://schemas.openxmlformats.org/wordprocessingml/2006/main" xmlns:w14="http://schemas.microsoft.com/office/word/2010/wordml" xmlns:w15="http://schemas.microsoft.com/office/word/2012/wordml" xmlns:w16cex="http://schemas.microsoft.com/office/word/2018/wordml/cex" xmlns:w16cid="http://schemas.microsoft.com/office/word/2016/wordml/cid" xmlns:w16="http://schemas.microsoft.com/office/word/2018/wordml" xmlns:w16se="http://schemas.microsoft.com/office/word/2015/wordml/symex" xmlns:wpg="http://schemas.microsoft.com/office/word/2010/wordprocessingGroup" xmlns:wpi="http://schemas.microsoft.com/office/word/2010/wordprocessingInk" xmlns:wne="http://schemas.microsoft.com/office/word/2006/wordml" xmlns:wps="http://schemas.microsoft.com/office/word/2010/wordprocessingShape" mc:Ignorable="w14 w15 w16se w16cid w16 w16cex wp14">
   <w:p>
     <w:pPr>
-      <w:pStyle w:val="Header"/>
+      <w:pStyle w:val="En-tte"/>
       <w:jc w:val="right"/>
     </w:pPr>
     <w:r>
@@ -4893,7 +4856,7 @@
   </w:p>
   <w:p>
     <w:pPr>
-      <w:pStyle w:val="Header"/>
+      <w:pStyle w:val="En-tte"/>
       <w:jc w:val="right"/>
     </w:pPr>
   </w:p>
@@ -5636,11 +5599,11 @@
       <w:lang w:val="fr-CA" w:bidi="en-US"/>
     </w:rPr>
   </w:style>
-  <w:style w:type="paragraph" w:styleId="Heading1">
+  <w:style w:type="paragraph" w:styleId="Titre1">
     <w:name w:val="heading 1"/>
     <w:basedOn w:val="Normal"/>
     <w:next w:val="Normal"/>
-    <w:link w:val="Heading1Char"/>
+    <w:link w:val="Titre1Car"/>
     <w:uiPriority w:val="9"/>
     <w:qFormat/>
     <w:rsid w:val="00D32753"/>
@@ -5658,11 +5621,11 @@
       <w:szCs w:val="32"/>
     </w:rPr>
   </w:style>
-  <w:style w:type="paragraph" w:styleId="Heading2">
+  <w:style w:type="paragraph" w:styleId="Titre2">
     <w:name w:val="heading 2"/>
-    <w:basedOn w:val="Heading1"/>
+    <w:basedOn w:val="Titre1"/>
     <w:next w:val="Normal"/>
-    <w:link w:val="Heading2Char"/>
+    <w:link w:val="Titre2Car"/>
     <w:uiPriority w:val="9"/>
     <w:unhideWhenUsed/>
     <w:qFormat/>
@@ -5682,13 +5645,12 @@
       <w:szCs w:val="28"/>
     </w:rPr>
   </w:style>
-  <w:style w:type="character" w:default="1" w:styleId="DefaultParagraphFont">
+  <w:style w:type="character" w:default="1" w:styleId="Policepardfaut">
     <w:name w:val="Default Paragraph Font"/>
     <w:uiPriority w:val="1"/>
-    <w:semiHidden/>
     <w:unhideWhenUsed/>
   </w:style>
-  <w:style w:type="table" w:default="1" w:styleId="TableNormal">
+  <w:style w:type="table" w:default="1" w:styleId="TableauNormal">
     <w:name w:val="Normal Table"/>
     <w:uiPriority w:val="99"/>
     <w:semiHidden/>
@@ -5703,13 +5665,13 @@
       </w:tblCellMar>
     </w:tblPr>
   </w:style>
-  <w:style w:type="numbering" w:default="1" w:styleId="NoList">
+  <w:style w:type="numbering" w:default="1" w:styleId="Aucuneliste">
     <w:name w:val="No List"/>
     <w:uiPriority w:val="99"/>
     <w:semiHidden/>
     <w:unhideWhenUsed/>
   </w:style>
-  <w:style w:type="paragraph" w:styleId="ListParagraph">
+  <w:style w:type="paragraph" w:styleId="Paragraphedeliste">
     <w:name w:val="List Paragraph"/>
     <w:basedOn w:val="Normal"/>
     <w:uiPriority w:val="34"/>
@@ -5720,10 +5682,10 @@
       <w:contextualSpacing/>
     </w:pPr>
   </w:style>
-  <w:style w:type="character" w:customStyle="1" w:styleId="Heading1Char">
-    <w:name w:val="Heading 1 Char"/>
-    <w:basedOn w:val="DefaultParagraphFont"/>
-    <w:link w:val="Heading1"/>
+  <w:style w:type="character" w:customStyle="1" w:styleId="Titre1Car">
+    <w:name w:val="Titre 1 Car"/>
+    <w:basedOn w:val="Policepardfaut"/>
+    <w:link w:val="Titre1"/>
     <w:uiPriority w:val="9"/>
     <w:rsid w:val="00D32753"/>
     <w:rPr>
@@ -5735,10 +5697,10 @@
       <w:lang w:val="fr-CA" w:bidi="en-US"/>
     </w:rPr>
   </w:style>
-  <w:style w:type="character" w:customStyle="1" w:styleId="Heading2Char">
-    <w:name w:val="Heading 2 Char"/>
-    <w:basedOn w:val="DefaultParagraphFont"/>
-    <w:link w:val="Heading2"/>
+  <w:style w:type="character" w:customStyle="1" w:styleId="Titre2Car">
+    <w:name w:val="Titre 2 Car"/>
+    <w:basedOn w:val="Policepardfaut"/>
+    <w:link w:val="Titre2"/>
     <w:uiPriority w:val="9"/>
     <w:rsid w:val="00D32753"/>
     <w:rPr>
@@ -5750,10 +5712,10 @@
       <w:lang w:val="fr-CA" w:bidi="en-US"/>
     </w:rPr>
   </w:style>
-  <w:style w:type="paragraph" w:styleId="Header">
+  <w:style w:type="paragraph" w:styleId="En-tte">
     <w:name w:val="header"/>
     <w:basedOn w:val="Normal"/>
-    <w:link w:val="HeaderChar"/>
+    <w:link w:val="En-tteCar"/>
     <w:uiPriority w:val="99"/>
     <w:unhideWhenUsed/>
     <w:rsid w:val="00D32753"/>
@@ -5765,10 +5727,10 @@
       <w:spacing w:line="240" w:lineRule="auto"/>
     </w:pPr>
   </w:style>
-  <w:style w:type="character" w:customStyle="1" w:styleId="HeaderChar">
-    <w:name w:val="Header Char"/>
-    <w:basedOn w:val="DefaultParagraphFont"/>
-    <w:link w:val="Header"/>
+  <w:style w:type="character" w:customStyle="1" w:styleId="En-tteCar">
+    <w:name w:val="En-tête Car"/>
+    <w:basedOn w:val="Policepardfaut"/>
+    <w:link w:val="En-tte"/>
     <w:uiPriority w:val="99"/>
     <w:rsid w:val="00D32753"/>
     <w:rPr>
@@ -5778,10 +5740,10 @@
       <w:lang w:val="fr-CA" w:bidi="en-US"/>
     </w:rPr>
   </w:style>
-  <w:style w:type="paragraph" w:styleId="Footer">
+  <w:style w:type="paragraph" w:styleId="Pieddepage">
     <w:name w:val="footer"/>
     <w:basedOn w:val="Normal"/>
-    <w:link w:val="FooterChar"/>
+    <w:link w:val="PieddepageCar"/>
     <w:uiPriority w:val="99"/>
     <w:unhideWhenUsed/>
     <w:rsid w:val="00D32753"/>
@@ -5793,10 +5755,10 @@
       <w:spacing w:line="240" w:lineRule="auto"/>
     </w:pPr>
   </w:style>
-  <w:style w:type="character" w:customStyle="1" w:styleId="FooterChar">
-    <w:name w:val="Footer Char"/>
-    <w:basedOn w:val="DefaultParagraphFont"/>
-    <w:link w:val="Footer"/>
+  <w:style w:type="character" w:customStyle="1" w:styleId="PieddepageCar">
+    <w:name w:val="Pied de page Car"/>
+    <w:basedOn w:val="Policepardfaut"/>
+    <w:link w:val="Pieddepage"/>
     <w:uiPriority w:val="99"/>
     <w:rsid w:val="00D32753"/>
     <w:rPr>
@@ -5806,9 +5768,9 @@
       <w:lang w:val="fr-CA" w:bidi="en-US"/>
     </w:rPr>
   </w:style>
-  <w:style w:type="table" w:styleId="TableGrid">
+  <w:style w:type="table" w:styleId="Grilledutableau">
     <w:name w:val="Table Grid"/>
-    <w:basedOn w:val="TableNormal"/>
+    <w:basedOn w:val="TableauNormal"/>
     <w:uiPriority w:val="59"/>
     <w:rsid w:val="00D32753"/>
     <w:pPr>
@@ -5832,11 +5794,11 @@
       </w:tblBorders>
     </w:tblPr>
   </w:style>
-  <w:style w:type="paragraph" w:styleId="Caption">
+  <w:style w:type="paragraph" w:styleId="Lgende">
     <w:name w:val="caption"/>
     <w:basedOn w:val="Normal"/>
     <w:next w:val="Normal"/>
-    <w:link w:val="CaptionChar"/>
+    <w:link w:val="LgendeCar"/>
     <w:uiPriority w:val="99"/>
     <w:unhideWhenUsed/>
     <w:qFormat/>
@@ -5849,12 +5811,12 @@
       <w:szCs w:val="18"/>
     </w:rPr>
   </w:style>
-  <w:style w:type="paragraph" w:styleId="Title">
+  <w:style w:type="paragraph" w:styleId="Titre">
     <w:name w:val="Title"/>
     <w:aliases w:val="Titre (document)"/>
     <w:basedOn w:val="Normal"/>
     <w:next w:val="Normal"/>
-    <w:link w:val="TitleChar"/>
+    <w:link w:val="TitreCar"/>
     <w:uiPriority w:val="10"/>
     <w:qFormat/>
     <w:rsid w:val="00D32753"/>
@@ -5867,11 +5829,11 @@
       <w:szCs w:val="48"/>
     </w:rPr>
   </w:style>
-  <w:style w:type="character" w:customStyle="1" w:styleId="TitleChar">
-    <w:name w:val="Title Char"/>
-    <w:aliases w:val="Titre (document) Char"/>
-    <w:basedOn w:val="DefaultParagraphFont"/>
-    <w:link w:val="Title"/>
+  <w:style w:type="character" w:customStyle="1" w:styleId="TitreCar">
+    <w:name w:val="Titre Car"/>
+    <w:aliases w:val="Titre (document) Car"/>
+    <w:basedOn w:val="Policepardfaut"/>
+    <w:link w:val="Titre"/>
     <w:uiPriority w:val="10"/>
     <w:rsid w:val="00D32753"/>
     <w:rPr>
@@ -5884,7 +5846,7 @@
   </w:style>
   <w:style w:type="table" w:customStyle="1" w:styleId="Tab-RisqueHaut">
     <w:name w:val="Tab - Risque Haut"/>
-    <w:basedOn w:val="TableNormal"/>
+    <w:basedOn w:val="TableauNormal"/>
     <w:uiPriority w:val="99"/>
     <w:qFormat/>
     <w:rsid w:val="00D32753"/>
@@ -5969,7 +5931,7 @@
       </w:rPr>
     </w:tblStylePr>
   </w:style>
-  <w:style w:type="paragraph" w:styleId="TOC1">
+  <w:style w:type="paragraph" w:styleId="TM1">
     <w:name w:val="toc 1"/>
     <w:basedOn w:val="Normal"/>
     <w:next w:val="Normal"/>
@@ -5986,7 +5948,7 @@
       <w:spacing w:after="100"/>
     </w:pPr>
   </w:style>
-  <w:style w:type="paragraph" w:styleId="TOC2">
+  <w:style w:type="paragraph" w:styleId="TM2">
     <w:name w:val="toc 2"/>
     <w:basedOn w:val="Normal"/>
     <w:next w:val="Normal"/>
@@ -6021,7 +5983,7 @@
   </w:style>
   <w:style w:type="character" w:customStyle="1" w:styleId="TitreGardeCar">
     <w:name w:val="TitreGarde Car"/>
-    <w:basedOn w:val="Heading1Char"/>
+    <w:basedOn w:val="Titre1Car"/>
     <w:link w:val="TitreGarde"/>
     <w:rsid w:val="00D32753"/>
     <w:rPr>
@@ -6033,10 +5995,10 @@
       <w:lang w:val="fr-CA" w:bidi="en-US"/>
     </w:rPr>
   </w:style>
-  <w:style w:type="character" w:customStyle="1" w:styleId="CaptionChar">
-    <w:name w:val="Caption Char"/>
-    <w:basedOn w:val="DefaultParagraphFont"/>
-    <w:link w:val="Caption"/>
+  <w:style w:type="character" w:customStyle="1" w:styleId="LgendeCar">
+    <w:name w:val="Légende Car"/>
+    <w:basedOn w:val="Policepardfaut"/>
+    <w:link w:val="Lgende"/>
     <w:uiPriority w:val="99"/>
     <w:rsid w:val="00D32753"/>
     <w:rPr>
@@ -6072,7 +6034,7 @@
   </w:style>
   <w:style w:type="character" w:customStyle="1" w:styleId="CodeChar">
     <w:name w:val="Code Char"/>
-    <w:basedOn w:val="DefaultParagraphFont"/>
+    <w:basedOn w:val="Policepardfaut"/>
     <w:link w:val="Code"/>
     <w:rsid w:val="00582F32"/>
     <w:rPr>
@@ -6100,7 +6062,7 @@
   </w:style>
   <w:style w:type="character" w:customStyle="1" w:styleId="TableTextCar">
     <w:name w:val="Table Text Car"/>
-    <w:basedOn w:val="DefaultParagraphFont"/>
+    <w:basedOn w:val="Policepardfaut"/>
     <w:link w:val="TableText"/>
     <w:rsid w:val="007F6E75"/>
     <w:rPr>
@@ -6406,4 +6368,16 @@
     </a:ext>
   </a:extLst>
 </a:theme>
+</file>
+
+<file path=customXml/item1.xml><?xml version="1.0" encoding="utf-8"?>
+<b:Sources xmlns:b="http://schemas.openxmlformats.org/officeDocument/2006/bibliography" xmlns="http://schemas.openxmlformats.org/officeDocument/2006/bibliography" SelectedStyle="\APASixthEditionOfficeOnline.xsl" StyleName="APA" Version="6"/>
+</file>
+
+<file path=customXml/itemProps1.xml><?xml version="1.0" encoding="utf-8"?>
+<ds:datastoreItem xmlns:ds="http://schemas.openxmlformats.org/officeDocument/2006/customXml" ds:itemID="{A8B669F3-B194-4AF6-9E12-7E159677B234}">
+  <ds:schemaRefs>
+    <ds:schemaRef ds:uri="http://schemas.openxmlformats.org/officeDocument/2006/bibliography"/>
+  </ds:schemaRefs>
+</ds:datastoreItem>
 </file>
</xml_diff>